<commit_message>
Step-by-step explanation on how to use Trello added
</commit_message>
<xml_diff>
--- a/Courses/Software-Sciences/Module-3-Databases-New/01-IT-Systems/01-IT-Systems-Exercise.docx
+++ b/Courses/Software-Sciences/Module-3-Databases-New/01-IT-Systems/01-IT-Systems-Exercise.docx
@@ -589,6 +589,1288 @@
     </w:p>
     <w:p>
       <w:pPr>
+        <w:pStyle w:val="Heading3"/>
+      </w:pPr>
+      <w:r>
+        <w:rPr>
+          <w:lang w:val="bg-BG"/>
+        </w:rPr>
+        <w:t xml:space="preserve">Използване на </w:t>
+      </w:r>
+      <w:r>
+        <w:t>Trello</w:t>
+      </w:r>
+    </w:p>
+    <w:p>
+      <w:pPr>
+        <w:pStyle w:val="ListParagraph"/>
+        <w:numPr>
+          <w:ilvl w:val="0"/>
+          <w:numId w:val="51"/>
+        </w:numPr>
+        <w:rPr>
+          <w:lang w:val="bg-BG"/>
+        </w:rPr>
+      </w:pPr>
+      <w:r>
+        <w:rPr>
+          <w:lang w:val="bg-BG"/>
+        </w:rPr>
+        <w:t>Влезте в сайта и си направете регистрация:</w:t>
+      </w:r>
+    </w:p>
+    <w:p>
+      <w:pPr>
+        <w:jc w:val="center"/>
+        <w:rPr>
+          <w:lang w:val="bg-BG"/>
+        </w:rPr>
+      </w:pPr>
+      <w:r>
+        <w:rPr>
+          <w:lang w:val="bg-BG"/>
+        </w:rPr>
+        <w:drawing>
+          <wp:inline distT="0" distB="0" distL="0" distR="0" wp14:anchorId="248DECD1" wp14:editId="4DC820D5">
+            <wp:extent cx="2481183" cy="3673503"/>
+            <wp:effectExtent l="19050" t="19050" r="14605" b="22225"/>
+            <wp:docPr id="1379299152" name="Picture 1" descr="A screenshot of a sign up form&#10;&#10;Description automatically generated"/>
+            <wp:cNvGraphicFramePr>
+              <a:graphicFrameLocks xmlns:a="http://schemas.openxmlformats.org/drawingml/2006/main" noChangeAspect="1"/>
+            </wp:cNvGraphicFramePr>
+            <a:graphic xmlns:a="http://schemas.openxmlformats.org/drawingml/2006/main">
+              <a:graphicData uri="http://schemas.openxmlformats.org/drawingml/2006/picture">
+                <pic:pic xmlns:pic="http://schemas.openxmlformats.org/drawingml/2006/picture">
+                  <pic:nvPicPr>
+                    <pic:cNvPr id="1379299152" name="Picture 1" descr="A screenshot of a sign up form&#10;&#10;Description automatically generated"/>
+                    <pic:cNvPicPr/>
+                  </pic:nvPicPr>
+                  <pic:blipFill>
+                    <a:blip r:embed="rId9"/>
+                    <a:stretch>
+                      <a:fillRect/>
+                    </a:stretch>
+                  </pic:blipFill>
+                  <pic:spPr>
+                    <a:xfrm>
+                      <a:off x="0" y="0"/>
+                      <a:ext cx="2494210" cy="3692790"/>
+                    </a:xfrm>
+                    <a:prstGeom prst="rect">
+                      <a:avLst/>
+                    </a:prstGeom>
+                    <a:ln>
+                      <a:solidFill>
+                        <a:schemeClr val="bg1">
+                          <a:lumMod val="75000"/>
+                        </a:schemeClr>
+                      </a:solidFill>
+                    </a:ln>
+                  </pic:spPr>
+                </pic:pic>
+              </a:graphicData>
+            </a:graphic>
+          </wp:inline>
+        </w:drawing>
+      </w:r>
+    </w:p>
+    <w:p>
+      <w:pPr>
+        <w:pStyle w:val="ListParagraph"/>
+        <w:numPr>
+          <w:ilvl w:val="0"/>
+          <w:numId w:val="51"/>
+        </w:numPr>
+        <w:rPr>
+          <w:lang w:val="bg-BG"/>
+        </w:rPr>
+      </w:pPr>
+      <w:r>
+        <w:rPr>
+          <w:lang w:val="bg-BG"/>
+        </w:rPr>
+        <w:t>Щом си създадете акаунт, направете нова дъска за задачи.</w:t>
+      </w:r>
+    </w:p>
+    <w:p>
+      <w:pPr>
+        <w:pStyle w:val="ListParagraph"/>
+      </w:pPr>
+      <w:r>
+        <w:rPr>
+          <w:lang w:val="bg-BG"/>
+        </w:rPr>
+        <w:t xml:space="preserve">От менюто </w:t>
+      </w:r>
+      <w:r>
+        <w:rPr>
+          <w:b/>
+          <w:bCs/>
+        </w:rPr>
+        <w:t>Boards</w:t>
+      </w:r>
+      <w:r>
+        <w:rPr>
+          <w:b/>
+          <w:bCs/>
+        </w:rPr>
+        <w:t xml:space="preserve"> </w:t>
+      </w:r>
+      <w:r>
+        <w:rPr>
+          <w:lang w:val="bg-BG"/>
+        </w:rPr>
+        <w:t xml:space="preserve">отидете до </w:t>
+      </w:r>
+      <w:r>
+        <w:t>"</w:t>
+      </w:r>
+      <w:r>
+        <w:rPr>
+          <w:b/>
+          <w:bCs/>
+        </w:rPr>
+        <w:t>Your boards</w:t>
+      </w:r>
+      <w:r>
+        <w:t xml:space="preserve">" </w:t>
+      </w:r>
+      <w:r>
+        <w:rPr>
+          <w:lang w:val="bg-BG"/>
+        </w:rPr>
+        <w:t xml:space="preserve">и изберете </w:t>
+      </w:r>
+      <w:r>
+        <w:t>"</w:t>
+      </w:r>
+      <w:r>
+        <w:rPr>
+          <w:b/>
+          <w:bCs/>
+        </w:rPr>
+        <w:t>Create new board</w:t>
+      </w:r>
+      <w:r>
+        <w:t>"</w:t>
+      </w:r>
+      <w:r>
+        <w:rPr>
+          <w:lang w:val="bg-BG"/>
+        </w:rPr>
+        <w:t>.</w:t>
+      </w:r>
+    </w:p>
+    <w:p>
+      <w:pPr>
+        <w:ind w:left="360"/>
+        <w:jc w:val="center"/>
+        <w:rPr>
+          <w:lang w:val="bg-BG"/>
+        </w:rPr>
+      </w:pPr>
+      <w:r>
+        <w:rPr>
+          <w:noProof/>
+        </w:rPr>
+        <w:lastRenderedPageBreak/>
+        <mc:AlternateContent>
+          <mc:Choice Requires="wps">
+            <w:drawing>
+              <wp:anchor distT="0" distB="0" distL="114300" distR="114300" simplePos="0" relativeHeight="251659264" behindDoc="0" locked="0" layoutInCell="1" allowOverlap="1" wp14:anchorId="3F4723FF" wp14:editId="2F1EC973">
+                <wp:simplePos x="0" y="0"/>
+                <wp:positionH relativeFrom="column">
+                  <wp:posOffset>3184801</wp:posOffset>
+                </wp:positionH>
+                <wp:positionV relativeFrom="paragraph">
+                  <wp:posOffset>2527300</wp:posOffset>
+                </wp:positionV>
+                <wp:extent cx="1192585" cy="659489"/>
+                <wp:effectExtent l="19050" t="19050" r="45720" b="45720"/>
+                <wp:wrapNone/>
+                <wp:docPr id="828210159" name="Правоъгълник: със заоблени ъгли 13"/>
+                <wp:cNvGraphicFramePr>
+                  <a:graphicFrameLocks xmlns:a="http://schemas.openxmlformats.org/drawingml/2006/main"/>
+                </wp:cNvGraphicFramePr>
+                <a:graphic xmlns:a="http://schemas.openxmlformats.org/drawingml/2006/main">
+                  <a:graphicData uri="http://schemas.microsoft.com/office/word/2010/wordprocessingShape">
+                    <wps:wsp>
+                      <wps:cNvSpPr>
+                        <a:spLocks noChangeArrowheads="1"/>
+                      </wps:cNvSpPr>
+                      <wps:spPr bwMode="auto">
+                        <a:xfrm>
+                          <a:off x="0" y="0"/>
+                          <a:ext cx="1192585" cy="659489"/>
+                        </a:xfrm>
+                        <a:prstGeom prst="roundRect">
+                          <a:avLst>
+                            <a:gd name="adj" fmla="val 5384"/>
+                          </a:avLst>
+                        </a:prstGeom>
+                        <a:noFill/>
+                        <a:ln w="57150">
+                          <a:solidFill>
+                            <a:schemeClr val="tx2">
+                              <a:lumMod val="100000"/>
+                              <a:lumOff val="0"/>
+                            </a:schemeClr>
+                          </a:solidFill>
+                          <a:round/>
+                          <a:headEnd/>
+                          <a:tailEnd/>
+                        </a:ln>
+                        <a:extLst>
+                          <a:ext uri="{909E8E84-426E-40DD-AFC4-6F175D3DCCD1}">
+                            <a14:hiddenFill xmlns:a14="http://schemas.microsoft.com/office/drawing/2010/main">
+                              <a:solidFill>
+                                <a:srgbClr val="FFFFFF"/>
+                              </a:solidFill>
+                            </a14:hiddenFill>
+                          </a:ext>
+                        </a:extLst>
+                      </wps:spPr>
+                      <wps:bodyPr rot="0" vert="horz" wrap="square" lIns="91440" tIns="45720" rIns="91440" bIns="45720" anchor="t" anchorCtr="0" upright="1">
+                        <a:noAutofit/>
+                      </wps:bodyPr>
+                    </wps:wsp>
+                  </a:graphicData>
+                </a:graphic>
+                <wp14:sizeRelH relativeFrom="page">
+                  <wp14:pctWidth>0</wp14:pctWidth>
+                </wp14:sizeRelH>
+                <wp14:sizeRelV relativeFrom="page">
+                  <wp14:pctHeight>0</wp14:pctHeight>
+                </wp14:sizeRelV>
+              </wp:anchor>
+            </w:drawing>
+          </mc:Choice>
+          <mc:Fallback>
+            <w:pict>
+              <v:roundrect w14:anchorId="1E828532" id="Правоъгълник: със заоблени ъгли 13" o:spid="_x0000_s1026" style="position:absolute;margin-left:250.75pt;margin-top:199pt;width:93.9pt;height:51.95pt;z-index:251659264;visibility:visible;mso-wrap-style:square;mso-width-percent:0;mso-height-percent:0;mso-wrap-distance-left:9pt;mso-wrap-distance-top:0;mso-wrap-distance-right:9pt;mso-wrap-distance-bottom:0;mso-position-horizontal:absolute;mso-position-horizontal-relative:text;mso-position-vertical:absolute;mso-position-vertical-relative:text;mso-width-percent:0;mso-height-percent:0;mso-width-relative:page;mso-height-relative:page;v-text-anchor:top" arcsize="3529f" o:gfxdata="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" filled="f" strokecolor="#1f497d [3215]" strokeweight="4.5pt"/>
+            </w:pict>
+          </mc:Fallback>
+        </mc:AlternateContent>
+      </w:r>
+      <w:r>
+        <w:rPr>
+          <w:lang w:val="bg-BG"/>
+        </w:rPr>
+        <w:drawing>
+          <wp:inline distT="0" distB="0" distL="0" distR="0" wp14:anchorId="712280AB" wp14:editId="0865B73E">
+            <wp:extent cx="6626225" cy="3482340"/>
+            <wp:effectExtent l="19050" t="19050" r="22225" b="22860"/>
+            <wp:docPr id="535189196" name="Picture 1" descr="A screenshot of a computer&#10;&#10;Description automatically generated"/>
+            <wp:cNvGraphicFramePr>
+              <a:graphicFrameLocks xmlns:a="http://schemas.openxmlformats.org/drawingml/2006/main" noChangeAspect="1"/>
+            </wp:cNvGraphicFramePr>
+            <a:graphic xmlns:a="http://schemas.openxmlformats.org/drawingml/2006/main">
+              <a:graphicData uri="http://schemas.openxmlformats.org/drawingml/2006/picture">
+                <pic:pic xmlns:pic="http://schemas.openxmlformats.org/drawingml/2006/picture">
+                  <pic:nvPicPr>
+                    <pic:cNvPr id="535189196" name="Picture 1" descr="A screenshot of a computer&#10;&#10;Description automatically generated"/>
+                    <pic:cNvPicPr/>
+                  </pic:nvPicPr>
+                  <pic:blipFill>
+                    <a:blip r:embed="rId10"/>
+                    <a:stretch>
+                      <a:fillRect/>
+                    </a:stretch>
+                  </pic:blipFill>
+                  <pic:spPr>
+                    <a:xfrm>
+                      <a:off x="0" y="0"/>
+                      <a:ext cx="6626225" cy="3482340"/>
+                    </a:xfrm>
+                    <a:prstGeom prst="rect">
+                      <a:avLst/>
+                    </a:prstGeom>
+                    <a:ln>
+                      <a:solidFill>
+                        <a:schemeClr val="bg1">
+                          <a:lumMod val="75000"/>
+                        </a:schemeClr>
+                      </a:solidFill>
+                    </a:ln>
+                  </pic:spPr>
+                </pic:pic>
+              </a:graphicData>
+            </a:graphic>
+          </wp:inline>
+        </w:drawing>
+      </w:r>
+    </w:p>
+    <w:p>
+      <w:pPr>
+        <w:pStyle w:val="ListParagraph"/>
+        <w:numPr>
+          <w:ilvl w:val="0"/>
+          <w:numId w:val="51"/>
+        </w:numPr>
+        <w:rPr>
+          <w:lang w:val="bg-BG"/>
+        </w:rPr>
+      </w:pPr>
+      <w:r>
+        <w:rPr>
+          <w:lang w:val="bg-BG"/>
+        </w:rPr>
+        <w:t xml:space="preserve">Изберете как бихте желаели да изглежда вашата дъска и </w:t>
+      </w:r>
+      <w:r>
+        <w:rPr>
+          <w:lang w:val="bg-BG"/>
+        </w:rPr>
+        <w:t>ѝ</w:t>
+      </w:r>
+      <w:r>
+        <w:rPr>
+          <w:lang w:val="bg-BG"/>
+        </w:rPr>
+        <w:t xml:space="preserve"> задайте </w:t>
+      </w:r>
+      <w:r>
+        <w:rPr>
+          <w:b/>
+          <w:bCs/>
+          <w:lang w:val="bg-BG"/>
+        </w:rPr>
+        <w:t>име</w:t>
+      </w:r>
+      <w:r>
+        <w:rPr>
+          <w:lang w:val="bg-BG"/>
+        </w:rPr>
+        <w:t xml:space="preserve">. Натиснете </w:t>
+      </w:r>
+      <w:r>
+        <w:t>[</w:t>
+      </w:r>
+      <w:r>
+        <w:rPr>
+          <w:b/>
+          <w:bCs/>
+        </w:rPr>
+        <w:t>Create</w:t>
+      </w:r>
+      <w:r>
+        <w:t>]</w:t>
+      </w:r>
+      <w:r>
+        <w:rPr>
+          <w:lang w:val="bg-BG"/>
+        </w:rPr>
+        <w:t>:</w:t>
+      </w:r>
+    </w:p>
+    <w:p>
+      <w:pPr>
+        <w:ind w:left="360"/>
+        <w:jc w:val="center"/>
+      </w:pPr>
+      <w:r>
+        <w:rPr>
+          <w:noProof/>
+        </w:rPr>
+        <mc:AlternateContent>
+          <mc:Choice Requires="wps">
+            <w:drawing>
+              <wp:anchor distT="0" distB="0" distL="114300" distR="114300" simplePos="0" relativeHeight="251663360" behindDoc="0" locked="0" layoutInCell="1" allowOverlap="1" wp14:anchorId="7C1E6D29" wp14:editId="63C1ABC0">
+                <wp:simplePos x="0" y="0"/>
+                <wp:positionH relativeFrom="column">
+                  <wp:posOffset>2373630</wp:posOffset>
+                </wp:positionH>
+                <wp:positionV relativeFrom="paragraph">
+                  <wp:posOffset>3009569</wp:posOffset>
+                </wp:positionV>
+                <wp:extent cx="2127802" cy="280891"/>
+                <wp:effectExtent l="19050" t="19050" r="44450" b="43180"/>
+                <wp:wrapNone/>
+                <wp:docPr id="146101754" name="Правоъгълник: със заоблени ъгли 13"/>
+                <wp:cNvGraphicFramePr>
+                  <a:graphicFrameLocks xmlns:a="http://schemas.openxmlformats.org/drawingml/2006/main"/>
+                </wp:cNvGraphicFramePr>
+                <a:graphic xmlns:a="http://schemas.openxmlformats.org/drawingml/2006/main">
+                  <a:graphicData uri="http://schemas.microsoft.com/office/word/2010/wordprocessingShape">
+                    <wps:wsp>
+                      <wps:cNvSpPr>
+                        <a:spLocks noChangeArrowheads="1"/>
+                      </wps:cNvSpPr>
+                      <wps:spPr bwMode="auto">
+                        <a:xfrm>
+                          <a:off x="0" y="0"/>
+                          <a:ext cx="2127802" cy="280891"/>
+                        </a:xfrm>
+                        <a:prstGeom prst="roundRect">
+                          <a:avLst>
+                            <a:gd name="adj" fmla="val 5384"/>
+                          </a:avLst>
+                        </a:prstGeom>
+                        <a:noFill/>
+                        <a:ln w="57150">
+                          <a:solidFill>
+                            <a:schemeClr val="tx2">
+                              <a:lumMod val="100000"/>
+                              <a:lumOff val="0"/>
+                            </a:schemeClr>
+                          </a:solidFill>
+                          <a:round/>
+                          <a:headEnd/>
+                          <a:tailEnd/>
+                        </a:ln>
+                        <a:extLst>
+                          <a:ext uri="{909E8E84-426E-40DD-AFC4-6F175D3DCCD1}">
+                            <a14:hiddenFill xmlns:a14="http://schemas.microsoft.com/office/drawing/2010/main">
+                              <a:solidFill>
+                                <a:srgbClr val="FFFFFF"/>
+                              </a:solidFill>
+                            </a14:hiddenFill>
+                          </a:ext>
+                        </a:extLst>
+                      </wps:spPr>
+                      <wps:bodyPr rot="0" vert="horz" wrap="square" lIns="91440" tIns="45720" rIns="91440" bIns="45720" anchor="t" anchorCtr="0" upright="1">
+                        <a:noAutofit/>
+                      </wps:bodyPr>
+                    </wps:wsp>
+                  </a:graphicData>
+                </a:graphic>
+                <wp14:sizeRelH relativeFrom="page">
+                  <wp14:pctWidth>0</wp14:pctWidth>
+                </wp14:sizeRelH>
+                <wp14:sizeRelV relativeFrom="page">
+                  <wp14:pctHeight>0</wp14:pctHeight>
+                </wp14:sizeRelV>
+              </wp:anchor>
+            </w:drawing>
+          </mc:Choice>
+          <mc:Fallback>
+            <w:pict>
+              <v:roundrect w14:anchorId="0FFF4561" id="Правоъгълник: със заоблени ъгли 13" o:spid="_x0000_s1026" style="position:absolute;margin-left:186.9pt;margin-top:236.95pt;width:167.55pt;height:22.1pt;z-index:251663360;visibility:visible;mso-wrap-style:square;mso-width-percent:0;mso-height-percent:0;mso-wrap-distance-left:9pt;mso-wrap-distance-top:0;mso-wrap-distance-right:9pt;mso-wrap-distance-bottom:0;mso-position-horizontal:absolute;mso-position-horizontal-relative:text;mso-position-vertical:absolute;mso-position-vertical-relative:text;mso-width-percent:0;mso-height-percent:0;mso-width-relative:page;mso-height-relative:page;v-text-anchor:top" arcsize="3529f" o:gfxdata="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" filled="f" strokecolor="#1f497d [3215]" strokeweight="4.5pt"/>
+            </w:pict>
+          </mc:Fallback>
+        </mc:AlternateContent>
+      </w:r>
+      <w:r>
+        <w:rPr>
+          <w:noProof/>
+        </w:rPr>
+        <mc:AlternateContent>
+          <mc:Choice Requires="wps">
+            <w:drawing>
+              <wp:anchor distT="0" distB="0" distL="114300" distR="114300" simplePos="0" relativeHeight="251661312" behindDoc="0" locked="0" layoutInCell="1" allowOverlap="1" wp14:anchorId="5219C941" wp14:editId="2BFB02F8">
+                <wp:simplePos x="0" y="0"/>
+                <wp:positionH relativeFrom="column">
+                  <wp:posOffset>2349500</wp:posOffset>
+                </wp:positionH>
+                <wp:positionV relativeFrom="paragraph">
+                  <wp:posOffset>2059001</wp:posOffset>
+                </wp:positionV>
+                <wp:extent cx="2127802" cy="458029"/>
+                <wp:effectExtent l="19050" t="19050" r="44450" b="37465"/>
+                <wp:wrapNone/>
+                <wp:docPr id="1161204541" name="Правоъгълник: със заоблени ъгли 13"/>
+                <wp:cNvGraphicFramePr>
+                  <a:graphicFrameLocks xmlns:a="http://schemas.openxmlformats.org/drawingml/2006/main"/>
+                </wp:cNvGraphicFramePr>
+                <a:graphic xmlns:a="http://schemas.openxmlformats.org/drawingml/2006/main">
+                  <a:graphicData uri="http://schemas.microsoft.com/office/word/2010/wordprocessingShape">
+                    <wps:wsp>
+                      <wps:cNvSpPr>
+                        <a:spLocks noChangeArrowheads="1"/>
+                      </wps:cNvSpPr>
+                      <wps:spPr bwMode="auto">
+                        <a:xfrm>
+                          <a:off x="0" y="0"/>
+                          <a:ext cx="2127802" cy="458029"/>
+                        </a:xfrm>
+                        <a:prstGeom prst="roundRect">
+                          <a:avLst>
+                            <a:gd name="adj" fmla="val 5384"/>
+                          </a:avLst>
+                        </a:prstGeom>
+                        <a:noFill/>
+                        <a:ln w="57150">
+                          <a:solidFill>
+                            <a:schemeClr val="tx2">
+                              <a:lumMod val="100000"/>
+                              <a:lumOff val="0"/>
+                            </a:schemeClr>
+                          </a:solidFill>
+                          <a:round/>
+                          <a:headEnd/>
+                          <a:tailEnd/>
+                        </a:ln>
+                        <a:extLst>
+                          <a:ext uri="{909E8E84-426E-40DD-AFC4-6F175D3DCCD1}">
+                            <a14:hiddenFill xmlns:a14="http://schemas.microsoft.com/office/drawing/2010/main">
+                              <a:solidFill>
+                                <a:srgbClr val="FFFFFF"/>
+                              </a:solidFill>
+                            </a14:hiddenFill>
+                          </a:ext>
+                        </a:extLst>
+                      </wps:spPr>
+                      <wps:bodyPr rot="0" vert="horz" wrap="square" lIns="91440" tIns="45720" rIns="91440" bIns="45720" anchor="t" anchorCtr="0" upright="1">
+                        <a:noAutofit/>
+                      </wps:bodyPr>
+                    </wps:wsp>
+                  </a:graphicData>
+                </a:graphic>
+                <wp14:sizeRelH relativeFrom="page">
+                  <wp14:pctWidth>0</wp14:pctWidth>
+                </wp14:sizeRelH>
+                <wp14:sizeRelV relativeFrom="page">
+                  <wp14:pctHeight>0</wp14:pctHeight>
+                </wp14:sizeRelV>
+              </wp:anchor>
+            </w:drawing>
+          </mc:Choice>
+          <mc:Fallback>
+            <w:pict>
+              <v:roundrect w14:anchorId="011D53B4" id="Правоъгълник: със заоблени ъгли 13" o:spid="_x0000_s1026" style="position:absolute;margin-left:185pt;margin-top:162.15pt;width:167.55pt;height:36.05pt;z-index:251661312;visibility:visible;mso-wrap-style:square;mso-width-percent:0;mso-height-percent:0;mso-wrap-distance-left:9pt;mso-wrap-distance-top:0;mso-wrap-distance-right:9pt;mso-wrap-distance-bottom:0;mso-position-horizontal:absolute;mso-position-horizontal-relative:text;mso-position-vertical:absolute;mso-position-vertical-relative:text;mso-width-percent:0;mso-height-percent:0;mso-width-relative:page;mso-height-relative:page;v-text-anchor:top" arcsize="3529f" o:gfxdata="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" filled="f" strokecolor="#1f497d [3215]" strokeweight="4.5pt"/>
+            </w:pict>
+          </mc:Fallback>
+        </mc:AlternateContent>
+      </w:r>
+      <w:r>
+        <w:drawing>
+          <wp:inline distT="0" distB="0" distL="0" distR="0" wp14:anchorId="30D49D71" wp14:editId="50589EFE">
+            <wp:extent cx="2054397" cy="3888188"/>
+            <wp:effectExtent l="19050" t="19050" r="22225" b="17145"/>
+            <wp:docPr id="1320388677" name="Picture 1" descr="A screenshot of a computer&#10;&#10;Description automatically generated"/>
+            <wp:cNvGraphicFramePr>
+              <a:graphicFrameLocks xmlns:a="http://schemas.openxmlformats.org/drawingml/2006/main" noChangeAspect="1"/>
+            </wp:cNvGraphicFramePr>
+            <a:graphic xmlns:a="http://schemas.openxmlformats.org/drawingml/2006/main">
+              <a:graphicData uri="http://schemas.openxmlformats.org/drawingml/2006/picture">
+                <pic:pic xmlns:pic="http://schemas.openxmlformats.org/drawingml/2006/picture">
+                  <pic:nvPicPr>
+                    <pic:cNvPr id="1320388677" name="Picture 1" descr="A screenshot of a computer&#10;&#10;Description automatically generated"/>
+                    <pic:cNvPicPr/>
+                  </pic:nvPicPr>
+                  <pic:blipFill>
+                    <a:blip r:embed="rId11"/>
+                    <a:stretch>
+                      <a:fillRect/>
+                    </a:stretch>
+                  </pic:blipFill>
+                  <pic:spPr>
+                    <a:xfrm>
+                      <a:off x="0" y="0"/>
+                      <a:ext cx="2062954" cy="3904383"/>
+                    </a:xfrm>
+                    <a:prstGeom prst="rect">
+                      <a:avLst/>
+                    </a:prstGeom>
+                    <a:ln>
+                      <a:solidFill>
+                        <a:schemeClr val="bg1">
+                          <a:lumMod val="75000"/>
+                        </a:schemeClr>
+                      </a:solidFill>
+                    </a:ln>
+                  </pic:spPr>
+                </pic:pic>
+              </a:graphicData>
+            </a:graphic>
+          </wp:inline>
+        </w:drawing>
+      </w:r>
+    </w:p>
+    <w:p>
+      <w:pPr>
+        <w:pStyle w:val="ListParagraph"/>
+        <w:numPr>
+          <w:ilvl w:val="0"/>
+          <w:numId w:val="51"/>
+        </w:numPr>
+        <w:rPr>
+          <w:lang w:val="bg-BG"/>
+        </w:rPr>
+      </w:pPr>
+      <w:r>
+        <w:rPr>
+          <w:lang w:val="bg-BG"/>
+        </w:rPr>
+        <w:t xml:space="preserve">Дъската в момента е </w:t>
+      </w:r>
+      <w:r>
+        <w:rPr>
+          <w:b/>
+          <w:bCs/>
+          <w:lang w:val="bg-BG"/>
+        </w:rPr>
+        <w:t>празна</w:t>
+      </w:r>
+      <w:r>
+        <w:rPr>
+          <w:lang w:val="bg-BG"/>
+        </w:rPr>
+        <w:t xml:space="preserve">, за това нека </w:t>
+      </w:r>
+      <w:r>
+        <w:rPr>
+          <w:b/>
+          <w:bCs/>
+          <w:lang w:val="bg-BG"/>
+        </w:rPr>
+        <w:t>добавим</w:t>
+      </w:r>
+      <w:r>
+        <w:rPr>
+          <w:lang w:val="bg-BG"/>
+        </w:rPr>
+        <w:t xml:space="preserve"> няколко </w:t>
+      </w:r>
+      <w:r>
+        <w:rPr>
+          <w:lang w:val="bg-BG"/>
+        </w:rPr>
+        <w:t>полета</w:t>
+      </w:r>
+      <w:r>
+        <w:rPr>
+          <w:lang w:val="bg-BG"/>
+        </w:rPr>
+        <w:t>.</w:t>
+      </w:r>
+    </w:p>
+    <w:p>
+      <w:pPr>
+        <w:ind w:left="360"/>
+        <w:jc w:val="center"/>
+        <w:rPr>
+          <w:lang w:val="bg-BG"/>
+        </w:rPr>
+      </w:pPr>
+      <w:r>
+        <w:rPr>
+          <w:lang w:val="bg-BG"/>
+        </w:rPr>
+        <w:lastRenderedPageBreak/>
+        <w:drawing>
+          <wp:inline distT="0" distB="0" distL="0" distR="0" wp14:anchorId="7DC56660" wp14:editId="28788037">
+            <wp:extent cx="6626225" cy="2688590"/>
+            <wp:effectExtent l="19050" t="19050" r="22225" b="16510"/>
+            <wp:docPr id="1488725489" name="Picture 1" descr="A screenshot of a computer&#10;&#10;Description automatically generated"/>
+            <wp:cNvGraphicFramePr>
+              <a:graphicFrameLocks xmlns:a="http://schemas.openxmlformats.org/drawingml/2006/main" noChangeAspect="1"/>
+            </wp:cNvGraphicFramePr>
+            <a:graphic xmlns:a="http://schemas.openxmlformats.org/drawingml/2006/main">
+              <a:graphicData uri="http://schemas.openxmlformats.org/drawingml/2006/picture">
+                <pic:pic xmlns:pic="http://schemas.openxmlformats.org/drawingml/2006/picture">
+                  <pic:nvPicPr>
+                    <pic:cNvPr id="1488725489" name="Picture 1" descr="A screenshot of a computer&#10;&#10;Description automatically generated"/>
+                    <pic:cNvPicPr/>
+                  </pic:nvPicPr>
+                  <pic:blipFill>
+                    <a:blip r:embed="rId12"/>
+                    <a:stretch>
+                      <a:fillRect/>
+                    </a:stretch>
+                  </pic:blipFill>
+                  <pic:spPr>
+                    <a:xfrm>
+                      <a:off x="0" y="0"/>
+                      <a:ext cx="6626225" cy="2688590"/>
+                    </a:xfrm>
+                    <a:prstGeom prst="rect">
+                      <a:avLst/>
+                    </a:prstGeom>
+                    <a:ln>
+                      <a:solidFill>
+                        <a:schemeClr val="bg1">
+                          <a:lumMod val="75000"/>
+                        </a:schemeClr>
+                      </a:solidFill>
+                    </a:ln>
+                  </pic:spPr>
+                </pic:pic>
+              </a:graphicData>
+            </a:graphic>
+          </wp:inline>
+        </w:drawing>
+      </w:r>
+    </w:p>
+    <w:p>
+      <w:pPr>
+        <w:ind w:left="360"/>
+      </w:pPr>
+      <w:r>
+        <w:rPr>
+          <w:lang w:val="bg-BG"/>
+        </w:rPr>
+        <w:t xml:space="preserve">Напишете </w:t>
+      </w:r>
+      <w:r>
+        <w:rPr>
+          <w:b/>
+          <w:bCs/>
+          <w:lang w:val="bg-BG"/>
+        </w:rPr>
+        <w:t>заглавие</w:t>
+      </w:r>
+      <w:r>
+        <w:rPr>
+          <w:lang w:val="bg-BG"/>
+        </w:rPr>
+        <w:t xml:space="preserve"> в полето и натиснете </w:t>
+      </w:r>
+      <w:r>
+        <w:t>[</w:t>
+      </w:r>
+      <w:r>
+        <w:rPr>
+          <w:b/>
+          <w:bCs/>
+        </w:rPr>
+        <w:t>Add list</w:t>
+      </w:r>
+      <w:r>
+        <w:t>]:</w:t>
+      </w:r>
+    </w:p>
+    <w:p>
+      <w:pPr>
+        <w:ind w:left="360"/>
+        <w:jc w:val="center"/>
+      </w:pPr>
+      <w:r>
+        <w:drawing>
+          <wp:inline distT="0" distB="0" distL="0" distR="0" wp14:anchorId="2D1C30D0" wp14:editId="536C8494">
+            <wp:extent cx="2543530" cy="771633"/>
+            <wp:effectExtent l="19050" t="19050" r="9525" b="28575"/>
+            <wp:docPr id="2025162098" name="Picture 1" descr="A black screen with blue lines and a white x&#10;&#10;Description automatically generated"/>
+            <wp:cNvGraphicFramePr>
+              <a:graphicFrameLocks xmlns:a="http://schemas.openxmlformats.org/drawingml/2006/main" noChangeAspect="1"/>
+            </wp:cNvGraphicFramePr>
+            <a:graphic xmlns:a="http://schemas.openxmlformats.org/drawingml/2006/main">
+              <a:graphicData uri="http://schemas.openxmlformats.org/drawingml/2006/picture">
+                <pic:pic xmlns:pic="http://schemas.openxmlformats.org/drawingml/2006/picture">
+                  <pic:nvPicPr>
+                    <pic:cNvPr id="2025162098" name="Picture 1" descr="A black screen with blue lines and a white x&#10;&#10;Description automatically generated"/>
+                    <pic:cNvPicPr/>
+                  </pic:nvPicPr>
+                  <pic:blipFill>
+                    <a:blip r:embed="rId13"/>
+                    <a:stretch>
+                      <a:fillRect/>
+                    </a:stretch>
+                  </pic:blipFill>
+                  <pic:spPr>
+                    <a:xfrm>
+                      <a:off x="0" y="0"/>
+                      <a:ext cx="2543530" cy="771633"/>
+                    </a:xfrm>
+                    <a:prstGeom prst="rect">
+                      <a:avLst/>
+                    </a:prstGeom>
+                    <a:ln>
+                      <a:solidFill>
+                        <a:schemeClr val="bg1">
+                          <a:lumMod val="75000"/>
+                        </a:schemeClr>
+                      </a:solidFill>
+                    </a:ln>
+                  </pic:spPr>
+                </pic:pic>
+              </a:graphicData>
+            </a:graphic>
+          </wp:inline>
+        </w:drawing>
+      </w:r>
+    </w:p>
+    <w:p>
+      <w:pPr>
+        <w:ind w:left="360"/>
+        <w:rPr>
+          <w:lang w:val="bg-BG"/>
+        </w:rPr>
+      </w:pPr>
+      <w:r>
+        <w:rPr>
+          <w:lang w:val="bg-BG"/>
+        </w:rPr>
+        <w:t xml:space="preserve">Натиснете </w:t>
+      </w:r>
+      <w:r>
+        <w:t>[</w:t>
+      </w:r>
+      <w:r>
+        <w:rPr>
+          <w:b/>
+          <w:bCs/>
+        </w:rPr>
+        <w:t>Add a card</w:t>
+      </w:r>
+      <w:r>
+        <w:t>]</w:t>
+      </w:r>
+      <w:r>
+        <w:rPr>
+          <w:lang w:val="bg-BG"/>
+        </w:rPr>
+        <w:t xml:space="preserve">, за да </w:t>
+      </w:r>
+      <w:r>
+        <w:rPr>
+          <w:b/>
+          <w:bCs/>
+          <w:lang w:val="bg-BG"/>
+        </w:rPr>
+        <w:t>добавите</w:t>
+      </w:r>
+      <w:r>
+        <w:rPr>
+          <w:lang w:val="bg-BG"/>
+        </w:rPr>
+        <w:t xml:space="preserve"> </w:t>
+      </w:r>
+      <w:r>
+        <w:rPr>
+          <w:b/>
+          <w:bCs/>
+          <w:lang w:val="bg-BG"/>
+        </w:rPr>
+        <w:t>карти</w:t>
+      </w:r>
+      <w:r>
+        <w:rPr>
+          <w:lang w:val="bg-BG"/>
+        </w:rPr>
+        <w:t xml:space="preserve"> в текущия списък:</w:t>
+      </w:r>
+    </w:p>
+    <w:p>
+      <w:pPr>
+        <w:ind w:left="360"/>
+        <w:jc w:val="center"/>
+        <w:rPr>
+          <w:lang w:val="bg-BG"/>
+        </w:rPr>
+      </w:pPr>
+      <w:r>
+        <w:rPr>
+          <w:noProof/>
+        </w:rPr>
+        <mc:AlternateContent>
+          <mc:Choice Requires="wps">
+            <w:drawing>
+              <wp:anchor distT="0" distB="0" distL="114300" distR="114300" simplePos="0" relativeHeight="251665408" behindDoc="0" locked="0" layoutInCell="1" allowOverlap="1" wp14:anchorId="79FD1142" wp14:editId="195B54BA">
+                <wp:simplePos x="0" y="0"/>
+                <wp:positionH relativeFrom="column">
+                  <wp:posOffset>2202511</wp:posOffset>
+                </wp:positionH>
+                <wp:positionV relativeFrom="paragraph">
+                  <wp:posOffset>566586</wp:posOffset>
+                </wp:positionV>
+                <wp:extent cx="2127802" cy="280891"/>
+                <wp:effectExtent l="19050" t="19050" r="44450" b="43180"/>
+                <wp:wrapNone/>
+                <wp:docPr id="1343272686" name="Правоъгълник: със заоблени ъгли 13"/>
+                <wp:cNvGraphicFramePr>
+                  <a:graphicFrameLocks xmlns:a="http://schemas.openxmlformats.org/drawingml/2006/main"/>
+                </wp:cNvGraphicFramePr>
+                <a:graphic xmlns:a="http://schemas.openxmlformats.org/drawingml/2006/main">
+                  <a:graphicData uri="http://schemas.microsoft.com/office/word/2010/wordprocessingShape">
+                    <wps:wsp>
+                      <wps:cNvSpPr>
+                        <a:spLocks noChangeArrowheads="1"/>
+                      </wps:cNvSpPr>
+                      <wps:spPr bwMode="auto">
+                        <a:xfrm>
+                          <a:off x="0" y="0"/>
+                          <a:ext cx="2127802" cy="280891"/>
+                        </a:xfrm>
+                        <a:prstGeom prst="roundRect">
+                          <a:avLst>
+                            <a:gd name="adj" fmla="val 5384"/>
+                          </a:avLst>
+                        </a:prstGeom>
+                        <a:noFill/>
+                        <a:ln w="57150">
+                          <a:solidFill>
+                            <a:schemeClr val="tx2">
+                              <a:lumMod val="100000"/>
+                              <a:lumOff val="0"/>
+                            </a:schemeClr>
+                          </a:solidFill>
+                          <a:round/>
+                          <a:headEnd/>
+                          <a:tailEnd/>
+                        </a:ln>
+                        <a:extLst>
+                          <a:ext uri="{909E8E84-426E-40DD-AFC4-6F175D3DCCD1}">
+                            <a14:hiddenFill xmlns:a14="http://schemas.microsoft.com/office/drawing/2010/main">
+                              <a:solidFill>
+                                <a:srgbClr val="FFFFFF"/>
+                              </a:solidFill>
+                            </a14:hiddenFill>
+                          </a:ext>
+                        </a:extLst>
+                      </wps:spPr>
+                      <wps:bodyPr rot="0" vert="horz" wrap="square" lIns="91440" tIns="45720" rIns="91440" bIns="45720" anchor="t" anchorCtr="0" upright="1">
+                        <a:noAutofit/>
+                      </wps:bodyPr>
+                    </wps:wsp>
+                  </a:graphicData>
+                </a:graphic>
+                <wp14:sizeRelH relativeFrom="page">
+                  <wp14:pctWidth>0</wp14:pctWidth>
+                </wp14:sizeRelH>
+                <wp14:sizeRelV relativeFrom="page">
+                  <wp14:pctHeight>0</wp14:pctHeight>
+                </wp14:sizeRelV>
+              </wp:anchor>
+            </w:drawing>
+          </mc:Choice>
+          <mc:Fallback>
+            <w:pict>
+              <v:roundrect w14:anchorId="0FB41A0C" id="Правоъгълник: със заоблени ъгли 13" o:spid="_x0000_s1026" style="position:absolute;margin-left:173.45pt;margin-top:44.6pt;width:167.55pt;height:22.1pt;z-index:251665408;visibility:visible;mso-wrap-style:square;mso-width-percent:0;mso-height-percent:0;mso-wrap-distance-left:9pt;mso-wrap-distance-top:0;mso-wrap-distance-right:9pt;mso-wrap-distance-bottom:0;mso-position-horizontal:absolute;mso-position-horizontal-relative:text;mso-position-vertical:absolute;mso-position-vertical-relative:text;mso-width-percent:0;mso-height-percent:0;mso-width-relative:page;mso-height-relative:page;v-text-anchor:top" arcsize="3529f" o:gfxdata="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" filled="f" strokecolor="#1f497d [3215]" strokeweight="4.5pt"/>
+            </w:pict>
+          </mc:Fallback>
+        </mc:AlternateContent>
+      </w:r>
+      <w:r>
+        <w:rPr>
+          <w:lang w:val="bg-BG"/>
+        </w:rPr>
+        <w:drawing>
+          <wp:inline distT="0" distB="0" distL="0" distR="0" wp14:anchorId="5F821D40" wp14:editId="4B49E7FA">
+            <wp:extent cx="2524477" cy="866896"/>
+            <wp:effectExtent l="19050" t="19050" r="28575" b="28575"/>
+            <wp:docPr id="738680713" name="Picture 1" descr="A black background with white text&#10;&#10;Description automatically generated"/>
+            <wp:cNvGraphicFramePr>
+              <a:graphicFrameLocks xmlns:a="http://schemas.openxmlformats.org/drawingml/2006/main" noChangeAspect="1"/>
+            </wp:cNvGraphicFramePr>
+            <a:graphic xmlns:a="http://schemas.openxmlformats.org/drawingml/2006/main">
+              <a:graphicData uri="http://schemas.openxmlformats.org/drawingml/2006/picture">
+                <pic:pic xmlns:pic="http://schemas.openxmlformats.org/drawingml/2006/picture">
+                  <pic:nvPicPr>
+                    <pic:cNvPr id="738680713" name="Picture 1" descr="A black background with white text&#10;&#10;Description automatically generated"/>
+                    <pic:cNvPicPr/>
+                  </pic:nvPicPr>
+                  <pic:blipFill>
+                    <a:blip r:embed="rId14"/>
+                    <a:stretch>
+                      <a:fillRect/>
+                    </a:stretch>
+                  </pic:blipFill>
+                  <pic:spPr>
+                    <a:xfrm>
+                      <a:off x="0" y="0"/>
+                      <a:ext cx="2524477" cy="866896"/>
+                    </a:xfrm>
+                    <a:prstGeom prst="rect">
+                      <a:avLst/>
+                    </a:prstGeom>
+                    <a:ln>
+                      <a:solidFill>
+                        <a:schemeClr val="bg1">
+                          <a:lumMod val="75000"/>
+                        </a:schemeClr>
+                      </a:solidFill>
+                    </a:ln>
+                  </pic:spPr>
+                </pic:pic>
+              </a:graphicData>
+            </a:graphic>
+          </wp:inline>
+        </w:drawing>
+      </w:r>
+    </w:p>
+    <w:p>
+      <w:pPr>
+        <w:ind w:left="360"/>
+      </w:pPr>
+      <w:r>
+        <w:rPr>
+          <w:lang w:val="bg-BG"/>
+        </w:rPr>
+        <w:t xml:space="preserve">Въведете </w:t>
+      </w:r>
+      <w:r>
+        <w:rPr>
+          <w:b/>
+          <w:bCs/>
+          <w:lang w:val="bg-BG"/>
+        </w:rPr>
+        <w:t>текст</w:t>
+      </w:r>
+      <w:r>
+        <w:rPr>
+          <w:lang w:val="bg-BG"/>
+        </w:rPr>
+        <w:t xml:space="preserve"> и натиснете </w:t>
+      </w:r>
+      <w:r>
+        <w:t>[</w:t>
+      </w:r>
+      <w:r>
+        <w:rPr>
+          <w:b/>
+          <w:bCs/>
+        </w:rPr>
+        <w:t>Enter</w:t>
+      </w:r>
+      <w:r>
+        <w:t>]:</w:t>
+      </w:r>
+    </w:p>
+    <w:p>
+      <w:pPr>
+        <w:ind w:left="360"/>
+        <w:jc w:val="center"/>
+      </w:pPr>
+      <w:r>
+        <w:drawing>
+          <wp:inline distT="0" distB="0" distL="0" distR="0" wp14:anchorId="46EFD5EE" wp14:editId="20B84067">
+            <wp:extent cx="2572109" cy="1524213"/>
+            <wp:effectExtent l="19050" t="19050" r="19050" b="19050"/>
+            <wp:docPr id="286681787" name="Picture 1" descr="A screenshot of a card&#10;&#10;Description automatically generated"/>
+            <wp:cNvGraphicFramePr>
+              <a:graphicFrameLocks xmlns:a="http://schemas.openxmlformats.org/drawingml/2006/main" noChangeAspect="1"/>
+            </wp:cNvGraphicFramePr>
+            <a:graphic xmlns:a="http://schemas.openxmlformats.org/drawingml/2006/main">
+              <a:graphicData uri="http://schemas.openxmlformats.org/drawingml/2006/picture">
+                <pic:pic xmlns:pic="http://schemas.openxmlformats.org/drawingml/2006/picture">
+                  <pic:nvPicPr>
+                    <pic:cNvPr id="286681787" name="Picture 1" descr="A screenshot of a card&#10;&#10;Description automatically generated"/>
+                    <pic:cNvPicPr/>
+                  </pic:nvPicPr>
+                  <pic:blipFill>
+                    <a:blip r:embed="rId15"/>
+                    <a:stretch>
+                      <a:fillRect/>
+                    </a:stretch>
+                  </pic:blipFill>
+                  <pic:spPr>
+                    <a:xfrm>
+                      <a:off x="0" y="0"/>
+                      <a:ext cx="2572109" cy="1524213"/>
+                    </a:xfrm>
+                    <a:prstGeom prst="rect">
+                      <a:avLst/>
+                    </a:prstGeom>
+                    <a:ln>
+                      <a:solidFill>
+                        <a:schemeClr val="bg1">
+                          <a:lumMod val="75000"/>
+                        </a:schemeClr>
+                      </a:solidFill>
+                    </a:ln>
+                  </pic:spPr>
+                </pic:pic>
+              </a:graphicData>
+            </a:graphic>
+          </wp:inline>
+        </w:drawing>
+      </w:r>
+    </w:p>
+    <w:p>
+      <w:pPr>
+        <w:ind w:left="360"/>
+      </w:pPr>
+      <w:r>
+        <w:rPr>
+          <w:lang w:val="bg-BG"/>
+        </w:rPr>
+        <w:t>Добавете още карти</w:t>
+      </w:r>
+      <w:r>
+        <w:rPr>
+          <w:lang w:val="bg-BG"/>
+        </w:rPr>
+        <w:t xml:space="preserve"> и направете повече списъци:</w:t>
+      </w:r>
+    </w:p>
+    <w:p>
+      <w:pPr>
+        <w:ind w:left="360"/>
+        <w:jc w:val="center"/>
+      </w:pPr>
+      <w:r>
+        <w:lastRenderedPageBreak/>
+        <w:drawing>
+          <wp:inline distT="0" distB="0" distL="0" distR="0" wp14:anchorId="77E214C4" wp14:editId="2BA76BE6">
+            <wp:extent cx="6626225" cy="2400935"/>
+            <wp:effectExtent l="19050" t="19050" r="22225" b="18415"/>
+            <wp:docPr id="1633066560" name="Picture 1" descr="A screenshot of a phone&#10;&#10;Description automatically generated"/>
+            <wp:cNvGraphicFramePr>
+              <a:graphicFrameLocks xmlns:a="http://schemas.openxmlformats.org/drawingml/2006/main" noChangeAspect="1"/>
+            </wp:cNvGraphicFramePr>
+            <a:graphic xmlns:a="http://schemas.openxmlformats.org/drawingml/2006/main">
+              <a:graphicData uri="http://schemas.openxmlformats.org/drawingml/2006/picture">
+                <pic:pic xmlns:pic="http://schemas.openxmlformats.org/drawingml/2006/picture">
+                  <pic:nvPicPr>
+                    <pic:cNvPr id="1633066560" name="Picture 1" descr="A screenshot of a phone&#10;&#10;Description automatically generated"/>
+                    <pic:cNvPicPr/>
+                  </pic:nvPicPr>
+                  <pic:blipFill>
+                    <a:blip r:embed="rId16"/>
+                    <a:stretch>
+                      <a:fillRect/>
+                    </a:stretch>
+                  </pic:blipFill>
+                  <pic:spPr>
+                    <a:xfrm>
+                      <a:off x="0" y="0"/>
+                      <a:ext cx="6626225" cy="2400935"/>
+                    </a:xfrm>
+                    <a:prstGeom prst="rect">
+                      <a:avLst/>
+                    </a:prstGeom>
+                    <a:ln>
+                      <a:solidFill>
+                        <a:schemeClr val="bg1">
+                          <a:lumMod val="75000"/>
+                        </a:schemeClr>
+                      </a:solidFill>
+                    </a:ln>
+                  </pic:spPr>
+                </pic:pic>
+              </a:graphicData>
+            </a:graphic>
+          </wp:inline>
+        </w:drawing>
+      </w:r>
+    </w:p>
+    <w:p>
+      <w:pPr>
+        <w:ind w:left="360"/>
+        <w:rPr>
+          <w:lang w:val="bg-BG"/>
+        </w:rPr>
+      </w:pPr>
+      <w:r>
+        <w:rPr>
+          <w:lang w:val="bg-BG"/>
+        </w:rPr>
+        <w:t xml:space="preserve">За да </w:t>
+      </w:r>
+      <w:r>
+        <w:rPr>
+          <w:b/>
+          <w:bCs/>
+          <w:lang w:val="bg-BG"/>
+        </w:rPr>
+        <w:t>преместите</w:t>
+      </w:r>
+      <w:r>
+        <w:rPr>
+          <w:lang w:val="bg-BG"/>
+        </w:rPr>
+        <w:t xml:space="preserve"> </w:t>
+      </w:r>
+      <w:r>
+        <w:rPr>
+          <w:b/>
+          <w:bCs/>
+          <w:lang w:val="bg-BG"/>
+        </w:rPr>
+        <w:t>карта</w:t>
+      </w:r>
+      <w:r>
+        <w:rPr>
+          <w:lang w:val="bg-BG"/>
+        </w:rPr>
+        <w:t xml:space="preserve"> от единия лист в другия, просто </w:t>
+      </w:r>
+      <w:r>
+        <w:rPr>
+          <w:b/>
+          <w:bCs/>
+          <w:lang w:val="bg-BG"/>
+        </w:rPr>
+        <w:t>задръжте</w:t>
+      </w:r>
+      <w:r>
+        <w:rPr>
+          <w:lang w:val="bg-BG"/>
+        </w:rPr>
+        <w:t xml:space="preserve"> с мишката </w:t>
+      </w:r>
+      <w:r>
+        <w:rPr>
+          <w:b/>
+          <w:bCs/>
+          <w:lang w:val="bg-BG"/>
+        </w:rPr>
+        <w:t>върху</w:t>
+      </w:r>
+      <w:r>
+        <w:rPr>
+          <w:lang w:val="bg-BG"/>
+        </w:rPr>
+        <w:t xml:space="preserve"> картата и я </w:t>
+      </w:r>
+      <w:r>
+        <w:rPr>
+          <w:b/>
+          <w:bCs/>
+          <w:lang w:val="bg-BG"/>
+        </w:rPr>
+        <w:t>плъзнете</w:t>
+      </w:r>
+      <w:r>
+        <w:rPr>
+          <w:lang w:val="bg-BG"/>
+        </w:rPr>
+        <w:t xml:space="preserve"> в желания лист:</w:t>
+      </w:r>
+    </w:p>
+    <w:p>
+      <w:pPr>
+        <w:ind w:left="360"/>
+        <w:jc w:val="center"/>
+      </w:pPr>
+      <w:r>
+        <w:drawing>
+          <wp:inline distT="0" distB="0" distL="0" distR="0" wp14:anchorId="1D9BFB88" wp14:editId="7CC0C456">
+            <wp:extent cx="6626225" cy="1908175"/>
+            <wp:effectExtent l="19050" t="19050" r="22225" b="15875"/>
+            <wp:docPr id="522917293" name="Picture 1" descr="A screenshot of a computer&#10;&#10;Description automatically generated"/>
+            <wp:cNvGraphicFramePr>
+              <a:graphicFrameLocks xmlns:a="http://schemas.openxmlformats.org/drawingml/2006/main" noChangeAspect="1"/>
+            </wp:cNvGraphicFramePr>
+            <a:graphic xmlns:a="http://schemas.openxmlformats.org/drawingml/2006/main">
+              <a:graphicData uri="http://schemas.openxmlformats.org/drawingml/2006/picture">
+                <pic:pic xmlns:pic="http://schemas.openxmlformats.org/drawingml/2006/picture">
+                  <pic:nvPicPr>
+                    <pic:cNvPr id="522917293" name="Picture 1" descr="A screenshot of a computer&#10;&#10;Description automatically generated"/>
+                    <pic:cNvPicPr/>
+                  </pic:nvPicPr>
+                  <pic:blipFill>
+                    <a:blip r:embed="rId17"/>
+                    <a:stretch>
+                      <a:fillRect/>
+                    </a:stretch>
+                  </pic:blipFill>
+                  <pic:spPr>
+                    <a:xfrm>
+                      <a:off x="0" y="0"/>
+                      <a:ext cx="6626225" cy="1908175"/>
+                    </a:xfrm>
+                    <a:prstGeom prst="rect">
+                      <a:avLst/>
+                    </a:prstGeom>
+                    <a:ln>
+                      <a:solidFill>
+                        <a:schemeClr val="bg1">
+                          <a:lumMod val="75000"/>
+                        </a:schemeClr>
+                      </a:solidFill>
+                    </a:ln>
+                  </pic:spPr>
+                </pic:pic>
+              </a:graphicData>
+            </a:graphic>
+          </wp:inline>
+        </w:drawing>
+      </w:r>
+    </w:p>
+    <w:p>
+      <w:pPr>
         <w:pStyle w:val="Heading2"/>
       </w:pPr>
       <w:r>
@@ -1641,6 +2923,7 @@
         <w:rPr>
           <w:lang w:val="bg-BG"/>
         </w:rPr>
+        <w:lastRenderedPageBreak/>
         <w:t xml:space="preserve">Управление на </w:t>
       </w:r>
       <w:r>
@@ -1813,7 +3096,6 @@
         <w:rPr>
           <w:lang w:val="bg-BG"/>
         </w:rPr>
-        <w:lastRenderedPageBreak/>
         <w:t xml:space="preserve">Управление на </w:t>
       </w:r>
       <w:r>
@@ -1954,8 +3236,8 @@
       </w:r>
     </w:p>
     <w:sectPr>
-      <w:headerReference w:type="default" r:id="rId9"/>
-      <w:footerReference w:type="default" r:id="rId10"/>
+      <w:headerReference w:type="default" r:id="rId18"/>
+      <w:footerReference w:type="default" r:id="rId19"/>
       <w:pgSz w:w="11909" w:h="16834" w:code="9"/>
       <w:pgMar w:top="567" w:right="737" w:bottom="680" w:left="737" w:header="567" w:footer="510" w:gutter="0"/>
       <w:cols w:space="720"/>
@@ -5867,6 +7149,92 @@
     </w:lvl>
   </w:abstractNum>
   <w:abstractNum w:abstractNumId="26" w15:restartNumberingAfterBreak="0">
+    <w:nsid w:val="430134BA"/>
+    <w:multiLevelType w:val="hybridMultilevel"/>
+    <w:tmpl w:val="C160F596"/>
+    <w:lvl w:ilvl="0" w:tplc="0409000F">
+      <w:start w:val="1"/>
+      <w:numFmt w:val="decimal"/>
+      <w:lvlText w:val="%1."/>
+      <w:lvlJc w:val="left"/>
+      <w:pPr>
+        <w:ind w:left="720" w:hanging="360"/>
+      </w:pPr>
+    </w:lvl>
+    <w:lvl w:ilvl="1" w:tplc="04090019" w:tentative="1">
+      <w:start w:val="1"/>
+      <w:numFmt w:val="lowerLetter"/>
+      <w:lvlText w:val="%2."/>
+      <w:lvlJc w:val="left"/>
+      <w:pPr>
+        <w:ind w:left="1440" w:hanging="360"/>
+      </w:pPr>
+    </w:lvl>
+    <w:lvl w:ilvl="2" w:tplc="0409001B" w:tentative="1">
+      <w:start w:val="1"/>
+      <w:numFmt w:val="lowerRoman"/>
+      <w:lvlText w:val="%3."/>
+      <w:lvlJc w:val="right"/>
+      <w:pPr>
+        <w:ind w:left="2160" w:hanging="180"/>
+      </w:pPr>
+    </w:lvl>
+    <w:lvl w:ilvl="3" w:tplc="0409000F" w:tentative="1">
+      <w:start w:val="1"/>
+      <w:numFmt w:val="decimal"/>
+      <w:lvlText w:val="%4."/>
+      <w:lvlJc w:val="left"/>
+      <w:pPr>
+        <w:ind w:left="2880" w:hanging="360"/>
+      </w:pPr>
+    </w:lvl>
+    <w:lvl w:ilvl="4" w:tplc="04090019" w:tentative="1">
+      <w:start w:val="1"/>
+      <w:numFmt w:val="lowerLetter"/>
+      <w:lvlText w:val="%5."/>
+      <w:lvlJc w:val="left"/>
+      <w:pPr>
+        <w:ind w:left="3600" w:hanging="360"/>
+      </w:pPr>
+    </w:lvl>
+    <w:lvl w:ilvl="5" w:tplc="0409001B" w:tentative="1">
+      <w:start w:val="1"/>
+      <w:numFmt w:val="lowerRoman"/>
+      <w:lvlText w:val="%6."/>
+      <w:lvlJc w:val="right"/>
+      <w:pPr>
+        <w:ind w:left="4320" w:hanging="180"/>
+      </w:pPr>
+    </w:lvl>
+    <w:lvl w:ilvl="6" w:tplc="0409000F" w:tentative="1">
+      <w:start w:val="1"/>
+      <w:numFmt w:val="decimal"/>
+      <w:lvlText w:val="%7."/>
+      <w:lvlJc w:val="left"/>
+      <w:pPr>
+        <w:ind w:left="5040" w:hanging="360"/>
+      </w:pPr>
+    </w:lvl>
+    <w:lvl w:ilvl="7" w:tplc="04090019" w:tentative="1">
+      <w:start w:val="1"/>
+      <w:numFmt w:val="lowerLetter"/>
+      <w:lvlText w:val="%8."/>
+      <w:lvlJc w:val="left"/>
+      <w:pPr>
+        <w:ind w:left="5760" w:hanging="360"/>
+      </w:pPr>
+    </w:lvl>
+    <w:lvl w:ilvl="8" w:tplc="0409001B" w:tentative="1">
+      <w:start w:val="1"/>
+      <w:numFmt w:val="lowerRoman"/>
+      <w:lvlText w:val="%9."/>
+      <w:lvlJc w:val="right"/>
+      <w:pPr>
+        <w:ind w:left="6480" w:hanging="180"/>
+      </w:pPr>
+    </w:lvl>
+  </w:abstractNum>
+  <w:abstractNum w:abstractNumId="27" w15:restartNumberingAfterBreak="0">
     <w:nsid w:val="44BC2519"/>
     <w:multiLevelType w:val="hybridMultilevel"/>
     <w:tmpl w:val="EEB2B3B6"/>
@@ -5955,7 +7323,7 @@
       </w:pPr>
     </w:lvl>
   </w:abstractNum>
-  <w:abstractNum w:abstractNumId="27" w15:restartNumberingAfterBreak="0">
+  <w:abstractNum w:abstractNumId="28" w15:restartNumberingAfterBreak="0">
     <w:nsid w:val="458118BD"/>
     <w:multiLevelType w:val="hybridMultilevel"/>
     <w:tmpl w:val="A0C4058A"/>
@@ -6068,7 +7436,7 @@
       </w:rPr>
     </w:lvl>
   </w:abstractNum>
-  <w:abstractNum w:abstractNumId="28" w15:restartNumberingAfterBreak="0">
+  <w:abstractNum w:abstractNumId="29" w15:restartNumberingAfterBreak="0">
     <w:nsid w:val="462E05C9"/>
     <w:multiLevelType w:val="hybridMultilevel"/>
     <w:tmpl w:val="DD14F1AC"/>
@@ -6181,7 +7549,7 @@
       </w:rPr>
     </w:lvl>
   </w:abstractNum>
-  <w:abstractNum w:abstractNumId="29" w15:restartNumberingAfterBreak="0">
+  <w:abstractNum w:abstractNumId="30" w15:restartNumberingAfterBreak="0">
     <w:nsid w:val="49F15A4A"/>
     <w:multiLevelType w:val="hybridMultilevel"/>
     <w:tmpl w:val="507C2FF0"/>
@@ -6270,7 +7638,7 @@
       </w:pPr>
     </w:lvl>
   </w:abstractNum>
-  <w:abstractNum w:abstractNumId="30" w15:restartNumberingAfterBreak="0">
+  <w:abstractNum w:abstractNumId="31" w15:restartNumberingAfterBreak="0">
     <w:nsid w:val="4D796141"/>
     <w:multiLevelType w:val="hybridMultilevel"/>
     <w:tmpl w:val="91D04A66"/>
@@ -6383,7 +7751,7 @@
       </w:rPr>
     </w:lvl>
   </w:abstractNum>
-  <w:abstractNum w:abstractNumId="31" w15:restartNumberingAfterBreak="0">
+  <w:abstractNum w:abstractNumId="32" w15:restartNumberingAfterBreak="0">
     <w:nsid w:val="4F5B2890"/>
     <w:multiLevelType w:val="hybridMultilevel"/>
     <w:tmpl w:val="9FAE4850"/>
@@ -6496,7 +7864,7 @@
       </w:rPr>
     </w:lvl>
   </w:abstractNum>
-  <w:abstractNum w:abstractNumId="32" w15:restartNumberingAfterBreak="0">
+  <w:abstractNum w:abstractNumId="33" w15:restartNumberingAfterBreak="0">
     <w:nsid w:val="50F62E8C"/>
     <w:multiLevelType w:val="hybridMultilevel"/>
     <w:tmpl w:val="E78C85C0"/>
@@ -6609,7 +7977,7 @@
       </w:rPr>
     </w:lvl>
   </w:abstractNum>
-  <w:abstractNum w:abstractNumId="33" w15:restartNumberingAfterBreak="0">
+  <w:abstractNum w:abstractNumId="34" w15:restartNumberingAfterBreak="0">
     <w:nsid w:val="5507266E"/>
     <w:multiLevelType w:val="hybridMultilevel"/>
     <w:tmpl w:val="22522E3A"/>
@@ -6722,7 +8090,7 @@
       </w:rPr>
     </w:lvl>
   </w:abstractNum>
-  <w:abstractNum w:abstractNumId="34" w15:restartNumberingAfterBreak="0">
+  <w:abstractNum w:abstractNumId="35" w15:restartNumberingAfterBreak="0">
     <w:nsid w:val="55990837"/>
     <w:multiLevelType w:val="hybridMultilevel"/>
     <w:tmpl w:val="960254F8"/>
@@ -6835,7 +8203,7 @@
       </w:rPr>
     </w:lvl>
   </w:abstractNum>
-  <w:abstractNum w:abstractNumId="35" w15:restartNumberingAfterBreak="0">
+  <w:abstractNum w:abstractNumId="36" w15:restartNumberingAfterBreak="0">
     <w:nsid w:val="55BC60FF"/>
     <w:multiLevelType w:val="hybridMultilevel"/>
     <w:tmpl w:val="C1FC87D6"/>
@@ -6924,7 +8292,7 @@
       </w:pPr>
     </w:lvl>
   </w:abstractNum>
-  <w:abstractNum w:abstractNumId="36" w15:restartNumberingAfterBreak="0">
+  <w:abstractNum w:abstractNumId="37" w15:restartNumberingAfterBreak="0">
     <w:nsid w:val="57FD43D1"/>
     <w:multiLevelType w:val="hybridMultilevel"/>
     <w:tmpl w:val="A36A9E3E"/>
@@ -7012,7 +8380,7 @@
       </w:pPr>
     </w:lvl>
   </w:abstractNum>
-  <w:abstractNum w:abstractNumId="37" w15:restartNumberingAfterBreak="0">
+  <w:abstractNum w:abstractNumId="38" w15:restartNumberingAfterBreak="0">
     <w:nsid w:val="59AA1FB0"/>
     <w:multiLevelType w:val="hybridMultilevel"/>
     <w:tmpl w:val="C874C5A6"/>
@@ -7125,7 +8493,7 @@
       </w:rPr>
     </w:lvl>
   </w:abstractNum>
-  <w:abstractNum w:abstractNumId="38" w15:restartNumberingAfterBreak="0">
+  <w:abstractNum w:abstractNumId="39" w15:restartNumberingAfterBreak="0">
     <w:nsid w:val="5E7757B2"/>
     <w:multiLevelType w:val="multilevel"/>
     <w:tmpl w:val="0E203B02"/>
@@ -7211,7 +8579,7 @@
       </w:pPr>
     </w:lvl>
   </w:abstractNum>
-  <w:abstractNum w:abstractNumId="39" w15:restartNumberingAfterBreak="0">
+  <w:abstractNum w:abstractNumId="40" w15:restartNumberingAfterBreak="0">
     <w:nsid w:val="5F9A715F"/>
     <w:multiLevelType w:val="hybridMultilevel"/>
     <w:tmpl w:val="4B26630C"/>
@@ -7324,7 +8692,7 @@
       </w:rPr>
     </w:lvl>
   </w:abstractNum>
-  <w:abstractNum w:abstractNumId="40" w15:restartNumberingAfterBreak="0">
+  <w:abstractNum w:abstractNumId="41" w15:restartNumberingAfterBreak="0">
     <w:nsid w:val="609D235C"/>
     <w:multiLevelType w:val="hybridMultilevel"/>
     <w:tmpl w:val="848696AC"/>
@@ -7437,7 +8805,7 @@
       </w:rPr>
     </w:lvl>
   </w:abstractNum>
-  <w:abstractNum w:abstractNumId="41" w15:restartNumberingAfterBreak="0">
+  <w:abstractNum w:abstractNumId="42" w15:restartNumberingAfterBreak="0">
     <w:nsid w:val="60FC6BB4"/>
     <w:multiLevelType w:val="hybridMultilevel"/>
     <w:tmpl w:val="671E692E"/>
@@ -7550,7 +8918,7 @@
       </w:rPr>
     </w:lvl>
   </w:abstractNum>
-  <w:abstractNum w:abstractNumId="42" w15:restartNumberingAfterBreak="0">
+  <w:abstractNum w:abstractNumId="43" w15:restartNumberingAfterBreak="0">
     <w:nsid w:val="636274E2"/>
     <w:multiLevelType w:val="hybridMultilevel"/>
     <w:tmpl w:val="0732809A"/>
@@ -7639,7 +9007,7 @@
       </w:pPr>
     </w:lvl>
   </w:abstractNum>
-  <w:abstractNum w:abstractNumId="43" w15:restartNumberingAfterBreak="0">
+  <w:abstractNum w:abstractNumId="44" w15:restartNumberingAfterBreak="0">
     <w:nsid w:val="6B944EC9"/>
     <w:multiLevelType w:val="hybridMultilevel"/>
     <w:tmpl w:val="8076D1AC"/>
@@ -7752,7 +9120,7 @@
       </w:rPr>
     </w:lvl>
   </w:abstractNum>
-  <w:abstractNum w:abstractNumId="44" w15:restartNumberingAfterBreak="0">
+  <w:abstractNum w:abstractNumId="45" w15:restartNumberingAfterBreak="0">
     <w:nsid w:val="6EBD0C51"/>
     <w:multiLevelType w:val="hybridMultilevel"/>
     <w:tmpl w:val="5C28EE1A"/>
@@ -7865,7 +9233,7 @@
       </w:rPr>
     </w:lvl>
   </w:abstractNum>
-  <w:abstractNum w:abstractNumId="45" w15:restartNumberingAfterBreak="0">
+  <w:abstractNum w:abstractNumId="46" w15:restartNumberingAfterBreak="0">
     <w:nsid w:val="75F22415"/>
     <w:multiLevelType w:val="hybridMultilevel"/>
     <w:tmpl w:val="DB2EF382"/>
@@ -7951,7 +9319,7 @@
       </w:pPr>
     </w:lvl>
   </w:abstractNum>
-  <w:abstractNum w:abstractNumId="46" w15:restartNumberingAfterBreak="0">
+  <w:abstractNum w:abstractNumId="47" w15:restartNumberingAfterBreak="0">
     <w:nsid w:val="766D73FB"/>
     <w:multiLevelType w:val="hybridMultilevel"/>
     <w:tmpl w:val="646AC9A6"/>
@@ -8040,7 +9408,7 @@
       </w:pPr>
     </w:lvl>
   </w:abstractNum>
-  <w:abstractNum w:abstractNumId="47" w15:restartNumberingAfterBreak="0">
+  <w:abstractNum w:abstractNumId="48" w15:restartNumberingAfterBreak="0">
     <w:nsid w:val="771A7929"/>
     <w:multiLevelType w:val="hybridMultilevel"/>
     <w:tmpl w:val="B5EA489E"/>
@@ -8153,7 +9521,7 @@
       </w:rPr>
     </w:lvl>
   </w:abstractNum>
-  <w:abstractNum w:abstractNumId="48" w15:restartNumberingAfterBreak="0">
+  <w:abstractNum w:abstractNumId="49" w15:restartNumberingAfterBreak="0">
     <w:nsid w:val="7A0155B4"/>
     <w:multiLevelType w:val="hybridMultilevel"/>
     <w:tmpl w:val="581A57DA"/>
@@ -8270,19 +9638,19 @@
     <w:abstractNumId w:val="0"/>
   </w:num>
   <w:num w:numId="2" w16cid:durableId="448206414">
-    <w:abstractNumId w:val="48"/>
+    <w:abstractNumId w:val="49"/>
   </w:num>
   <w:num w:numId="3" w16cid:durableId="1542475421">
     <w:abstractNumId w:val="11"/>
   </w:num>
   <w:num w:numId="4" w16cid:durableId="751004280">
-    <w:abstractNumId w:val="33"/>
+    <w:abstractNumId w:val="34"/>
   </w:num>
   <w:num w:numId="5" w16cid:durableId="298196006">
-    <w:abstractNumId w:val="34"/>
+    <w:abstractNumId w:val="35"/>
   </w:num>
   <w:num w:numId="6" w16cid:durableId="1042242061">
-    <w:abstractNumId w:val="39"/>
+    <w:abstractNumId w:val="40"/>
   </w:num>
   <w:num w:numId="7" w16cid:durableId="1365667300">
     <w:abstractNumId w:val="5"/>
@@ -8291,7 +9659,7 @@
     <w:abstractNumId w:val="10"/>
   </w:num>
   <w:num w:numId="9" w16cid:durableId="592318069">
-    <w:abstractNumId w:val="31"/>
+    <w:abstractNumId w:val="32"/>
   </w:num>
   <w:num w:numId="10" w16cid:durableId="587929699">
     <w:abstractNumId w:val="15"/>
@@ -8333,28 +9701,28 @@
     <w:abstractNumId w:val="3"/>
   </w:num>
   <w:num w:numId="14" w16cid:durableId="1419130615">
-    <w:abstractNumId w:val="38"/>
+    <w:abstractNumId w:val="39"/>
   </w:num>
   <w:num w:numId="15" w16cid:durableId="137501343">
     <w:abstractNumId w:val="12"/>
   </w:num>
   <w:num w:numId="16" w16cid:durableId="1106266306">
-    <w:abstractNumId w:val="43"/>
+    <w:abstractNumId w:val="44"/>
   </w:num>
   <w:num w:numId="17" w16cid:durableId="611519896">
-    <w:abstractNumId w:val="32"/>
+    <w:abstractNumId w:val="33"/>
   </w:num>
   <w:num w:numId="18" w16cid:durableId="1090009317">
-    <w:abstractNumId w:val="47"/>
+    <w:abstractNumId w:val="48"/>
   </w:num>
   <w:num w:numId="19" w16cid:durableId="1271158473">
-    <w:abstractNumId w:val="40"/>
+    <w:abstractNumId w:val="41"/>
   </w:num>
   <w:num w:numId="20" w16cid:durableId="1667594061">
     <w:abstractNumId w:val="23"/>
   </w:num>
   <w:num w:numId="21" w16cid:durableId="678848517">
-    <w:abstractNumId w:val="36"/>
+    <w:abstractNumId w:val="37"/>
   </w:num>
   <w:num w:numId="22" w16cid:durableId="1306206050">
     <w:abstractNumId w:val="14"/>
@@ -8372,13 +9740,13 @@
     <w:abstractNumId w:val="18"/>
   </w:num>
   <w:num w:numId="27" w16cid:durableId="81920992">
-    <w:abstractNumId w:val="42"/>
+    <w:abstractNumId w:val="43"/>
   </w:num>
   <w:num w:numId="28" w16cid:durableId="2091541823">
     <w:abstractNumId w:val="22"/>
   </w:num>
   <w:num w:numId="29" w16cid:durableId="1660497488">
-    <w:abstractNumId w:val="46"/>
+    <w:abstractNumId w:val="47"/>
   </w:num>
   <w:num w:numId="30" w16cid:durableId="1484933410">
     <w:abstractNumId w:val="25"/>
@@ -8387,37 +9755,37 @@
     <w:abstractNumId w:val="13"/>
   </w:num>
   <w:num w:numId="32" w16cid:durableId="325473353">
-    <w:abstractNumId w:val="41"/>
+    <w:abstractNumId w:val="42"/>
   </w:num>
   <w:num w:numId="33" w16cid:durableId="2036073740">
-    <w:abstractNumId w:val="44"/>
+    <w:abstractNumId w:val="45"/>
   </w:num>
   <w:num w:numId="34" w16cid:durableId="283117860">
-    <w:abstractNumId w:val="30"/>
+    <w:abstractNumId w:val="31"/>
   </w:num>
   <w:num w:numId="35" w16cid:durableId="1003435630">
-    <w:abstractNumId w:val="45"/>
+    <w:abstractNumId w:val="46"/>
   </w:num>
   <w:num w:numId="36" w16cid:durableId="1116749849">
     <w:abstractNumId w:val="8"/>
   </w:num>
   <w:num w:numId="37" w16cid:durableId="53893511">
-    <w:abstractNumId w:val="26"/>
+    <w:abstractNumId w:val="27"/>
   </w:num>
   <w:num w:numId="38" w16cid:durableId="1442649251">
     <w:abstractNumId w:val="16"/>
   </w:num>
   <w:num w:numId="39" w16cid:durableId="632060382">
-    <w:abstractNumId w:val="35"/>
+    <w:abstractNumId w:val="36"/>
   </w:num>
   <w:num w:numId="40" w16cid:durableId="1369524005">
+    <w:abstractNumId w:val="30"/>
+  </w:num>
+  <w:num w:numId="41" w16cid:durableId="1895847060">
     <w:abstractNumId w:val="29"/>
   </w:num>
-  <w:num w:numId="41" w16cid:durableId="1895847060">
-    <w:abstractNumId w:val="28"/>
-  </w:num>
   <w:num w:numId="42" w16cid:durableId="1963805159">
-    <w:abstractNumId w:val="37"/>
+    <w:abstractNumId w:val="38"/>
   </w:num>
   <w:num w:numId="43" w16cid:durableId="967929995">
     <w:abstractNumId w:val="6"/>
@@ -8441,7 +9809,10 @@
     <w:abstractNumId w:val="19"/>
   </w:num>
   <w:num w:numId="50" w16cid:durableId="305162922">
-    <w:abstractNumId w:val="27"/>
+    <w:abstractNumId w:val="28"/>
+  </w:num>
+  <w:num w:numId="51" w16cid:durableId="1087386191">
+    <w:abstractNumId w:val="26"/>
   </w:num>
 </w:numbering>
 </file>

</xml_diff>

<commit_message>
Updating IT Systems Exercise document
</commit_message>
<xml_diff>
--- a/Courses/Software-Sciences/Module-3-Databases-New/01-IT-Systems/01-IT-Systems-Exercise.docx
+++ b/Courses/Software-Sciences/Module-3-Databases-New/01-IT-Systems/01-IT-Systems-Exercise.docx
@@ -69,6 +69,9 @@
         <w:t xml:space="preserve"> (управление на проекти)</w:t>
       </w:r>
       <w:r>
+        <w:rPr>
+          <w:lang w:val="ru-RU"/>
+        </w:rPr>
         <w:t xml:space="preserve"> </w:t>
       </w:r>
       <w:r>
@@ -82,7 +85,7 @@
           <w:b/>
           <w:bCs/>
         </w:rPr>
-        <w:t>1CRM</w:t>
+        <w:t>Asana</w:t>
       </w:r>
       <w:r>
         <w:rPr>
@@ -94,7 +97,7 @@
         <w:rPr>
           <w:lang w:val="bg-BG"/>
         </w:rPr>
-        <w:t>управление на клиентски отношения</w:t>
+        <w:t>също за управление на проекти</w:t>
       </w:r>
       <w:r>
         <w:rPr>
@@ -121,12 +124,26 @@
       <w:r>
         <w:t xml:space="preserve">: </w:t>
       </w:r>
-      <w:r>
-        <w:rPr>
-          <w:rStyle w:val="Hyperlink"/>
-        </w:rPr>
-        <w:t>https://trello.com/</w:t>
-      </w:r>
+      <w:hyperlink r:id="rId8" w:history="1">
+        <w:r>
+          <w:rPr>
+            <w:rStyle w:val="Hyperlink"/>
+          </w:rPr>
+          <w:t>https://trell</w:t>
+        </w:r>
+        <w:r>
+          <w:rPr>
+            <w:rStyle w:val="Hyperlink"/>
+          </w:rPr>
+          <w:t>o</w:t>
+        </w:r>
+        <w:r>
+          <w:rPr>
+            <w:rStyle w:val="Hyperlink"/>
+          </w:rPr>
+          <w:t>.com/</w:t>
+        </w:r>
+      </w:hyperlink>
     </w:p>
     <w:p>
       <w:pPr>
@@ -141,7 +158,7 @@
           <w:b/>
           <w:bCs/>
         </w:rPr>
-        <w:t>1CRM</w:t>
+        <w:t>Asana</w:t>
       </w:r>
       <w:r>
         <w:t>:</w:t>
@@ -149,21 +166,28 @@
       <w:r>
         <w:t xml:space="preserve"> </w:t>
       </w:r>
-      <w:hyperlink r:id="rId8" w:history="1">
+      <w:hyperlink r:id="rId9" w:history="1">
         <w:r>
           <w:rPr>
             <w:rStyle w:val="Hyperlink"/>
           </w:rPr>
-          <w:t>https://1crm.com/</w:t>
+          <w:t>https://asa</w:t>
+        </w:r>
+        <w:r>
+          <w:rPr>
+            <w:rStyle w:val="Hyperlink"/>
+          </w:rPr>
+          <w:t>n</w:t>
+        </w:r>
+        <w:r>
+          <w:rPr>
+            <w:rStyle w:val="Hyperlink"/>
+          </w:rPr>
+          <w:t>a.com/</w:t>
         </w:r>
       </w:hyperlink>
     </w:p>
     <w:p>
-      <w:pPr>
-        <w:rPr>
-          <w:lang w:val="bg-BG"/>
-        </w:rPr>
-      </w:pPr>
       <w:r>
         <w:rPr>
           <w:lang w:val="bg-BG"/>
@@ -256,11 +280,172 @@
         <w:rPr>
           <w:b/>
           <w:bCs/>
-          <w:lang w:val="bg-BG"/>
-        </w:rPr>
-        <w:t>1CRM</w:t>
+        </w:rPr>
+        <w:t>Asana</w:t>
+      </w:r>
+      <w:r>
+        <w:rPr>
+          <w:b/>
+          <w:bCs/>
+          <w:lang w:val="ru-RU"/>
+        </w:rPr>
+        <w:t xml:space="preserve"> </w:t>
+      </w:r>
+      <w:r>
+        <w:rPr>
+          <w:lang w:val="ru-RU"/>
+        </w:rPr>
+        <w:t>(</w:t>
+      </w:r>
+      <w:r>
+        <w:rPr>
+          <w:lang w:val="bg-BG"/>
+        </w:rPr>
+        <w:t>попълнете таблицата</w:t>
+      </w:r>
+      <w:r>
+        <w:rPr>
+          <w:lang w:val="ru-RU"/>
+        </w:rPr>
+        <w:t>):</w:t>
       </w:r>
     </w:p>
+    <w:tbl>
+      <w:tblPr>
+        <w:tblStyle w:val="TableGrid"/>
+        <w:tblW w:w="0" w:type="auto"/>
+        <w:tblLook w:val="04A0" w:firstRow="1" w:lastRow="0" w:firstColumn="1" w:lastColumn="0" w:noHBand="0" w:noVBand="1"/>
+      </w:tblPr>
+      <w:tblGrid>
+        <w:gridCol w:w="4855"/>
+        <w:gridCol w:w="5220"/>
+      </w:tblGrid>
+      <w:tr>
+        <w:tc>
+          <w:tcPr>
+            <w:tcW w:w="4855" w:type="dxa"/>
+          </w:tcPr>
+          <w:p>
+            <w:pPr>
+              <w:jc w:val="center"/>
+              <w:rPr>
+                <w:b/>
+                <w:bCs/>
+                <w:lang w:val="bg-BG"/>
+              </w:rPr>
+            </w:pPr>
+            <w:r>
+              <w:rPr>
+                <w:b/>
+                <w:bCs/>
+                <w:lang w:val="bg-BG"/>
+              </w:rPr>
+              <w:t>Сходства</w:t>
+            </w:r>
+          </w:p>
+        </w:tc>
+        <w:tc>
+          <w:tcPr>
+            <w:tcW w:w="5220" w:type="dxa"/>
+          </w:tcPr>
+          <w:p>
+            <w:pPr>
+              <w:jc w:val="center"/>
+              <w:rPr>
+                <w:b/>
+                <w:bCs/>
+              </w:rPr>
+            </w:pPr>
+            <w:r>
+              <w:rPr>
+                <w:b/>
+                <w:bCs/>
+                <w:lang w:val="bg-BG"/>
+              </w:rPr>
+              <w:t>Разлики</w:t>
+            </w:r>
+          </w:p>
+        </w:tc>
+      </w:tr>
+      <w:tr>
+        <w:tc>
+          <w:tcPr>
+            <w:tcW w:w="4855" w:type="dxa"/>
+          </w:tcPr>
+          <w:p>
+            <w:pPr>
+              <w:rPr>
+                <w:lang w:val="bg-BG"/>
+              </w:rPr>
+            </w:pPr>
+          </w:p>
+        </w:tc>
+        <w:tc>
+          <w:tcPr>
+            <w:tcW w:w="5220" w:type="dxa"/>
+          </w:tcPr>
+          <w:p>
+            <w:pPr>
+              <w:rPr>
+                <w:lang w:val="bg-BG"/>
+              </w:rPr>
+            </w:pPr>
+          </w:p>
+        </w:tc>
+      </w:tr>
+      <w:tr>
+        <w:tc>
+          <w:tcPr>
+            <w:tcW w:w="4855" w:type="dxa"/>
+          </w:tcPr>
+          <w:p>
+            <w:pPr>
+              <w:rPr>
+                <w:lang w:val="bg-BG"/>
+              </w:rPr>
+            </w:pPr>
+          </w:p>
+        </w:tc>
+        <w:tc>
+          <w:tcPr>
+            <w:tcW w:w="5220" w:type="dxa"/>
+          </w:tcPr>
+          <w:p>
+            <w:pPr>
+              <w:rPr>
+                <w:lang w:val="bg-BG"/>
+              </w:rPr>
+            </w:pPr>
+          </w:p>
+        </w:tc>
+      </w:tr>
+      <w:tr>
+        <w:tc>
+          <w:tcPr>
+            <w:tcW w:w="4855" w:type="dxa"/>
+          </w:tcPr>
+          <w:p>
+            <w:pPr>
+              <w:rPr>
+                <w:lang w:val="bg-BG"/>
+              </w:rPr>
+            </w:pPr>
+          </w:p>
+        </w:tc>
+        <w:tc>
+          <w:tcPr>
+            <w:tcW w:w="5220" w:type="dxa"/>
+          </w:tcPr>
+          <w:p>
+            <w:pPr>
+              <w:rPr>
+                <w:lang w:val="bg-BG"/>
+              </w:rPr>
+            </w:pPr>
+          </w:p>
+        </w:tc>
+      </w:tr>
+    </w:tbl>
     <w:p>
       <w:pPr>
         <w:pStyle w:val="ListParagraph"/>
@@ -332,270 +517,249 @@
         </w:rPr>
         <w:t>?</w:t>
       </w:r>
+      <w:r>
+        <w:rPr>
+          <w:lang w:val="ru-RU"/>
+        </w:rPr>
+        <w:t xml:space="preserve"> </w:t>
+      </w:r>
+      <w:r>
+        <w:rPr>
+          <w:lang w:val="bg-BG"/>
+        </w:rPr>
+        <w:t>П</w:t>
+      </w:r>
+      <w:r>
+        <w:rPr>
+          <w:lang w:val="bg-BG"/>
+        </w:rPr>
+        <w:t>опълнете таблицата</w:t>
+      </w:r>
+      <w:r>
+        <w:rPr>
+          <w:lang w:val="ru-RU"/>
+        </w:rPr>
+        <w:t>:</w:t>
+      </w:r>
     </w:p>
+    <w:tbl>
+      <w:tblPr>
+        <w:tblStyle w:val="TableGrid"/>
+        <w:tblW w:w="0" w:type="auto"/>
+        <w:tblLook w:val="04A0" w:firstRow="1" w:lastRow="0" w:firstColumn="1" w:lastColumn="0" w:noHBand="0" w:noVBand="1"/>
+      </w:tblPr>
+      <w:tblGrid>
+        <w:gridCol w:w="5212"/>
+        <w:gridCol w:w="5213"/>
+      </w:tblGrid>
+      <w:tr>
+        <w:tc>
+          <w:tcPr>
+            <w:tcW w:w="5212" w:type="dxa"/>
+          </w:tcPr>
+          <w:p>
+            <w:pPr>
+              <w:jc w:val="center"/>
+              <w:rPr>
+                <w:b/>
+                <w:bCs/>
+                <w:lang w:val="bg-BG"/>
+              </w:rPr>
+            </w:pPr>
+            <w:r>
+              <w:rPr>
+                <w:b/>
+                <w:bCs/>
+                <w:lang w:val="bg-BG"/>
+              </w:rPr>
+              <w:t>Условие</w:t>
+            </w:r>
+          </w:p>
+        </w:tc>
+        <w:tc>
+          <w:tcPr>
+            <w:tcW w:w="5213" w:type="dxa"/>
+          </w:tcPr>
+          <w:p>
+            <w:pPr>
+              <w:jc w:val="center"/>
+              <w:rPr>
+                <w:b/>
+                <w:bCs/>
+                <w:lang w:val="bg-BG"/>
+              </w:rPr>
+            </w:pPr>
+            <w:r>
+              <w:rPr>
+                <w:b/>
+                <w:bCs/>
+                <w:lang w:val="bg-BG"/>
+              </w:rPr>
+              <w:t>Избор</w:t>
+            </w:r>
+          </w:p>
+        </w:tc>
+      </w:tr>
+      <w:tr>
+        <w:tc>
+          <w:tcPr>
+            <w:tcW w:w="5212" w:type="dxa"/>
+          </w:tcPr>
+          <w:p>
+            <w:pPr>
+              <w:rPr>
+                <w:lang w:val="ru-RU"/>
+              </w:rPr>
+            </w:pPr>
+            <w:r>
+              <w:rPr>
+                <w:lang w:val="ru-RU"/>
+              </w:rPr>
+              <w:t>По-прост и интуитивен интерфейс</w:t>
+            </w:r>
+          </w:p>
+        </w:tc>
+        <w:tc>
+          <w:tcPr>
+            <w:tcW w:w="5213" w:type="dxa"/>
+          </w:tcPr>
+          <w:p>
+            <w:r>
+              <w:t>Trello</w:t>
+            </w:r>
+          </w:p>
+        </w:tc>
+      </w:tr>
+      <w:tr>
+        <w:tc>
+          <w:tcPr>
+            <w:tcW w:w="5212" w:type="dxa"/>
+          </w:tcPr>
+          <w:p>
+            <w:pPr>
+              <w:rPr>
+                <w:lang w:val="bg-BG"/>
+              </w:rPr>
+            </w:pPr>
+            <w:r>
+              <w:rPr>
+                <w:lang w:val="bg-BG"/>
+              </w:rPr>
+              <w:t>По-широки възможности за управление на задачи</w:t>
+            </w:r>
+          </w:p>
+        </w:tc>
+        <w:tc>
+          <w:tcPr>
+            <w:tcW w:w="5213" w:type="dxa"/>
+          </w:tcPr>
+          <w:p>
+            <w:r>
+              <w:t>Asana</w:t>
+            </w:r>
+          </w:p>
+        </w:tc>
+      </w:tr>
+      <w:tr>
+        <w:tc>
+          <w:tcPr>
+            <w:tcW w:w="5212" w:type="dxa"/>
+          </w:tcPr>
+          <w:p>
+            <w:pPr>
+              <w:rPr>
+                <w:lang w:val="bg-BG"/>
+              </w:rPr>
+            </w:pPr>
+            <w:r>
+              <w:rPr>
+                <w:lang w:val="bg-BG"/>
+              </w:rPr>
+              <w:t>Канбан стил на управление</w:t>
+            </w:r>
+          </w:p>
+        </w:tc>
+        <w:tc>
+          <w:tcPr>
+            <w:tcW w:w="5213" w:type="dxa"/>
+          </w:tcPr>
+          <w:p/>
+        </w:tc>
+      </w:tr>
+      <w:tr>
+        <w:tc>
+          <w:tcPr>
+            <w:tcW w:w="5212" w:type="dxa"/>
+          </w:tcPr>
+          <w:p>
+            <w:pPr>
+              <w:rPr>
+                <w:lang w:val="bg-BG"/>
+              </w:rPr>
+            </w:pPr>
+            <w:r>
+              <w:rPr>
+                <w:lang w:val="bg-BG"/>
+              </w:rPr>
+              <w:t>Подходящ за по-големи екипи и сложни проекти</w:t>
+            </w:r>
+          </w:p>
+        </w:tc>
+        <w:tc>
+          <w:tcPr>
+            <w:tcW w:w="5213" w:type="dxa"/>
+          </w:tcPr>
+          <w:p>
+            <w:pPr>
+              <w:rPr>
+                <w:lang w:val="ru-RU"/>
+              </w:rPr>
+            </w:pPr>
+          </w:p>
+        </w:tc>
+      </w:tr>
+      <w:tr>
+        <w:tc>
+          <w:tcPr>
+            <w:tcW w:w="5212" w:type="dxa"/>
+          </w:tcPr>
+          <w:p>
+            <w:pPr>
+              <w:rPr>
+                <w:lang w:val="bg-BG"/>
+              </w:rPr>
+            </w:pPr>
+            <w:r>
+              <w:rPr>
+                <w:lang w:val="bg-BG"/>
+              </w:rPr>
+              <w:t>Бързо стартиране и лесно разпространение</w:t>
+            </w:r>
+          </w:p>
+        </w:tc>
+        <w:tc>
+          <w:tcPr>
+            <w:tcW w:w="5213" w:type="dxa"/>
+          </w:tcPr>
+          <w:p>
+            <w:pPr>
+              <w:rPr>
+                <w:lang w:val="ru-RU"/>
+              </w:rPr>
+            </w:pPr>
+          </w:p>
+        </w:tc>
+      </w:tr>
+    </w:tbl>
     <w:p>
       <w:pPr>
-        <w:pStyle w:val="ListParagraph"/>
-        <w:numPr>
-          <w:ilvl w:val="0"/>
-          <w:numId w:val="46"/>
-        </w:numPr>
-        <w:rPr>
-          <w:lang w:val="bg-BG"/>
-        </w:rPr>
-      </w:pPr>
-      <w:r>
-        <w:rPr>
-          <w:b/>
-          <w:bCs/>
-          <w:lang w:val="bg-BG"/>
-        </w:rPr>
-        <w:t>Приложения</w:t>
-      </w:r>
-      <w:r>
-        <w:rPr>
-          <w:lang w:val="bg-BG"/>
-        </w:rPr>
-        <w:t xml:space="preserve"> и </w:t>
-      </w:r>
-      <w:r>
-        <w:rPr>
-          <w:b/>
-          <w:bCs/>
-          <w:lang w:val="bg-BG"/>
-        </w:rPr>
-        <w:t>индустрии</w:t>
-      </w:r>
-      <w:r>
-        <w:rPr>
-          <w:lang w:val="bg-BG"/>
-        </w:rPr>
-        <w:t xml:space="preserve">, в които са </w:t>
-      </w:r>
-      <w:r>
-        <w:rPr>
-          <w:b/>
-          <w:bCs/>
-          <w:lang w:val="bg-BG"/>
-        </w:rPr>
-        <w:t>подходящи</w:t>
-      </w:r>
-    </w:p>
-    <w:p>
-      <w:pPr>
-        <w:rPr>
-          <w:lang w:val="bg-BG"/>
-        </w:rPr>
-      </w:pPr>
-      <w:r>
-        <w:rPr>
-          <w:lang w:val="bg-BG"/>
-        </w:rPr>
-        <w:t>Дайте п</w:t>
-      </w:r>
-      <w:r>
-        <w:rPr>
-          <w:lang w:val="bg-BG"/>
-        </w:rPr>
-        <w:t xml:space="preserve">римери от </w:t>
-      </w:r>
-      <w:r>
-        <w:rPr>
-          <w:b/>
-          <w:bCs/>
-          <w:lang w:val="bg-BG"/>
-        </w:rPr>
-        <w:t>бизнес практиката</w:t>
-      </w:r>
-      <w:r>
-        <w:rPr>
-          <w:lang w:val="bg-BG"/>
-        </w:rPr>
-        <w:t>:</w:t>
-      </w:r>
-    </w:p>
-    <w:p>
-      <w:pPr>
-        <w:pStyle w:val="ListParagraph"/>
-        <w:numPr>
-          <w:ilvl w:val="0"/>
-          <w:numId w:val="47"/>
-        </w:numPr>
-        <w:rPr>
-          <w:lang w:val="bg-BG"/>
-        </w:rPr>
-      </w:pPr>
-      <w:r>
-        <w:rPr>
-          <w:lang w:val="bg-BG"/>
-        </w:rPr>
-        <w:t xml:space="preserve">Реални </w:t>
-      </w:r>
-      <w:r>
-        <w:rPr>
-          <w:b/>
-          <w:bCs/>
-          <w:lang w:val="bg-BG"/>
-        </w:rPr>
-        <w:t>случаи</w:t>
-      </w:r>
-      <w:r>
-        <w:rPr>
-          <w:lang w:val="bg-BG"/>
-        </w:rPr>
-        <w:t xml:space="preserve"> и </w:t>
-      </w:r>
-      <w:r>
-        <w:rPr>
-          <w:b/>
-          <w:bCs/>
-          <w:lang w:val="bg-BG"/>
-        </w:rPr>
-        <w:t>организации</w:t>
-      </w:r>
-      <w:r>
-        <w:rPr>
-          <w:lang w:val="bg-BG"/>
-        </w:rPr>
-        <w:t xml:space="preserve">, които са успешно използвали </w:t>
-      </w:r>
-      <w:r>
-        <w:rPr>
-          <w:b/>
-          <w:bCs/>
-          <w:lang w:val="bg-BG"/>
-        </w:rPr>
-        <w:t>Trello</w:t>
-      </w:r>
-      <w:r>
-        <w:rPr>
-          <w:lang w:val="bg-BG"/>
-        </w:rPr>
-        <w:t xml:space="preserve"> и </w:t>
-      </w:r>
-      <w:r>
-        <w:rPr>
-          <w:b/>
-          <w:bCs/>
-          <w:lang w:val="bg-BG"/>
-        </w:rPr>
-        <w:t>1CRM</w:t>
-      </w:r>
-    </w:p>
-    <w:p>
-      <w:pPr>
-        <w:pStyle w:val="ListParagraph"/>
-        <w:numPr>
-          <w:ilvl w:val="0"/>
-          <w:numId w:val="47"/>
-        </w:numPr>
-        <w:rPr>
-          <w:lang w:val="bg-BG"/>
-        </w:rPr>
-      </w:pPr>
-      <w:r>
-        <w:rPr>
-          <w:lang w:val="bg-BG"/>
-        </w:rPr>
-        <w:t>Анализ</w:t>
-      </w:r>
-      <w:r>
-        <w:rPr>
-          <w:lang w:val="bg-BG"/>
-        </w:rPr>
-        <w:t xml:space="preserve"> на техните </w:t>
-      </w:r>
-      <w:r>
-        <w:rPr>
-          <w:b/>
-          <w:bCs/>
-          <w:lang w:val="bg-BG"/>
-        </w:rPr>
-        <w:t>успехи</w:t>
-      </w:r>
-      <w:r>
-        <w:rPr>
-          <w:lang w:val="bg-BG"/>
-        </w:rPr>
-        <w:t xml:space="preserve"> и </w:t>
-      </w:r>
-      <w:r>
-        <w:rPr>
-          <w:b/>
-          <w:bCs/>
-          <w:lang w:val="bg-BG"/>
-        </w:rPr>
-        <w:t>предизвикателства</w:t>
-      </w:r>
-    </w:p>
-    <w:p>
-      <w:pPr>
-        <w:rPr>
-          <w:lang w:val="bg-BG"/>
-        </w:rPr>
-      </w:pPr>
-      <w:r>
-        <w:rPr>
-          <w:lang w:val="bg-BG"/>
-        </w:rPr>
-        <w:t>Отговор</w:t>
-      </w:r>
-      <w:r>
-        <w:rPr>
-          <w:lang w:val="bg-BG"/>
-        </w:rPr>
-        <w:t>ете</w:t>
-      </w:r>
-      <w:r>
-        <w:rPr>
-          <w:lang w:val="bg-BG"/>
-        </w:rPr>
-        <w:t xml:space="preserve"> на въпроса "Коя система е </w:t>
-      </w:r>
-      <w:r>
-        <w:rPr>
-          <w:b/>
-          <w:bCs/>
-          <w:lang w:val="bg-BG"/>
-        </w:rPr>
-        <w:t>по-подходяща</w:t>
-      </w:r>
-      <w:r>
-        <w:rPr>
-          <w:lang w:val="bg-BG"/>
-        </w:rPr>
-        <w:t xml:space="preserve"> </w:t>
-      </w:r>
-      <w:r>
-        <w:rPr>
-          <w:lang w:val="bg-BG"/>
-        </w:rPr>
-        <w:t xml:space="preserve">за какви </w:t>
-      </w:r>
-      <w:r>
-        <w:rPr>
-          <w:b/>
-          <w:bCs/>
-          <w:lang w:val="bg-BG"/>
-        </w:rPr>
-        <w:t>сценарии</w:t>
-      </w:r>
-      <w:r>
-        <w:rPr>
-          <w:lang w:val="bg-BG"/>
-        </w:rPr>
-        <w:t>?"</w:t>
-      </w:r>
-    </w:p>
-    <w:p>
-      <w:pPr>
         <w:pStyle w:val="Heading3"/>
       </w:pPr>
       <w:r>
         <w:rPr>
           <w:lang w:val="bg-BG"/>
         </w:rPr>
-        <w:t xml:space="preserve">Използване на </w:t>
+        <w:t xml:space="preserve">Работа с </w:t>
       </w:r>
       <w:r>
         <w:t>Trello</w:t>
@@ -616,7 +780,21 @@
         <w:rPr>
           <w:lang w:val="bg-BG"/>
         </w:rPr>
-        <w:t>Влезте в сайта и си направете регистрация:</w:t>
+        <w:t xml:space="preserve">Влезте в сайта и си направете </w:t>
+      </w:r>
+      <w:r>
+        <w:rPr>
+          <w:b/>
+          <w:bCs/>
+          <w:lang w:val="bg-BG"/>
+        </w:rPr>
+        <w:t>регистрация</w:t>
+      </w:r>
+      <w:r>
+        <w:rPr>
+          <w:lang w:val="bg-BG"/>
+        </w:rPr>
+        <w:t>:</w:t>
       </w:r>
     </w:p>
     <w:p>
@@ -628,8 +806,10 @@
       </w:pPr>
       <w:r>
         <w:rPr>
-          <w:lang w:val="bg-BG"/>
-        </w:rPr>
+          <w:noProof/>
+          <w:lang w:val="bg-BG"/>
+        </w:rPr>
+        <w:lastRenderedPageBreak/>
         <w:drawing>
           <wp:inline distT="0" distB="0" distL="0" distR="0" wp14:anchorId="248DECD1" wp14:editId="4DC820D5">
             <wp:extent cx="2481183" cy="3673503"/>
@@ -646,7 +826,7 @@
                     <pic:cNvPicPr/>
                   </pic:nvPicPr>
                   <pic:blipFill>
-                    <a:blip r:embed="rId9"/>
+                    <a:blip r:embed="rId10"/>
                     <a:stretch>
                       <a:fillRect/>
                     </a:stretch>
@@ -689,7 +869,49 @@
         <w:rPr>
           <w:lang w:val="bg-BG"/>
         </w:rPr>
-        <w:t>Щом си създадете акаунт, направете нова дъска за задачи.</w:t>
+        <w:t xml:space="preserve">Щом си създадете </w:t>
+      </w:r>
+      <w:r>
+        <w:rPr>
+          <w:b/>
+          <w:bCs/>
+          <w:lang w:val="bg-BG"/>
+        </w:rPr>
+        <w:t>акаунт</w:t>
+      </w:r>
+      <w:r>
+        <w:rPr>
+          <w:lang w:val="bg-BG"/>
+        </w:rPr>
+        <w:t xml:space="preserve">, направете </w:t>
+      </w:r>
+      <w:r>
+        <w:rPr>
+          <w:b/>
+          <w:bCs/>
+          <w:lang w:val="bg-BG"/>
+        </w:rPr>
+        <w:t>нова дъска</w:t>
+      </w:r>
+      <w:r>
+        <w:rPr>
+          <w:lang w:val="bg-BG"/>
+        </w:rPr>
+        <w:t xml:space="preserve"> за </w:t>
+      </w:r>
+      <w:r>
+        <w:rPr>
+          <w:b/>
+          <w:bCs/>
+          <w:lang w:val="bg-BG"/>
+        </w:rPr>
+        <w:t>задачи</w:t>
+      </w:r>
+      <w:r>
+        <w:rPr>
+          <w:lang w:val="bg-BG"/>
+        </w:rPr>
+        <w:t>.</w:t>
       </w:r>
     </w:p>
     <w:p>
@@ -773,7 +995,6 @@
         <w:rPr>
           <w:noProof/>
         </w:rPr>
-        <w:lastRenderedPageBreak/>
         <mc:AlternateContent>
           <mc:Choice Requires="wps">
             <w:drawing>
@@ -854,6 +1075,7 @@
       </w:r>
       <w:r>
         <w:rPr>
+          <w:noProof/>
           <w:lang w:val="bg-BG"/>
         </w:rPr>
         <w:drawing>
@@ -872,7 +1094,7 @@
                     <pic:cNvPicPr/>
                   </pic:nvPicPr>
                   <pic:blipFill>
-                    <a:blip r:embed="rId10"/>
+                    <a:blip r:embed="rId11"/>
                     <a:stretch>
                       <a:fillRect/>
                     </a:stretch>
@@ -972,6 +1194,7 @@
         <w:rPr>
           <w:noProof/>
         </w:rPr>
+        <w:lastRenderedPageBreak/>
         <mc:AlternateContent>
           <mc:Choice Requires="wps">
             <w:drawing>
@@ -1133,6 +1356,9 @@
         </mc:AlternateContent>
       </w:r>
       <w:r>
+        <w:rPr>
+          <w:noProof/>
+        </w:rPr>
         <w:drawing>
           <wp:inline distT="0" distB="0" distL="0" distR="0" wp14:anchorId="30D49D71" wp14:editId="50589EFE">
             <wp:extent cx="2054397" cy="3888188"/>
@@ -1149,7 +1375,7 @@
                     <pic:cNvPicPr/>
                   </pic:nvPicPr>
                   <pic:blipFill>
-                    <a:blip r:embed="rId11"/>
+                    <a:blip r:embed="rId12"/>
                     <a:stretch>
                       <a:fillRect/>
                     </a:stretch>
@@ -1245,9 +1471,9 @@
       </w:pPr>
       <w:r>
         <w:rPr>
-          <w:lang w:val="bg-BG"/>
-        </w:rPr>
-        <w:lastRenderedPageBreak/>
+          <w:noProof/>
+          <w:lang w:val="bg-BG"/>
+        </w:rPr>
         <w:drawing>
           <wp:inline distT="0" distB="0" distL="0" distR="0" wp14:anchorId="7DC56660" wp14:editId="28788037">
             <wp:extent cx="6626225" cy="2688590"/>
@@ -1264,7 +1490,7 @@
                     <pic:cNvPicPr/>
                   </pic:nvPicPr>
                   <pic:blipFill>
-                    <a:blip r:embed="rId12"/>
+                    <a:blip r:embed="rId13"/>
                     <a:stretch>
                       <a:fillRect/>
                     </a:stretch>
@@ -1295,6 +1521,9 @@
     <w:p>
       <w:pPr>
         <w:ind w:left="360"/>
+        <w:rPr>
+          <w:lang w:val="ru-RU"/>
+        </w:rPr>
       </w:pPr>
       <w:r>
         <w:rPr>
@@ -1317,6 +1546,9 @@
         <w:t xml:space="preserve"> в полето и натиснете </w:t>
       </w:r>
       <w:r>
+        <w:rPr>
+          <w:lang w:val="ru-RU"/>
+        </w:rPr>
         <w:t>[</w:t>
       </w:r>
       <w:r>
@@ -1324,9 +1556,27 @@
           <w:b/>
           <w:bCs/>
         </w:rPr>
-        <w:t>Add list</w:t>
-      </w:r>
-      <w:r>
+        <w:t>Add</w:t>
+      </w:r>
+      <w:r>
+        <w:rPr>
+          <w:b/>
+          <w:bCs/>
+          <w:lang w:val="ru-RU"/>
+        </w:rPr>
+        <w:t xml:space="preserve"> </w:t>
+      </w:r>
+      <w:r>
+        <w:rPr>
+          <w:b/>
+          <w:bCs/>
+        </w:rPr>
+        <w:t>list</w:t>
+      </w:r>
+      <w:r>
+        <w:rPr>
+          <w:lang w:val="ru-RU"/>
+        </w:rPr>
         <w:t>]:</w:t>
       </w:r>
     </w:p>
@@ -1336,6 +1586,9 @@
         <w:jc w:val="center"/>
       </w:pPr>
       <w:r>
+        <w:rPr>
+          <w:noProof/>
+        </w:rPr>
         <w:drawing>
           <wp:inline distT="0" distB="0" distL="0" distR="0" wp14:anchorId="2D1C30D0" wp14:editId="536C8494">
             <wp:extent cx="2543530" cy="771633"/>
@@ -1352,7 +1605,7 @@
                     <pic:cNvPicPr/>
                   </pic:nvPicPr>
                   <pic:blipFill>
-                    <a:blip r:embed="rId13"/>
+                    <a:blip r:embed="rId14"/>
                     <a:stretch>
                       <a:fillRect/>
                     </a:stretch>
@@ -1394,6 +1647,9 @@
         <w:t xml:space="preserve">Натиснете </w:t>
       </w:r>
       <w:r>
+        <w:rPr>
+          <w:lang w:val="ru-RU"/>
+        </w:rPr>
         <w:t>[</w:t>
       </w:r>
       <w:r>
@@ -1401,28 +1657,13 @@
           <w:b/>
           <w:bCs/>
         </w:rPr>
-        <w:t>Add a card</w:t>
-      </w:r>
-      <w:r>
-        <w:t>]</w:t>
-      </w:r>
-      <w:r>
-        <w:rPr>
-          <w:lang w:val="bg-BG"/>
-        </w:rPr>
-        <w:t xml:space="preserve">, за да </w:t>
+        <w:t>Add</w:t>
       </w:r>
       <w:r>
         <w:rPr>
           <w:b/>
           <w:bCs/>
-          <w:lang w:val="bg-BG"/>
-        </w:rPr>
-        <w:t>добавите</w:t>
-      </w:r>
-      <w:r>
-        <w:rPr>
-          <w:lang w:val="bg-BG"/>
+          <w:lang w:val="ru-RU"/>
         </w:rPr>
         <w:t xml:space="preserve"> </w:t>
       </w:r>
@@ -1430,6 +1671,54 @@
         <w:rPr>
           <w:b/>
           <w:bCs/>
+        </w:rPr>
+        <w:t>a</w:t>
+      </w:r>
+      <w:r>
+        <w:rPr>
+          <w:b/>
+          <w:bCs/>
+          <w:lang w:val="ru-RU"/>
+        </w:rPr>
+        <w:t xml:space="preserve"> </w:t>
+      </w:r>
+      <w:r>
+        <w:rPr>
+          <w:b/>
+          <w:bCs/>
+        </w:rPr>
+        <w:t>card</w:t>
+      </w:r>
+      <w:r>
+        <w:rPr>
+          <w:lang w:val="ru-RU"/>
+        </w:rPr>
+        <w:t>]</w:t>
+      </w:r>
+      <w:r>
+        <w:rPr>
+          <w:lang w:val="bg-BG"/>
+        </w:rPr>
+        <w:t xml:space="preserve">, за да </w:t>
+      </w:r>
+      <w:r>
+        <w:rPr>
+          <w:b/>
+          <w:bCs/>
+          <w:lang w:val="bg-BG"/>
+        </w:rPr>
+        <w:t>добавите</w:t>
+      </w:r>
+      <w:r>
+        <w:rPr>
+          <w:lang w:val="bg-BG"/>
+        </w:rPr>
+        <w:t xml:space="preserve"> </w:t>
+      </w:r>
+      <w:r>
+        <w:rPr>
+          <w:b/>
+          <w:bCs/>
           <w:lang w:val="bg-BG"/>
         </w:rPr>
         <w:t>карти</w:t>
@@ -1453,6 +1742,7 @@
         <w:rPr>
           <w:noProof/>
         </w:rPr>
+        <w:lastRenderedPageBreak/>
         <mc:AlternateContent>
           <mc:Choice Requires="wps">
             <w:drawing>
@@ -1533,6 +1823,7 @@
       </w:r>
       <w:r>
         <w:rPr>
+          <w:noProof/>
           <w:lang w:val="bg-BG"/>
         </w:rPr>
         <w:drawing>
@@ -1551,7 +1842,7 @@
                     <pic:cNvPicPr/>
                   </pic:nvPicPr>
                   <pic:blipFill>
-                    <a:blip r:embed="rId14"/>
+                    <a:blip r:embed="rId15"/>
                     <a:stretch>
                       <a:fillRect/>
                     </a:stretch>
@@ -1582,6 +1873,9 @@
     <w:p>
       <w:pPr>
         <w:ind w:left="360"/>
+        <w:rPr>
+          <w:lang w:val="ru-RU"/>
+        </w:rPr>
       </w:pPr>
       <w:r>
         <w:rPr>
@@ -1604,6 +1898,9 @@
         <w:t xml:space="preserve"> и натиснете </w:t>
       </w:r>
       <w:r>
+        <w:rPr>
+          <w:lang w:val="ru-RU"/>
+        </w:rPr>
         <w:t>[</w:t>
       </w:r>
       <w:r>
@@ -1614,6 +1911,9 @@
         <w:t>Enter</w:t>
       </w:r>
       <w:r>
+        <w:rPr>
+          <w:lang w:val="ru-RU"/>
+        </w:rPr>
         <w:t>]:</w:t>
       </w:r>
     </w:p>
@@ -1623,6 +1923,9 @@
         <w:jc w:val="center"/>
       </w:pPr>
       <w:r>
+        <w:rPr>
+          <w:noProof/>
+        </w:rPr>
         <w:drawing>
           <wp:inline distT="0" distB="0" distL="0" distR="0" wp14:anchorId="46EFD5EE" wp14:editId="20B84067">
             <wp:extent cx="2572109" cy="1524213"/>
@@ -1639,7 +1942,7 @@
                     <pic:cNvPicPr/>
                   </pic:nvPicPr>
                   <pic:blipFill>
-                    <a:blip r:embed="rId15"/>
+                    <a:blip r:embed="rId16"/>
                     <a:stretch>
                       <a:fillRect/>
                     </a:stretch>
@@ -1670,18 +1973,43 @@
     <w:p>
       <w:pPr>
         <w:ind w:left="360"/>
-      </w:pPr>
-      <w:r>
-        <w:rPr>
-          <w:lang w:val="bg-BG"/>
-        </w:rPr>
-        <w:t>Добавете още карти</w:t>
-      </w:r>
-      <w:r>
-        <w:rPr>
-          <w:lang w:val="bg-BG"/>
-        </w:rPr>
-        <w:t xml:space="preserve"> и направете повече списъци:</w:t>
+        <w:rPr>
+          <w:lang w:val="ru-RU"/>
+        </w:rPr>
+      </w:pPr>
+      <w:r>
+        <w:rPr>
+          <w:lang w:val="bg-BG"/>
+        </w:rPr>
+        <w:t xml:space="preserve">Добавете </w:t>
+      </w:r>
+      <w:r>
+        <w:rPr>
+          <w:b/>
+          <w:bCs/>
+          <w:lang w:val="bg-BG"/>
+        </w:rPr>
+        <w:t>още карти</w:t>
+      </w:r>
+      <w:r>
+        <w:rPr>
+          <w:lang w:val="bg-BG"/>
+        </w:rPr>
+        <w:t xml:space="preserve"> и направете </w:t>
+      </w:r>
+      <w:r>
+        <w:rPr>
+          <w:b/>
+          <w:bCs/>
+          <w:lang w:val="bg-BG"/>
+        </w:rPr>
+        <w:t>повече списъци</w:t>
+      </w:r>
+      <w:r>
+        <w:rPr>
+          <w:lang w:val="bg-BG"/>
+        </w:rPr>
+        <w:t>:</w:t>
       </w:r>
     </w:p>
     <w:p>
@@ -1690,7 +2018,9 @@
         <w:jc w:val="center"/>
       </w:pPr>
       <w:r>
-        <w:lastRenderedPageBreak/>
+        <w:rPr>
+          <w:noProof/>
+        </w:rPr>
         <w:drawing>
           <wp:inline distT="0" distB="0" distL="0" distR="0" wp14:anchorId="77E214C4" wp14:editId="2BA76BE6">
             <wp:extent cx="6626225" cy="2400935"/>
@@ -1707,7 +2037,7 @@
                     <pic:cNvPicPr/>
                   </pic:nvPicPr>
                   <pic:blipFill>
-                    <a:blip r:embed="rId16"/>
+                    <a:blip r:embed="rId17"/>
                     <a:stretch>
                       <a:fillRect/>
                     </a:stretch>
@@ -1816,7 +2146,21 @@
         <w:rPr>
           <w:lang w:val="bg-BG"/>
         </w:rPr>
-        <w:t xml:space="preserve"> в желания лист:</w:t>
+        <w:t xml:space="preserve"> в </w:t>
+      </w:r>
+      <w:r>
+        <w:rPr>
+          <w:b/>
+          <w:bCs/>
+          <w:lang w:val="bg-BG"/>
+        </w:rPr>
+        <w:t>желания лист</w:t>
+      </w:r>
+      <w:r>
+        <w:rPr>
+          <w:lang w:val="bg-BG"/>
+        </w:rPr>
+        <w:t>:</w:t>
       </w:r>
     </w:p>
     <w:p>
@@ -1825,6 +2169,9 @@
         <w:jc w:val="center"/>
       </w:pPr>
       <w:r>
+        <w:rPr>
+          <w:noProof/>
+        </w:rPr>
         <w:drawing>
           <wp:inline distT="0" distB="0" distL="0" distR="0" wp14:anchorId="1D9BFB88" wp14:editId="7CC0C456">
             <wp:extent cx="6626225" cy="1908175"/>
@@ -1841,7 +2188,7 @@
                     <pic:cNvPicPr/>
                   </pic:nvPicPr>
                   <pic:blipFill>
-                    <a:blip r:embed="rId17"/>
+                    <a:blip r:embed="rId18"/>
                     <a:stretch>
                       <a:fillRect/>
                     </a:stretch>
@@ -1878,24 +2225,37 @@
       </w:r>
     </w:p>
     <w:p>
+      <w:pPr>
+        <w:rPr>
+          <w:lang w:val="ru-RU"/>
+        </w:rPr>
+      </w:pPr>
       <w:r>
         <w:rPr>
           <w:b/>
           <w:bCs/>
+          <w:lang w:val="ru-RU"/>
         </w:rPr>
         <w:t>Сигурността</w:t>
       </w:r>
       <w:r>
+        <w:rPr>
+          <w:lang w:val="ru-RU"/>
+        </w:rPr>
         <w:t xml:space="preserve"> на </w:t>
       </w:r>
       <w:r>
         <w:rPr>
           <w:b/>
           <w:bCs/>
+          <w:lang w:val="ru-RU"/>
         </w:rPr>
         <w:t>данните</w:t>
       </w:r>
       <w:r>
+        <w:rPr>
+          <w:lang w:val="ru-RU"/>
+        </w:rPr>
         <w:t xml:space="preserve"> е от </w:t>
       </w:r>
       <w:r>
@@ -1907,314 +2267,616 @@
         <w:t>голямо</w:t>
       </w:r>
       <w:r>
+        <w:rPr>
+          <w:lang w:val="ru-RU"/>
+        </w:rPr>
         <w:t xml:space="preserve"> значение в нашия </w:t>
       </w:r>
       <w:r>
         <w:rPr>
           <w:b/>
           <w:bCs/>
+          <w:lang w:val="ru-RU"/>
         </w:rPr>
         <w:t>дигитално ориентиран свят</w:t>
       </w:r>
       <w:r>
+        <w:rPr>
+          <w:lang w:val="ru-RU"/>
+        </w:rPr>
         <w:t xml:space="preserve">. </w:t>
       </w:r>
-      <w:proofErr w:type="spellStart"/>
       <w:r>
         <w:rPr>
           <w:b/>
           <w:bCs/>
-        </w:rPr>
-        <w:t>Всеки</w:t>
-      </w:r>
-      <w:proofErr w:type="spellEnd"/>
+          <w:lang w:val="ru-RU"/>
+        </w:rPr>
+        <w:t>Всеки ден</w:t>
+      </w:r>
+      <w:r>
+        <w:rPr>
+          <w:lang w:val="ru-RU"/>
+        </w:rPr>
+        <w:t xml:space="preserve"> огромни обеми от </w:t>
+      </w:r>
       <w:r>
         <w:rPr>
           <w:b/>
           <w:bCs/>
-        </w:rPr>
-        <w:t xml:space="preserve"> </w:t>
-      </w:r>
-      <w:proofErr w:type="spellStart"/>
+          <w:lang w:val="ru-RU"/>
+        </w:rPr>
+        <w:t>информация</w:t>
+      </w:r>
+      <w:r>
+        <w:rPr>
+          <w:lang w:val="ru-RU"/>
+        </w:rPr>
+        <w:t xml:space="preserve"> се съхраняват и предават </w:t>
+      </w:r>
       <w:r>
         <w:rPr>
           <w:b/>
           <w:bCs/>
-        </w:rPr>
-        <w:t>ден</w:t>
-      </w:r>
-      <w:proofErr w:type="spellEnd"/>
-      <w:r>
-        <w:t xml:space="preserve"> </w:t>
-      </w:r>
-      <w:proofErr w:type="spellStart"/>
-      <w:r>
-        <w:t>огромни</w:t>
-      </w:r>
-      <w:proofErr w:type="spellEnd"/>
-      <w:r>
-        <w:t xml:space="preserve"> </w:t>
-      </w:r>
-      <w:proofErr w:type="spellStart"/>
-      <w:r>
-        <w:t>обеми</w:t>
-      </w:r>
-      <w:proofErr w:type="spellEnd"/>
-      <w:r>
-        <w:t xml:space="preserve"> </w:t>
-      </w:r>
-      <w:proofErr w:type="spellStart"/>
-      <w:r>
-        <w:t>от</w:t>
-      </w:r>
-      <w:proofErr w:type="spellEnd"/>
-      <w:r>
-        <w:t xml:space="preserve"> </w:t>
-      </w:r>
-      <w:proofErr w:type="spellStart"/>
+          <w:lang w:val="ru-RU"/>
+        </w:rPr>
+        <w:t>онлайн</w:t>
+      </w:r>
+      <w:r>
+        <w:rPr>
+          <w:lang w:val="ru-RU"/>
+        </w:rPr>
+        <w:t xml:space="preserve">, като този процес създава </w:t>
+      </w:r>
       <w:r>
         <w:rPr>
           <w:b/>
           <w:bCs/>
-        </w:rPr>
-        <w:t>информация</w:t>
-      </w:r>
-      <w:proofErr w:type="spellEnd"/>
-      <w:r>
+          <w:lang w:val="ru-RU"/>
+        </w:rPr>
+        <w:t>нови</w:t>
+      </w:r>
+      <w:r>
+        <w:rPr>
+          <w:lang w:val="ru-RU"/>
+        </w:rPr>
         <w:t xml:space="preserve"> </w:t>
       </w:r>
-      <w:proofErr w:type="spellStart"/>
-      <w:r>
-        <w:t>се</w:t>
-      </w:r>
-      <w:proofErr w:type="spellEnd"/>
-      <w:r>
-        <w:t xml:space="preserve"> </w:t>
-      </w:r>
-      <w:proofErr w:type="spellStart"/>
-      <w:r>
-        <w:t>съхраняват</w:t>
-      </w:r>
-      <w:proofErr w:type="spellEnd"/>
-      <w:r>
-        <w:t xml:space="preserve"> и </w:t>
-      </w:r>
-      <w:proofErr w:type="spellStart"/>
-      <w:r>
-        <w:t>предават</w:t>
-      </w:r>
-      <w:proofErr w:type="spellEnd"/>
-      <w:r>
-        <w:t xml:space="preserve"> </w:t>
-      </w:r>
-      <w:proofErr w:type="spellStart"/>
       <w:r>
         <w:rPr>
           <w:b/>
           <w:bCs/>
-        </w:rPr>
-        <w:t>онлайн</w:t>
-      </w:r>
-      <w:proofErr w:type="spellEnd"/>
-      <w:r>
-        <w:t xml:space="preserve">, </w:t>
-      </w:r>
-      <w:proofErr w:type="spellStart"/>
-      <w:r>
-        <w:t>като</w:t>
-      </w:r>
-      <w:proofErr w:type="spellEnd"/>
-      <w:r>
-        <w:t xml:space="preserve"> </w:t>
-      </w:r>
-      <w:proofErr w:type="spellStart"/>
-      <w:r>
-        <w:t>този</w:t>
-      </w:r>
-      <w:proofErr w:type="spellEnd"/>
-      <w:r>
-        <w:t xml:space="preserve"> </w:t>
-      </w:r>
-      <w:proofErr w:type="spellStart"/>
-      <w:r>
-        <w:t>процес</w:t>
-      </w:r>
-      <w:proofErr w:type="spellEnd"/>
-      <w:r>
-        <w:t xml:space="preserve"> </w:t>
-      </w:r>
-      <w:proofErr w:type="spellStart"/>
-      <w:r>
-        <w:t>създава</w:t>
-      </w:r>
-      <w:proofErr w:type="spellEnd"/>
-      <w:r>
-        <w:t xml:space="preserve"> </w:t>
-      </w:r>
-      <w:proofErr w:type="spellStart"/>
+          <w:lang w:val="ru-RU"/>
+        </w:rPr>
+        <w:t>възможности</w:t>
+      </w:r>
+      <w:r>
+        <w:rPr>
+          <w:lang w:val="ru-RU"/>
+        </w:rPr>
+        <w:t xml:space="preserve">, но и </w:t>
+      </w:r>
       <w:r>
         <w:rPr>
           <w:b/>
           <w:bCs/>
-        </w:rPr>
-        <w:t>нови</w:t>
-      </w:r>
-      <w:proofErr w:type="spellEnd"/>
-      <w:r>
-        <w:t xml:space="preserve"> </w:t>
-      </w:r>
-      <w:proofErr w:type="spellStart"/>
+          <w:lang w:val="ru-RU"/>
+        </w:rPr>
+        <w:t>заплахи</w:t>
+      </w:r>
+      <w:r>
+        <w:rPr>
+          <w:lang w:val="ru-RU"/>
+        </w:rPr>
+        <w:t xml:space="preserve">. В този контекст, разискването на </w:t>
+      </w:r>
       <w:r>
         <w:rPr>
           <w:b/>
           <w:bCs/>
-        </w:rPr>
-        <w:t>възможности</w:t>
-      </w:r>
-      <w:proofErr w:type="spellEnd"/>
-      <w:r>
-        <w:t xml:space="preserve">, </w:t>
-      </w:r>
-      <w:proofErr w:type="spellStart"/>
-      <w:r>
-        <w:t>но</w:t>
-      </w:r>
-      <w:proofErr w:type="spellEnd"/>
-      <w:r>
-        <w:t xml:space="preserve"> и </w:t>
-      </w:r>
-      <w:proofErr w:type="spellStart"/>
+          <w:lang w:val="ru-RU"/>
+        </w:rPr>
+        <w:t>сигурността</w:t>
+      </w:r>
+      <w:r>
+        <w:rPr>
+          <w:lang w:val="ru-RU"/>
+        </w:rPr>
+        <w:t xml:space="preserve"> на </w:t>
+      </w:r>
       <w:r>
         <w:rPr>
           <w:b/>
           <w:bCs/>
-        </w:rPr>
-        <w:t>заплахи</w:t>
-      </w:r>
-      <w:proofErr w:type="spellEnd"/>
-      <w:r>
-        <w:t xml:space="preserve">. В </w:t>
-      </w:r>
-      <w:proofErr w:type="spellStart"/>
-      <w:r>
-        <w:t>този</w:t>
-      </w:r>
-      <w:proofErr w:type="spellEnd"/>
-      <w:r>
-        <w:t xml:space="preserve"> </w:t>
-      </w:r>
-      <w:proofErr w:type="spellStart"/>
-      <w:r>
-        <w:t>контекст</w:t>
-      </w:r>
-      <w:proofErr w:type="spellEnd"/>
-      <w:r>
-        <w:t xml:space="preserve">, </w:t>
-      </w:r>
-      <w:proofErr w:type="spellStart"/>
-      <w:r>
-        <w:t>разискването</w:t>
-      </w:r>
-      <w:proofErr w:type="spellEnd"/>
-      <w:r>
-        <w:t xml:space="preserve"> </w:t>
-      </w:r>
-      <w:proofErr w:type="spellStart"/>
-      <w:r>
-        <w:t>на</w:t>
-      </w:r>
-      <w:proofErr w:type="spellEnd"/>
-      <w:r>
-        <w:t xml:space="preserve"> </w:t>
-      </w:r>
-      <w:proofErr w:type="spellStart"/>
+          <w:lang w:val="ru-RU"/>
+        </w:rPr>
+        <w:t>данните</w:t>
+      </w:r>
+      <w:r>
+        <w:rPr>
+          <w:lang w:val="ru-RU"/>
+        </w:rPr>
+        <w:t xml:space="preserve"> става от </w:t>
+      </w:r>
       <w:r>
         <w:rPr>
           <w:b/>
           <w:bCs/>
-        </w:rPr>
-        <w:t>сигурността</w:t>
-      </w:r>
-      <w:proofErr w:type="spellEnd"/>
-      <w:r>
+          <w:lang w:val="ru-RU"/>
+        </w:rPr>
+        <w:t>съществено значение</w:t>
+      </w:r>
+      <w:r>
+        <w:rPr>
+          <w:lang w:val="ru-RU"/>
+        </w:rPr>
+        <w:t>.</w:t>
+      </w:r>
+    </w:p>
+    <w:p>
+      <w:pPr>
+        <w:rPr>
+          <w:lang w:val="bg-BG"/>
+        </w:rPr>
+      </w:pPr>
+      <w:r>
+        <w:rPr>
+          <w:lang w:val="bg-BG"/>
+        </w:rPr>
+        <w:lastRenderedPageBreak/>
+        <w:t>Попълнете таблицата, като дадете</w:t>
+      </w:r>
+      <w:r>
+        <w:rPr>
+          <w:lang w:val="bg-BG"/>
+        </w:rPr>
         <w:t xml:space="preserve"> </w:t>
       </w:r>
-      <w:proofErr w:type="spellStart"/>
-      <w:r>
-        <w:t>на</w:t>
-      </w:r>
-      <w:proofErr w:type="spellEnd"/>
-      <w:r>
-        <w:t xml:space="preserve"> </w:t>
-      </w:r>
-      <w:proofErr w:type="spellStart"/>
       <w:r>
         <w:rPr>
           <w:b/>
           <w:bCs/>
-        </w:rPr>
-        <w:t>данните</w:t>
-      </w:r>
-      <w:proofErr w:type="spellEnd"/>
-      <w:r>
-        <w:t xml:space="preserve"> </w:t>
-      </w:r>
-      <w:proofErr w:type="spellStart"/>
-      <w:r>
-        <w:t>става</w:t>
-      </w:r>
-      <w:proofErr w:type="spellEnd"/>
-      <w:r>
-        <w:t xml:space="preserve"> </w:t>
-      </w:r>
-      <w:proofErr w:type="spellStart"/>
-      <w:r>
-        <w:t>от</w:t>
-      </w:r>
-      <w:proofErr w:type="spellEnd"/>
-      <w:r>
-        <w:t xml:space="preserve"> </w:t>
-      </w:r>
-      <w:proofErr w:type="spellStart"/>
+          <w:lang w:val="bg-BG"/>
+        </w:rPr>
+        <w:t>решения</w:t>
+      </w:r>
+      <w:r>
+        <w:rPr>
+          <w:lang w:val="bg-BG"/>
+        </w:rPr>
+        <w:t xml:space="preserve"> за </w:t>
+      </w:r>
       <w:r>
         <w:rPr>
           <w:b/>
           <w:bCs/>
-        </w:rPr>
-        <w:t>съществено</w:t>
-      </w:r>
-      <w:proofErr w:type="spellEnd"/>
+          <w:lang w:val="bg-BG"/>
+        </w:rPr>
+        <w:t>заплахите</w:t>
+      </w:r>
+      <w:r>
+        <w:rPr>
+          <w:lang w:val="bg-BG"/>
+        </w:rPr>
+        <w:t>:</w:t>
+      </w:r>
+    </w:p>
+    <w:tbl>
+      <w:tblPr>
+        <w:tblStyle w:val="TableGrid"/>
+        <w:tblW w:w="10975" w:type="dxa"/>
+        <w:tblLook w:val="04A0" w:firstRow="1" w:lastRow="0" w:firstColumn="1" w:lastColumn="0" w:noHBand="0" w:noVBand="1"/>
+      </w:tblPr>
+      <w:tblGrid>
+        <w:gridCol w:w="3235"/>
+        <w:gridCol w:w="7740"/>
+      </w:tblGrid>
+      <w:tr>
+        <w:tc>
+          <w:tcPr>
+            <w:tcW w:w="3235" w:type="dxa"/>
+          </w:tcPr>
+          <w:p>
+            <w:pPr>
+              <w:jc w:val="center"/>
+              <w:rPr>
+                <w:b/>
+                <w:bCs/>
+                <w:lang w:val="bg-BG"/>
+              </w:rPr>
+            </w:pPr>
+            <w:r>
+              <w:rPr>
+                <w:b/>
+                <w:bCs/>
+                <w:lang w:val="bg-BG"/>
+              </w:rPr>
+              <w:t>Примерна заплаха</w:t>
+            </w:r>
+          </w:p>
+        </w:tc>
+        <w:tc>
+          <w:tcPr>
+            <w:tcW w:w="7740" w:type="dxa"/>
+          </w:tcPr>
+          <w:p>
+            <w:pPr>
+              <w:jc w:val="center"/>
+              <w:rPr>
+                <w:b/>
+                <w:bCs/>
+              </w:rPr>
+            </w:pPr>
+            <w:r>
+              <w:rPr>
+                <w:b/>
+                <w:bCs/>
+                <w:lang w:val="bg-BG"/>
+              </w:rPr>
+              <w:t>Решение</w:t>
+            </w:r>
+          </w:p>
+        </w:tc>
+      </w:tr>
+      <w:tr>
+        <w:tc>
+          <w:tcPr>
+            <w:tcW w:w="3235" w:type="dxa"/>
+          </w:tcPr>
+          <w:p>
+            <w:pPr>
+              <w:rPr>
+                <w:lang w:val="bg-BG"/>
+              </w:rPr>
+            </w:pPr>
+            <w:r>
+              <w:rPr>
+                <w:lang w:val="bg-BG"/>
+              </w:rPr>
+              <w:t>Отгатване на парола</w:t>
+            </w:r>
+          </w:p>
+        </w:tc>
+        <w:tc>
+          <w:tcPr>
+            <w:tcW w:w="7740" w:type="dxa"/>
+          </w:tcPr>
+          <w:p>
+            <w:pPr>
+              <w:rPr>
+                <w:lang w:val="ru-RU"/>
+              </w:rPr>
+            </w:pPr>
+            <w:r>
+              <w:rPr>
+                <w:lang w:val="bg-BG"/>
+              </w:rPr>
+              <w:t>Двуфакторна автентикация (парола + код на телефона / имейл</w:t>
+            </w:r>
+            <w:r>
+              <w:rPr>
+                <w:lang w:val="ru-RU"/>
+              </w:rPr>
+              <w:t xml:space="preserve"> </w:t>
+            </w:r>
+            <w:r>
+              <w:rPr>
+                <w:lang w:val="bg-BG"/>
+              </w:rPr>
+              <w:t>потвърждение)</w:t>
+            </w:r>
+          </w:p>
+        </w:tc>
+      </w:tr>
+      <w:tr>
+        <w:tc>
+          <w:tcPr>
+            <w:tcW w:w="3235" w:type="dxa"/>
+          </w:tcPr>
+          <w:p>
+            <w:r>
+              <w:rPr>
+                <w:lang w:val="bg-BG"/>
+              </w:rPr>
+              <w:t>Фишинг атаки</w:t>
+            </w:r>
+          </w:p>
+        </w:tc>
+        <w:tc>
+          <w:tcPr>
+            <w:tcW w:w="7740" w:type="dxa"/>
+          </w:tcPr>
+          <w:p>
+            <w:pPr>
+              <w:rPr>
+                <w:lang w:val="bg-BG"/>
+              </w:rPr>
+            </w:pPr>
+          </w:p>
+        </w:tc>
+      </w:tr>
+      <w:tr>
+        <w:tc>
+          <w:tcPr>
+            <w:tcW w:w="3235" w:type="dxa"/>
+          </w:tcPr>
+          <w:p>
+            <w:r>
+              <w:rPr>
+                <w:lang w:val="bg-BG"/>
+              </w:rPr>
+              <w:t>Зловреден софтуер</w:t>
+            </w:r>
+          </w:p>
+        </w:tc>
+        <w:tc>
+          <w:tcPr>
+            <w:tcW w:w="7740" w:type="dxa"/>
+          </w:tcPr>
+          <w:p>
+            <w:pPr>
+              <w:rPr>
+                <w:lang w:val="bg-BG"/>
+              </w:rPr>
+            </w:pPr>
+          </w:p>
+        </w:tc>
+      </w:tr>
+      <w:tr>
+        <w:tc>
+          <w:tcPr>
+            <w:tcW w:w="3235" w:type="dxa"/>
+          </w:tcPr>
+          <w:p>
+            <w:r>
+              <w:t>DoS (</w:t>
+            </w:r>
+            <w:r>
+              <w:t>Denial-of-Service</w:t>
+            </w:r>
+            <w:r>
+              <w:t>)</w:t>
+            </w:r>
+            <w:r>
+              <w:t xml:space="preserve"> </w:t>
+            </w:r>
+            <w:r>
+              <w:rPr>
+                <w:lang w:val="bg-BG"/>
+              </w:rPr>
+              <w:t>атаки</w:t>
+            </w:r>
+          </w:p>
+        </w:tc>
+        <w:tc>
+          <w:tcPr>
+            <w:tcW w:w="7740" w:type="dxa"/>
+          </w:tcPr>
+          <w:p>
+            <w:pPr>
+              <w:rPr>
+                <w:lang w:val="bg-BG"/>
+              </w:rPr>
+            </w:pPr>
+          </w:p>
+        </w:tc>
+      </w:tr>
+    </w:tbl>
+    <w:p>
+      <w:pPr>
+        <w:rPr>
+          <w:lang w:val="bg-BG"/>
+        </w:rPr>
+      </w:pPr>
+    </w:p>
+    <w:p>
+      <w:pPr>
+        <w:rPr>
+          <w:lang w:val="bg-BG"/>
+        </w:rPr>
+      </w:pPr>
       <w:r>
         <w:rPr>
           <w:b/>
           <w:bCs/>
-        </w:rPr>
-        <w:t xml:space="preserve"> </w:t>
-      </w:r>
-      <w:proofErr w:type="spellStart"/>
+          <w:lang w:val="bg-BG"/>
+        </w:rPr>
+        <w:t>Сигурността</w:t>
+      </w:r>
+      <w:r>
+        <w:rPr>
+          <w:lang w:val="bg-BG"/>
+        </w:rPr>
+        <w:t xml:space="preserve"> на </w:t>
+      </w:r>
       <w:r>
         <w:rPr>
           <w:b/>
           <w:bCs/>
-        </w:rPr>
-        <w:t>значение</w:t>
-      </w:r>
-      <w:proofErr w:type="spellEnd"/>
-      <w:r>
+          <w:lang w:val="bg-BG"/>
+        </w:rPr>
+        <w:t>данните</w:t>
+      </w:r>
+      <w:r>
+        <w:rPr>
+          <w:lang w:val="bg-BG"/>
+        </w:rPr>
+        <w:t xml:space="preserve"> е </w:t>
+      </w:r>
+      <w:r>
+        <w:rPr>
+          <w:b/>
+          <w:bCs/>
+          <w:lang w:val="bg-BG"/>
+        </w:rPr>
+        <w:t>ключов</w:t>
+      </w:r>
+      <w:r>
+        <w:rPr>
+          <w:lang w:val="bg-BG"/>
+        </w:rPr>
+        <w:t xml:space="preserve"> аспект в </w:t>
+      </w:r>
+      <w:r>
+        <w:rPr>
+          <w:b/>
+          <w:bCs/>
+          <w:lang w:val="bg-BG"/>
+        </w:rPr>
+        <w:t>дигиталния свят</w:t>
+      </w:r>
+      <w:r>
+        <w:rPr>
+          <w:lang w:val="bg-BG"/>
+        </w:rPr>
+        <w:t xml:space="preserve"> и </w:t>
+      </w:r>
+      <w:r>
+        <w:rPr>
+          <w:b/>
+          <w:bCs/>
+          <w:lang w:val="bg-BG"/>
+        </w:rPr>
+        <w:t>бизнес</w:t>
+      </w:r>
+      <w:r>
+        <w:rPr>
+          <w:lang w:val="bg-BG"/>
+        </w:rPr>
+        <w:t xml:space="preserve"> </w:t>
+      </w:r>
+      <w:r>
+        <w:rPr>
+          <w:b/>
+          <w:bCs/>
+          <w:lang w:val="bg-BG"/>
+        </w:rPr>
+        <w:t>средата</w:t>
+      </w:r>
+      <w:r>
+        <w:rPr>
+          <w:lang w:val="bg-BG"/>
+        </w:rPr>
+        <w:t xml:space="preserve">, изискваща </w:t>
+      </w:r>
+      <w:r>
+        <w:rPr>
+          <w:b/>
+          <w:bCs/>
+          <w:lang w:val="bg-BG"/>
+        </w:rPr>
+        <w:t>внимание</w:t>
+      </w:r>
+      <w:r>
+        <w:rPr>
+          <w:lang w:val="bg-BG"/>
+        </w:rPr>
+        <w:t xml:space="preserve">, </w:t>
+      </w:r>
+      <w:r>
+        <w:rPr>
+          <w:b/>
+          <w:bCs/>
+          <w:lang w:val="bg-BG"/>
+        </w:rPr>
+        <w:t>защита</w:t>
+      </w:r>
+      <w:r>
+        <w:rPr>
+          <w:lang w:val="bg-BG"/>
+        </w:rPr>
+        <w:t xml:space="preserve"> и </w:t>
+      </w:r>
+      <w:r>
+        <w:rPr>
+          <w:b/>
+          <w:bCs/>
+          <w:lang w:val="bg-BG"/>
+        </w:rPr>
+        <w:t>спазване</w:t>
+      </w:r>
+      <w:r>
+        <w:rPr>
+          <w:lang w:val="bg-BG"/>
+        </w:rPr>
+        <w:t xml:space="preserve"> на </w:t>
+      </w:r>
+      <w:r>
+        <w:rPr>
+          <w:b/>
+          <w:bCs/>
+          <w:lang w:val="bg-BG"/>
+        </w:rPr>
+        <w:t>регулациите</w:t>
+      </w:r>
+      <w:r>
+        <w:rPr>
+          <w:lang w:val="bg-BG"/>
+        </w:rPr>
+        <w:t xml:space="preserve">, за да се </w:t>
+      </w:r>
+      <w:r>
+        <w:rPr>
+          <w:b/>
+          <w:bCs/>
+          <w:lang w:val="bg-BG"/>
+        </w:rPr>
+        <w:t>предпазим</w:t>
+      </w:r>
+      <w:r>
+        <w:rPr>
+          <w:lang w:val="bg-BG"/>
+        </w:rPr>
+        <w:t xml:space="preserve"> от </w:t>
+      </w:r>
+      <w:r>
+        <w:rPr>
+          <w:b/>
+          <w:bCs/>
+          <w:lang w:val="bg-BG"/>
+        </w:rPr>
+        <w:t>заплахи</w:t>
+      </w:r>
+      <w:r>
+        <w:rPr>
+          <w:lang w:val="bg-BG"/>
+        </w:rPr>
+        <w:t xml:space="preserve"> и </w:t>
+      </w:r>
+      <w:r>
+        <w:rPr>
+          <w:b/>
+          <w:bCs/>
+          <w:lang w:val="bg-BG"/>
+        </w:rPr>
+        <w:t>нарушения</w:t>
+      </w:r>
+      <w:r>
+        <w:rPr>
+          <w:lang w:val="bg-BG"/>
+        </w:rPr>
         <w:t>.</w:t>
       </w:r>
     </w:p>
     <w:p>
       <w:pPr>
-        <w:rPr>
-          <w:lang w:val="bg-BG"/>
-        </w:rPr>
-      </w:pPr>
-      <w:r>
-        <w:rPr>
-          <w:lang w:val="bg-BG"/>
-        </w:rPr>
-        <w:t xml:space="preserve">Дайте примери за </w:t>
+        <w:pStyle w:val="Heading2"/>
+      </w:pPr>
+      <w:r>
+        <w:t>Информационни системи и техните употреби</w:t>
+      </w:r>
+    </w:p>
+    <w:p>
+      <w:pPr>
+        <w:rPr>
+          <w:lang w:val="bg-BG"/>
+        </w:rPr>
+      </w:pPr>
+      <w:r>
+        <w:rPr>
+          <w:lang w:val="bg-BG"/>
+        </w:rPr>
+        <w:t xml:space="preserve">Дайте </w:t>
       </w:r>
       <w:r>
         <w:rPr>
@@ -2222,7 +2884,7 @@
           <w:bCs/>
           <w:lang w:val="bg-BG"/>
         </w:rPr>
-        <w:t>заплахи</w:t>
+        <w:t>примери</w:t>
       </w:r>
       <w:r>
         <w:rPr>
@@ -2236,13 +2898,13 @@
           <w:bCs/>
           <w:lang w:val="bg-BG"/>
         </w:rPr>
-        <w:t>сигурността</w:t>
-      </w:r>
-      <w:r>
-        <w:rPr>
-          <w:lang w:val="bg-BG"/>
-        </w:rPr>
-        <w:t xml:space="preserve"> на </w:t>
+        <w:t>система</w:t>
+      </w:r>
+      <w:r>
+        <w:rPr>
+          <w:lang w:val="bg-BG"/>
+        </w:rPr>
+        <w:t xml:space="preserve"> и назовете </w:t>
       </w:r>
       <w:r>
         <w:rPr>
@@ -2250,39 +2912,39 @@
           <w:bCs/>
           <w:lang w:val="bg-BG"/>
         </w:rPr>
-        <w:t>данните</w:t>
-      </w:r>
-      <w:r>
-        <w:rPr>
-          <w:lang w:val="bg-BG"/>
-        </w:rPr>
-        <w:t>:</w:t>
-      </w:r>
-    </w:p>
-    <w:p>
-      <w:pPr>
-        <w:pStyle w:val="ListParagraph"/>
-        <w:numPr>
-          <w:ilvl w:val="0"/>
-          <w:numId w:val="48"/>
-        </w:numPr>
-        <w:rPr>
-          <w:lang w:val="bg-BG"/>
-        </w:rPr>
-      </w:pPr>
+        <w:t>употребата</w:t>
+      </w:r>
+      <w:r>
+        <w:rPr>
+          <w:lang w:val="bg-BG"/>
+        </w:rPr>
+        <w:t xml:space="preserve"> </w:t>
+      </w:r>
+      <w:r>
+        <w:rPr>
+          <w:lang w:val="bg-BG"/>
+        </w:rPr>
+        <w:t>ѝ</w:t>
+      </w:r>
+      <w:r>
+        <w:rPr>
+          <w:lang w:val="bg-BG"/>
+        </w:rPr>
+        <w:t xml:space="preserve">, </w:t>
+      </w:r>
       <w:r>
         <w:rPr>
           <w:b/>
           <w:bCs/>
           <w:lang w:val="bg-BG"/>
         </w:rPr>
-        <w:t>Хакерски атаки</w:t>
-      </w:r>
-      <w:r>
-        <w:rPr>
-          <w:lang w:val="bg-BG"/>
-        </w:rPr>
-        <w:t xml:space="preserve">, </w:t>
+        <w:t>подходяща</w:t>
+      </w:r>
+      <w:r>
+        <w:rPr>
+          <w:lang w:val="bg-BG"/>
+        </w:rPr>
+        <w:t xml:space="preserve"> за всеки от по-долу изписаните </w:t>
       </w:r>
       <w:r>
         <w:rPr>
@@ -2290,13 +2952,19 @@
           <w:bCs/>
           <w:lang w:val="bg-BG"/>
         </w:rPr>
-        <w:t>зловреден софтуер</w:t>
-      </w:r>
-      <w:r>
-        <w:rPr>
-          <w:lang w:val="bg-BG"/>
+        <w:t>проблеми</w:t>
+      </w:r>
+      <w:r>
+        <w:rPr>
+          <w:lang w:val="ru-RU"/>
         </w:rPr>
         <w:t xml:space="preserve">, </w:t>
+      </w:r>
+      <w:r>
+        <w:rPr>
+          <w:lang w:val="bg-BG"/>
+        </w:rPr>
+        <w:t xml:space="preserve">като попълните </w:t>
       </w:r>
       <w:r>
         <w:rPr>
@@ -2304,940 +2972,835 @@
           <w:bCs/>
           <w:lang w:val="bg-BG"/>
         </w:rPr>
-        <w:t xml:space="preserve">атаки </w:t>
-      </w:r>
-      <w:r>
-        <w:rPr>
-          <w:lang w:val="bg-BG"/>
-        </w:rPr>
-        <w:t xml:space="preserve">в </w:t>
+        <w:t>резултатите</w:t>
+      </w:r>
+      <w:r>
+        <w:rPr>
+          <w:lang w:val="bg-BG"/>
+        </w:rPr>
+        <w:t xml:space="preserve"> в следната таблица:</w:t>
+      </w:r>
+    </w:p>
+    <w:tbl>
+      <w:tblPr>
+        <w:tblStyle w:val="TableGrid"/>
+        <w:tblW w:w="0" w:type="auto"/>
+        <w:tblLook w:val="04A0" w:firstRow="1" w:lastRow="0" w:firstColumn="1" w:lastColumn="0" w:noHBand="0" w:noVBand="1"/>
+      </w:tblPr>
+      <w:tblGrid>
+        <w:gridCol w:w="1975"/>
+        <w:gridCol w:w="5400"/>
+        <w:gridCol w:w="3050"/>
+      </w:tblGrid>
+      <w:tr>
+        <w:tc>
+          <w:tcPr>
+            <w:tcW w:w="1975" w:type="dxa"/>
+          </w:tcPr>
+          <w:p>
+            <w:pPr>
+              <w:jc w:val="center"/>
+              <w:rPr>
+                <w:b/>
+                <w:bCs/>
+                <w:lang w:val="bg-BG"/>
+              </w:rPr>
+            </w:pPr>
+            <w:r>
+              <w:rPr>
+                <w:b/>
+                <w:bCs/>
+                <w:lang w:val="bg-BG"/>
+              </w:rPr>
+              <w:t>Софтуер</w:t>
+            </w:r>
+          </w:p>
+        </w:tc>
+        <w:tc>
+          <w:tcPr>
+            <w:tcW w:w="5400" w:type="dxa"/>
+          </w:tcPr>
+          <w:p>
+            <w:pPr>
+              <w:jc w:val="center"/>
+              <w:rPr>
+                <w:b/>
+                <w:bCs/>
+                <w:lang w:val="bg-BG"/>
+              </w:rPr>
+            </w:pPr>
+            <w:r>
+              <w:rPr>
+                <w:b/>
+                <w:bCs/>
+                <w:lang w:val="bg-BG"/>
+              </w:rPr>
+              <w:t>Категория</w:t>
+            </w:r>
+          </w:p>
+        </w:tc>
+        <w:tc>
+          <w:tcPr>
+            <w:tcW w:w="3050" w:type="dxa"/>
+          </w:tcPr>
+          <w:p>
+            <w:pPr>
+              <w:jc w:val="center"/>
+              <w:rPr>
+                <w:b/>
+                <w:bCs/>
+              </w:rPr>
+            </w:pPr>
+            <w:r>
+              <w:rPr>
+                <w:b/>
+                <w:bCs/>
+              </w:rPr>
+              <w:t>Link</w:t>
+            </w:r>
+          </w:p>
+        </w:tc>
+      </w:tr>
+      <w:tr>
+        <w:tc>
+          <w:tcPr>
+            <w:tcW w:w="1975" w:type="dxa"/>
+          </w:tcPr>
+          <w:p>
+            <w:pPr>
+              <w:rPr>
+                <w:lang w:val="bg-BG"/>
+              </w:rPr>
+            </w:pPr>
+            <w:r>
+              <w:t>Trello</w:t>
+            </w:r>
+          </w:p>
+        </w:tc>
+        <w:tc>
+          <w:tcPr>
+            <w:tcW w:w="5400" w:type="dxa"/>
+          </w:tcPr>
+          <w:p>
+            <w:pPr>
+              <w:rPr>
+                <w:lang w:val="bg-BG"/>
+              </w:rPr>
+            </w:pPr>
+            <w:r>
+              <w:rPr>
+                <w:lang w:val="bg-BG"/>
+              </w:rPr>
+              <w:t xml:space="preserve">Управление на </w:t>
+            </w:r>
+            <w:r>
+              <w:rPr>
+                <w:b/>
+                <w:bCs/>
+                <w:lang w:val="bg-BG"/>
+              </w:rPr>
+              <w:t>проекти</w:t>
+            </w:r>
+          </w:p>
+        </w:tc>
+        <w:tc>
+          <w:tcPr>
+            <w:tcW w:w="3050" w:type="dxa"/>
+          </w:tcPr>
+          <w:p>
+            <w:r>
+              <w:t>https://trello.com/</w:t>
+            </w:r>
+          </w:p>
+        </w:tc>
+      </w:tr>
+      <w:tr>
+        <w:tc>
+          <w:tcPr>
+            <w:tcW w:w="1975" w:type="dxa"/>
+          </w:tcPr>
+          <w:p/>
+        </w:tc>
+        <w:tc>
+          <w:tcPr>
+            <w:tcW w:w="5400" w:type="dxa"/>
+          </w:tcPr>
+          <w:p>
+            <w:r>
+              <w:rPr>
+                <w:lang w:val="bg-BG"/>
+              </w:rPr>
+              <w:t xml:space="preserve">Управление на </w:t>
+            </w:r>
+            <w:r>
+              <w:rPr>
+                <w:b/>
+                <w:bCs/>
+                <w:lang w:val="bg-BG"/>
+              </w:rPr>
+              <w:t>клиентски отношения</w:t>
+            </w:r>
+          </w:p>
+        </w:tc>
+        <w:tc>
+          <w:tcPr>
+            <w:tcW w:w="3050" w:type="dxa"/>
+          </w:tcPr>
+          <w:p/>
+        </w:tc>
+      </w:tr>
+      <w:tr>
+        <w:tc>
+          <w:tcPr>
+            <w:tcW w:w="1975" w:type="dxa"/>
+          </w:tcPr>
+          <w:p/>
+        </w:tc>
+        <w:tc>
+          <w:tcPr>
+            <w:tcW w:w="5400" w:type="dxa"/>
+          </w:tcPr>
+          <w:p>
+            <w:pPr>
+              <w:rPr>
+                <w:lang w:val="bg-BG"/>
+              </w:rPr>
+            </w:pPr>
+            <w:r>
+              <w:rPr>
+                <w:lang w:val="bg-BG"/>
+              </w:rPr>
+              <w:t xml:space="preserve">Управление на </w:t>
+            </w:r>
+            <w:r>
+              <w:rPr>
+                <w:b/>
+                <w:bCs/>
+                <w:lang w:val="bg-BG"/>
+              </w:rPr>
+              <w:t>ресурси</w:t>
+            </w:r>
+            <w:r>
+              <w:rPr>
+                <w:lang w:val="bg-BG"/>
+              </w:rPr>
+              <w:t xml:space="preserve"> на </w:t>
+            </w:r>
+            <w:r>
+              <w:rPr>
+                <w:b/>
+                <w:bCs/>
+                <w:lang w:val="bg-BG"/>
+              </w:rPr>
+              <w:t>предприятието</w:t>
+            </w:r>
+          </w:p>
+        </w:tc>
+        <w:tc>
+          <w:tcPr>
+            <w:tcW w:w="3050" w:type="dxa"/>
+          </w:tcPr>
+          <w:p>
+            <w:pPr>
+              <w:rPr>
+                <w:lang w:val="ru-RU"/>
+              </w:rPr>
+            </w:pPr>
+          </w:p>
+        </w:tc>
+      </w:tr>
+      <w:tr>
+        <w:tc>
+          <w:tcPr>
+            <w:tcW w:w="1975" w:type="dxa"/>
+          </w:tcPr>
+          <w:p>
+            <w:pPr>
+              <w:rPr>
+                <w:lang w:val="ru-RU"/>
+              </w:rPr>
+            </w:pPr>
+          </w:p>
+        </w:tc>
+        <w:tc>
+          <w:tcPr>
+            <w:tcW w:w="5400" w:type="dxa"/>
+          </w:tcPr>
+          <w:p>
+            <w:r>
+              <w:rPr>
+                <w:lang w:val="bg-BG"/>
+              </w:rPr>
+              <w:t xml:space="preserve">Управление на </w:t>
+            </w:r>
+            <w:r>
+              <w:rPr>
+                <w:b/>
+                <w:bCs/>
+                <w:lang w:val="bg-BG"/>
+              </w:rPr>
+              <w:t>учебни</w:t>
+            </w:r>
+            <w:r>
+              <w:rPr>
+                <w:lang w:val="bg-BG"/>
+              </w:rPr>
+              <w:t xml:space="preserve"> </w:t>
+            </w:r>
+            <w:r>
+              <w:rPr>
+                <w:b/>
+                <w:bCs/>
+                <w:lang w:val="bg-BG"/>
+              </w:rPr>
+              <w:t>материали</w:t>
+            </w:r>
+          </w:p>
+        </w:tc>
+        <w:tc>
+          <w:tcPr>
+            <w:tcW w:w="3050" w:type="dxa"/>
+          </w:tcPr>
+          <w:p/>
+        </w:tc>
+      </w:tr>
+      <w:tr>
+        <w:tc>
+          <w:tcPr>
+            <w:tcW w:w="1975" w:type="dxa"/>
+          </w:tcPr>
+          <w:p/>
+        </w:tc>
+        <w:tc>
+          <w:tcPr>
+            <w:tcW w:w="5400" w:type="dxa"/>
+          </w:tcPr>
+          <w:p>
+            <w:pPr>
+              <w:rPr>
+                <w:lang w:val="bg-BG"/>
+              </w:rPr>
+            </w:pPr>
+            <w:r>
+              <w:rPr>
+                <w:lang w:val="bg-BG"/>
+              </w:rPr>
+              <w:t xml:space="preserve">Управление на </w:t>
+            </w:r>
+            <w:r>
+              <w:rPr>
+                <w:b/>
+                <w:bCs/>
+                <w:lang w:val="bg-BG"/>
+              </w:rPr>
+              <w:t>производствени</w:t>
+            </w:r>
+            <w:r>
+              <w:rPr>
+                <w:lang w:val="bg-BG"/>
+              </w:rPr>
+              <w:t xml:space="preserve"> </w:t>
+            </w:r>
+            <w:r>
+              <w:rPr>
+                <w:b/>
+                <w:bCs/>
+                <w:lang w:val="bg-BG"/>
+              </w:rPr>
+              <w:t>процеси</w:t>
+            </w:r>
+          </w:p>
+        </w:tc>
+        <w:tc>
+          <w:tcPr>
+            <w:tcW w:w="3050" w:type="dxa"/>
+          </w:tcPr>
+          <w:p/>
+        </w:tc>
+      </w:tr>
+      <w:tr>
+        <w:tc>
+          <w:tcPr>
+            <w:tcW w:w="1975" w:type="dxa"/>
+          </w:tcPr>
+          <w:p/>
+        </w:tc>
+        <w:tc>
+          <w:tcPr>
+            <w:tcW w:w="5400" w:type="dxa"/>
+          </w:tcPr>
+          <w:p>
+            <w:pPr>
+              <w:rPr>
+                <w:lang w:val="bg-BG"/>
+              </w:rPr>
+            </w:pPr>
+            <w:r>
+              <w:rPr>
+                <w:lang w:val="bg-BG"/>
+              </w:rPr>
+              <w:t xml:space="preserve">Управление на </w:t>
+            </w:r>
+            <w:r>
+              <w:rPr>
+                <w:b/>
+                <w:bCs/>
+                <w:lang w:val="bg-BG"/>
+              </w:rPr>
+              <w:t>човешки ресурси</w:t>
+            </w:r>
+          </w:p>
+        </w:tc>
+        <w:tc>
+          <w:tcPr>
+            <w:tcW w:w="3050" w:type="dxa"/>
+          </w:tcPr>
+          <w:p/>
+        </w:tc>
+      </w:tr>
+      <w:tr>
+        <w:tc>
+          <w:tcPr>
+            <w:tcW w:w="1975" w:type="dxa"/>
+          </w:tcPr>
+          <w:p/>
+        </w:tc>
+        <w:tc>
+          <w:tcPr>
+            <w:tcW w:w="5400" w:type="dxa"/>
+          </w:tcPr>
+          <w:p>
+            <w:pPr>
+              <w:rPr>
+                <w:lang w:val="bg-BG"/>
+              </w:rPr>
+            </w:pPr>
+            <w:r>
+              <w:rPr>
+                <w:lang w:val="bg-BG"/>
+              </w:rPr>
+              <w:t xml:space="preserve">Управление на </w:t>
+            </w:r>
+            <w:r>
+              <w:rPr>
+                <w:b/>
+                <w:bCs/>
+                <w:lang w:val="bg-BG"/>
+              </w:rPr>
+              <w:t>отношенията</w:t>
+            </w:r>
+            <w:r>
+              <w:rPr>
+                <w:lang w:val="bg-BG"/>
+              </w:rPr>
+              <w:t xml:space="preserve"> с </w:t>
+            </w:r>
+            <w:r>
+              <w:rPr>
+                <w:b/>
+                <w:bCs/>
+                <w:lang w:val="bg-BG"/>
+              </w:rPr>
+              <w:t>обществеността</w:t>
+            </w:r>
+          </w:p>
+        </w:tc>
+        <w:tc>
+          <w:tcPr>
+            <w:tcW w:w="3050" w:type="dxa"/>
+          </w:tcPr>
+          <w:p>
+            <w:pPr>
+              <w:rPr>
+                <w:lang w:val="ru-RU"/>
+              </w:rPr>
+            </w:pPr>
+          </w:p>
+        </w:tc>
+      </w:tr>
+      <w:tr>
+        <w:tc>
+          <w:tcPr>
+            <w:tcW w:w="1975" w:type="dxa"/>
+          </w:tcPr>
+          <w:p>
+            <w:pPr>
+              <w:rPr>
+                <w:lang w:val="ru-RU"/>
+              </w:rPr>
+            </w:pPr>
+          </w:p>
+        </w:tc>
+        <w:tc>
+          <w:tcPr>
+            <w:tcW w:w="5400" w:type="dxa"/>
+          </w:tcPr>
+          <w:p>
+            <w:pPr>
+              <w:rPr>
+                <w:lang w:val="bg-BG"/>
+              </w:rPr>
+            </w:pPr>
+            <w:r>
+              <w:rPr>
+                <w:lang w:val="bg-BG"/>
+              </w:rPr>
+              <w:t xml:space="preserve">Обработка на </w:t>
+            </w:r>
+            <w:r>
+              <w:rPr>
+                <w:b/>
+                <w:bCs/>
+                <w:lang w:val="bg-BG"/>
+              </w:rPr>
+              <w:t>финансови</w:t>
+            </w:r>
+            <w:r>
+              <w:rPr>
+                <w:lang w:val="bg-BG"/>
+              </w:rPr>
+              <w:t xml:space="preserve"> </w:t>
+            </w:r>
+            <w:r>
+              <w:rPr>
+                <w:b/>
+                <w:bCs/>
+                <w:lang w:val="bg-BG"/>
+              </w:rPr>
+              <w:t>транзакции</w:t>
+            </w:r>
+          </w:p>
+        </w:tc>
+        <w:tc>
+          <w:tcPr>
+            <w:tcW w:w="3050" w:type="dxa"/>
+          </w:tcPr>
+          <w:p/>
+        </w:tc>
+      </w:tr>
+      <w:tr>
+        <w:tc>
+          <w:tcPr>
+            <w:tcW w:w="1975" w:type="dxa"/>
+          </w:tcPr>
+          <w:p/>
+        </w:tc>
+        <w:tc>
+          <w:tcPr>
+            <w:tcW w:w="5400" w:type="dxa"/>
+          </w:tcPr>
+          <w:p>
+            <w:pPr>
+              <w:rPr>
+                <w:lang w:val="bg-BG"/>
+              </w:rPr>
+            </w:pPr>
+            <w:r>
+              <w:rPr>
+                <w:b/>
+                <w:bCs/>
+                <w:lang w:val="bg-BG"/>
+              </w:rPr>
+              <w:t>Анализ</w:t>
+            </w:r>
+            <w:r>
+              <w:rPr>
+                <w:lang w:val="bg-BG"/>
+              </w:rPr>
+              <w:t xml:space="preserve"> и </w:t>
+            </w:r>
+            <w:r>
+              <w:rPr>
+                <w:b/>
+                <w:bCs/>
+                <w:lang w:val="bg-BG"/>
+              </w:rPr>
+              <w:t>визуализация</w:t>
+            </w:r>
+            <w:r>
+              <w:rPr>
+                <w:lang w:val="bg-BG"/>
+              </w:rPr>
+              <w:t xml:space="preserve"> на </w:t>
+            </w:r>
+            <w:r>
+              <w:rPr>
+                <w:b/>
+                <w:bCs/>
+                <w:lang w:val="bg-BG"/>
+              </w:rPr>
+              <w:t>данни</w:t>
+            </w:r>
+          </w:p>
+        </w:tc>
+        <w:tc>
+          <w:tcPr>
+            <w:tcW w:w="3050" w:type="dxa"/>
+          </w:tcPr>
+          <w:p>
+            <w:pPr>
+              <w:rPr>
+                <w:lang w:val="ru-RU"/>
+              </w:rPr>
+            </w:pPr>
+          </w:p>
+        </w:tc>
+      </w:tr>
+    </w:tbl>
+    <w:p>
+      <w:pPr>
+        <w:rPr>
+          <w:lang w:val="bg-BG"/>
+        </w:rPr>
+      </w:pPr>
+      <w:r>
+        <w:rPr>
+          <w:lang w:val="ru-RU"/>
+        </w:rPr>
+        <w:t xml:space="preserve">Информационните системи са </w:t>
       </w:r>
       <w:r>
         <w:rPr>
           <w:b/>
           <w:bCs/>
-          <w:lang w:val="bg-BG"/>
-        </w:rPr>
-        <w:t>социалните мрежи</w:t>
-      </w:r>
-      <w:r>
-        <w:rPr>
-          <w:lang w:val="bg-BG"/>
-        </w:rPr>
-        <w:t xml:space="preserve"> и др.</w:t>
-      </w:r>
-    </w:p>
-    <w:p>
-      <w:pPr>
-        <w:pStyle w:val="ListParagraph"/>
-        <w:numPr>
-          <w:ilvl w:val="0"/>
-          <w:numId w:val="48"/>
-        </w:numPr>
-        <w:rPr>
-          <w:lang w:val="bg-BG"/>
-        </w:rPr>
-      </w:pPr>
-      <w:r>
-        <w:rPr>
-          <w:lang w:val="bg-BG"/>
-        </w:rPr>
-        <w:t xml:space="preserve">Какви са </w:t>
+          <w:lang w:val="ru-RU"/>
+        </w:rPr>
+        <w:t>критично важни</w:t>
+      </w:r>
+      <w:r>
+        <w:rPr>
+          <w:lang w:val="ru-RU"/>
+        </w:rPr>
+        <w:t xml:space="preserve"> за </w:t>
       </w:r>
       <w:r>
         <w:rPr>
           <w:b/>
           <w:bCs/>
-          <w:lang w:val="bg-BG"/>
-        </w:rPr>
-        <w:t>последствията</w:t>
-      </w:r>
-      <w:r>
-        <w:t>?</w:t>
-      </w:r>
-    </w:p>
-    <w:p>
-      <w:r>
-        <w:rPr>
-          <w:lang w:val="bg-BG"/>
-        </w:rPr>
-        <w:t xml:space="preserve">Методи за </w:t>
+          <w:lang w:val="ru-RU"/>
+        </w:rPr>
+        <w:t>съвременния живот</w:t>
+      </w:r>
+      <w:r>
+        <w:rPr>
+          <w:lang w:val="ru-RU"/>
+        </w:rPr>
+        <w:t xml:space="preserve"> и </w:t>
       </w:r>
       <w:r>
         <w:rPr>
           <w:b/>
           <w:bCs/>
-          <w:lang w:val="bg-BG"/>
-        </w:rPr>
-        <w:t>защита</w:t>
-      </w:r>
-      <w:r>
-        <w:rPr>
-          <w:lang w:val="bg-BG"/>
-        </w:rPr>
-        <w:t xml:space="preserve"> на </w:t>
+          <w:lang w:val="ru-RU"/>
+        </w:rPr>
+        <w:t>бизнеса</w:t>
+      </w:r>
+      <w:r>
+        <w:rPr>
+          <w:lang w:val="ru-RU"/>
+        </w:rPr>
+        <w:t xml:space="preserve">, като играят </w:t>
       </w:r>
       <w:r>
         <w:rPr>
           <w:b/>
           <w:bCs/>
-          <w:lang w:val="bg-BG"/>
-        </w:rPr>
-        <w:t>данните</w:t>
-      </w:r>
-      <w:r>
-        <w:t>:</w:t>
-      </w:r>
-    </w:p>
-    <w:p>
-      <w:pPr>
-        <w:pStyle w:val="ListParagraph"/>
-        <w:numPr>
-          <w:ilvl w:val="0"/>
-          <w:numId w:val="49"/>
-        </w:numPr>
-      </w:pPr>
+          <w:lang w:val="ru-RU"/>
+        </w:rPr>
+        <w:t>централна роля</w:t>
+      </w:r>
+      <w:r>
+        <w:rPr>
+          <w:lang w:val="ru-RU"/>
+        </w:rPr>
+        <w:t xml:space="preserve"> в </w:t>
+      </w:r>
       <w:r>
         <w:rPr>
           <w:b/>
           <w:bCs/>
-          <w:lang w:val="bg-BG"/>
-        </w:rPr>
-        <w:t>К</w:t>
-      </w:r>
-      <w:proofErr w:type="spellStart"/>
+          <w:lang w:val="ru-RU"/>
+        </w:rPr>
+        <w:t>различни</w:t>
+      </w:r>
+      <w:r>
+        <w:rPr>
+          <w:lang w:val="ru-RU"/>
+        </w:rPr>
+        <w:t xml:space="preserve"> </w:t>
+      </w:r>
       <w:r>
         <w:rPr>
           <w:b/>
           <w:bCs/>
-        </w:rPr>
-        <w:t>риптиране</w:t>
-      </w:r>
-      <w:proofErr w:type="spellEnd"/>
-      <w:r>
-        <w:t xml:space="preserve">, </w:t>
-      </w:r>
-      <w:proofErr w:type="spellStart"/>
+          <w:lang w:val="ru-RU"/>
+        </w:rPr>
+        <w:t>аспекти</w:t>
+      </w:r>
+      <w:r>
+        <w:rPr>
+          <w:lang w:val="ru-RU"/>
+        </w:rPr>
+        <w:t xml:space="preserve"> на нашето </w:t>
+      </w:r>
       <w:r>
         <w:rPr>
           <w:b/>
           <w:bCs/>
-        </w:rPr>
-        <w:t>аутентикация</w:t>
-      </w:r>
-      <w:proofErr w:type="spellEnd"/>
-      <w:r>
-        <w:t xml:space="preserve">, </w:t>
-      </w:r>
-      <w:proofErr w:type="spellStart"/>
+          <w:lang w:val="ru-RU"/>
+        </w:rPr>
+        <w:t>ежедневие</w:t>
+      </w:r>
+      <w:r>
+        <w:rPr>
+          <w:lang w:val="ru-RU"/>
+        </w:rPr>
+        <w:t xml:space="preserve"> и </w:t>
+      </w:r>
       <w:r>
         <w:rPr>
           <w:b/>
           <w:bCs/>
-        </w:rPr>
-        <w:t>авторизация</w:t>
-      </w:r>
-      <w:proofErr w:type="spellEnd"/>
-      <w:r>
-        <w:t xml:space="preserve"> и </w:t>
-      </w:r>
-      <w:proofErr w:type="spellStart"/>
+          <w:lang w:val="ru-RU"/>
+        </w:rPr>
+        <w:t>работни процеси</w:t>
+      </w:r>
+      <w:r>
+        <w:rPr>
+          <w:lang w:val="ru-RU"/>
+        </w:rPr>
+        <w:t xml:space="preserve">. Те предоставят </w:t>
+      </w:r>
       <w:r>
         <w:rPr>
           <w:b/>
           <w:bCs/>
-        </w:rPr>
-        <w:t>контрол</w:t>
-      </w:r>
-      <w:proofErr w:type="spellEnd"/>
-      <w:r>
+          <w:lang w:val="ru-RU"/>
+        </w:rPr>
+        <w:t>необходимите</w:t>
+      </w:r>
+      <w:r>
+        <w:rPr>
+          <w:lang w:val="ru-RU"/>
+        </w:rPr>
         <w:t xml:space="preserve"> </w:t>
       </w:r>
-      <w:proofErr w:type="spellStart"/>
-      <w:r>
-        <w:t>на</w:t>
-      </w:r>
-      <w:proofErr w:type="spellEnd"/>
-      <w:r>
-        <w:t xml:space="preserve"> </w:t>
-      </w:r>
-      <w:proofErr w:type="spellStart"/>
       <w:r>
         <w:rPr>
           <w:b/>
           <w:bCs/>
-        </w:rPr>
-        <w:t>достъпа</w:t>
-      </w:r>
-      <w:proofErr w:type="spellEnd"/>
-    </w:p>
-    <w:p>
-      <w:pPr>
-        <w:pStyle w:val="ListParagraph"/>
-        <w:numPr>
-          <w:ilvl w:val="0"/>
-          <w:numId w:val="49"/>
-        </w:numPr>
-      </w:pPr>
-      <w:r>
-        <w:rPr>
-          <w:lang w:val="bg-BG"/>
-        </w:rPr>
-        <w:t xml:space="preserve">Прилагане на </w:t>
+          <w:lang w:val="ru-RU"/>
+        </w:rPr>
+        <w:t>инструменти</w:t>
+      </w:r>
+      <w:r>
+        <w:rPr>
+          <w:lang w:val="ru-RU"/>
+        </w:rPr>
+        <w:t xml:space="preserve"> за </w:t>
       </w:r>
       <w:r>
         <w:rPr>
           <w:b/>
           <w:bCs/>
-          <w:lang w:val="bg-BG"/>
-        </w:rPr>
-        <w:t>добри практики</w:t>
-      </w:r>
-    </w:p>
-    <w:p>
-      <w:pPr>
-        <w:rPr>
-          <w:lang w:val="bg-BG"/>
-        </w:rPr>
-      </w:pPr>
+          <w:lang w:val="ru-RU"/>
+        </w:rPr>
+        <w:t>ефективно</w:t>
+      </w:r>
+      <w:r>
+        <w:rPr>
+          <w:lang w:val="ru-RU"/>
+        </w:rPr>
+        <w:t xml:space="preserve"> </w:t>
+      </w:r>
       <w:r>
         <w:rPr>
           <w:b/>
           <w:bCs/>
-        </w:rPr>
-        <w:t>Съхранение</w:t>
-      </w:r>
-      <w:r>
-        <w:t xml:space="preserve"> и </w:t>
+          <w:lang w:val="ru-RU"/>
+        </w:rPr>
+        <w:t>управление</w:t>
+      </w:r>
+      <w:r>
+        <w:rPr>
+          <w:lang w:val="ru-RU"/>
+        </w:rPr>
+        <w:t xml:space="preserve"> на </w:t>
       </w:r>
       <w:r>
         <w:rPr>
           <w:b/>
           <w:bCs/>
-        </w:rPr>
-        <w:t>управление</w:t>
-      </w:r>
-      <w:r>
-        <w:t xml:space="preserve"> на </w:t>
+          <w:lang w:val="ru-RU"/>
+        </w:rPr>
+        <w:t>данни</w:t>
+      </w:r>
+      <w:r>
+        <w:rPr>
+          <w:lang w:val="ru-RU"/>
+        </w:rPr>
+        <w:t xml:space="preserve">, </w:t>
       </w:r>
       <w:r>
         <w:rPr>
           <w:b/>
           <w:bCs/>
-        </w:rPr>
-        <w:t>данните</w:t>
-      </w:r>
-      <w:r>
-        <w:rPr>
-          <w:lang w:val="bg-BG"/>
-        </w:rPr>
-        <w:t>:</w:t>
-      </w:r>
-    </w:p>
-    <w:p>
-      <w:pPr>
-        <w:pStyle w:val="ListParagraph"/>
-        <w:numPr>
-          <w:ilvl w:val="0"/>
-          <w:numId w:val="50"/>
-        </w:numPr>
-        <w:rPr>
-          <w:lang w:val="bg-BG"/>
-        </w:rPr>
-      </w:pPr>
-      <w:r>
-        <w:rPr>
-          <w:lang w:val="bg-BG"/>
-        </w:rPr>
-        <w:t xml:space="preserve">Добра идея е да пазите </w:t>
+          <w:lang w:val="ru-RU"/>
+        </w:rPr>
+        <w:t>комуникация</w:t>
+      </w:r>
+      <w:r>
+        <w:rPr>
+          <w:lang w:val="ru-RU"/>
+        </w:rPr>
+        <w:t xml:space="preserve"> и </w:t>
       </w:r>
       <w:r>
         <w:rPr>
           <w:b/>
           <w:bCs/>
-          <w:lang w:val="bg-BG"/>
-        </w:rPr>
-        <w:t>резервно</w:t>
-      </w:r>
-      <w:r>
-        <w:rPr>
-          <w:lang w:val="bg-BG"/>
-        </w:rPr>
-        <w:t xml:space="preserve"> </w:t>
+          <w:lang w:val="ru-RU"/>
+        </w:rPr>
+        <w:t>процеси</w:t>
+      </w:r>
+      <w:r>
+        <w:rPr>
+          <w:lang w:val="ru-RU"/>
+        </w:rPr>
+        <w:t xml:space="preserve"> в </w:t>
       </w:r>
       <w:r>
         <w:rPr>
           <w:b/>
           <w:bCs/>
-          <w:lang w:val="bg-BG"/>
-        </w:rPr>
-        <w:t>копиране</w:t>
-      </w:r>
-      <w:r>
-        <w:rPr>
-          <w:lang w:val="bg-BG"/>
-        </w:rPr>
-        <w:t xml:space="preserve"> и </w:t>
+          <w:lang w:val="ru-RU"/>
+        </w:rPr>
+        <w:t>множество</w:t>
+      </w:r>
+      <w:r>
+        <w:rPr>
+          <w:lang w:val="ru-RU"/>
+        </w:rPr>
+        <w:t xml:space="preserve"> </w:t>
       </w:r>
       <w:r>
         <w:rPr>
           <w:b/>
           <w:bCs/>
-          <w:lang w:val="bg-BG"/>
-        </w:rPr>
-        <w:t>да можете да въстановите</w:t>
-      </w:r>
-      <w:r>
-        <w:rPr>
-          <w:lang w:val="bg-BG"/>
-        </w:rPr>
-        <w:t xml:space="preserve"> </w:t>
-      </w:r>
-      <w:r>
-        <w:rPr>
-          <w:b/>
-          <w:bCs/>
-          <w:lang w:val="bg-BG"/>
-        </w:rPr>
-        <w:t>данни</w:t>
-      </w:r>
-      <w:r>
-        <w:rPr>
-          <w:lang w:val="bg-BG"/>
-        </w:rPr>
-        <w:t xml:space="preserve"> при </w:t>
-      </w:r>
-      <w:r>
-        <w:rPr>
-          <w:b/>
-          <w:bCs/>
-          <w:lang w:val="bg-BG"/>
-        </w:rPr>
-        <w:t>бедствия</w:t>
-      </w:r>
-    </w:p>
-    <w:p>
-      <w:pPr>
-        <w:rPr>
-          <w:lang w:val="bg-BG"/>
-        </w:rPr>
-      </w:pPr>
-      <w:r>
-        <w:rPr>
-          <w:b/>
-          <w:bCs/>
-          <w:lang w:val="bg-BG"/>
-        </w:rPr>
-        <w:t>Сигурността</w:t>
-      </w:r>
-      <w:r>
-        <w:rPr>
-          <w:lang w:val="bg-BG"/>
-        </w:rPr>
-        <w:t xml:space="preserve"> на </w:t>
-      </w:r>
-      <w:r>
-        <w:rPr>
-          <w:b/>
-          <w:bCs/>
-          <w:lang w:val="bg-BG"/>
-        </w:rPr>
-        <w:t>данните</w:t>
-      </w:r>
-      <w:r>
-        <w:rPr>
-          <w:lang w:val="bg-BG"/>
-        </w:rPr>
-        <w:t xml:space="preserve"> е </w:t>
-      </w:r>
-      <w:r>
-        <w:rPr>
-          <w:b/>
-          <w:bCs/>
-          <w:lang w:val="bg-BG"/>
-        </w:rPr>
-        <w:t>ключов</w:t>
-      </w:r>
-      <w:r>
-        <w:rPr>
-          <w:lang w:val="bg-BG"/>
-        </w:rPr>
-        <w:t xml:space="preserve"> аспект в </w:t>
-      </w:r>
-      <w:r>
-        <w:rPr>
-          <w:b/>
-          <w:bCs/>
-          <w:lang w:val="bg-BG"/>
-        </w:rPr>
-        <w:t>дигиталния свят</w:t>
-      </w:r>
-      <w:r>
-        <w:rPr>
-          <w:lang w:val="bg-BG"/>
-        </w:rPr>
-        <w:t xml:space="preserve"> и </w:t>
-      </w:r>
-      <w:r>
-        <w:rPr>
-          <w:b/>
-          <w:bCs/>
-          <w:lang w:val="bg-BG"/>
-        </w:rPr>
-        <w:t>бизнес</w:t>
-      </w:r>
-      <w:r>
-        <w:rPr>
-          <w:lang w:val="bg-BG"/>
-        </w:rPr>
-        <w:t xml:space="preserve"> </w:t>
-      </w:r>
-      <w:r>
-        <w:rPr>
-          <w:b/>
-          <w:bCs/>
-          <w:lang w:val="bg-BG"/>
-        </w:rPr>
-        <w:t>средата</w:t>
-      </w:r>
-      <w:r>
-        <w:rPr>
-          <w:lang w:val="bg-BG"/>
-        </w:rPr>
-        <w:t xml:space="preserve">, изискваща </w:t>
-      </w:r>
-      <w:r>
-        <w:rPr>
-          <w:b/>
-          <w:bCs/>
-          <w:lang w:val="bg-BG"/>
-        </w:rPr>
-        <w:t>внимание</w:t>
-      </w:r>
-      <w:r>
-        <w:rPr>
-          <w:lang w:val="bg-BG"/>
-        </w:rPr>
-        <w:t xml:space="preserve">, </w:t>
-      </w:r>
-      <w:r>
-        <w:rPr>
-          <w:b/>
-          <w:bCs/>
-          <w:lang w:val="bg-BG"/>
-        </w:rPr>
-        <w:t>защита</w:t>
-      </w:r>
-      <w:r>
-        <w:rPr>
-          <w:lang w:val="bg-BG"/>
-        </w:rPr>
-        <w:t xml:space="preserve"> и </w:t>
-      </w:r>
-      <w:r>
-        <w:rPr>
-          <w:b/>
-          <w:bCs/>
-          <w:lang w:val="bg-BG"/>
-        </w:rPr>
-        <w:t>спазване</w:t>
-      </w:r>
-      <w:r>
-        <w:rPr>
-          <w:lang w:val="bg-BG"/>
-        </w:rPr>
-        <w:t xml:space="preserve"> на </w:t>
-      </w:r>
-      <w:r>
-        <w:rPr>
-          <w:b/>
-          <w:bCs/>
-          <w:lang w:val="bg-BG"/>
-        </w:rPr>
-        <w:t>регулациите</w:t>
-      </w:r>
-      <w:r>
-        <w:rPr>
-          <w:lang w:val="bg-BG"/>
-        </w:rPr>
-        <w:t xml:space="preserve">, за да се </w:t>
-      </w:r>
-      <w:r>
-        <w:rPr>
-          <w:b/>
-          <w:bCs/>
-          <w:lang w:val="bg-BG"/>
-        </w:rPr>
-        <w:t>предпазим</w:t>
-      </w:r>
-      <w:r>
-        <w:rPr>
-          <w:lang w:val="bg-BG"/>
-        </w:rPr>
-        <w:t xml:space="preserve"> от </w:t>
-      </w:r>
-      <w:r>
-        <w:rPr>
-          <w:b/>
-          <w:bCs/>
-          <w:lang w:val="bg-BG"/>
-        </w:rPr>
-        <w:t>заплахи</w:t>
-      </w:r>
-      <w:r>
-        <w:rPr>
-          <w:lang w:val="bg-BG"/>
-        </w:rPr>
-        <w:t xml:space="preserve"> и </w:t>
-      </w:r>
-      <w:r>
-        <w:rPr>
-          <w:b/>
-          <w:bCs/>
-          <w:lang w:val="bg-BG"/>
-        </w:rPr>
-        <w:t>нарушения</w:t>
-      </w:r>
-      <w:r>
-        <w:rPr>
-          <w:lang w:val="bg-BG"/>
+          <w:lang w:val="ru-RU"/>
+        </w:rPr>
+        <w:t>области</w:t>
+      </w:r>
+      <w:r>
+        <w:rPr>
+          <w:lang w:val="ru-RU"/>
         </w:rPr>
         <w:t>.</w:t>
-      </w:r>
-    </w:p>
-    <w:p>
-      <w:pPr>
-        <w:pStyle w:val="Heading2"/>
-      </w:pPr>
-      <w:r>
-        <w:t>Информационни системи и техните употреби</w:t>
-      </w:r>
-    </w:p>
-    <w:p>
-      <w:pPr>
-        <w:rPr>
-          <w:lang w:val="bg-BG"/>
-        </w:rPr>
-      </w:pPr>
-      <w:r>
-        <w:rPr>
-          <w:lang w:val="bg-BG"/>
-        </w:rPr>
-        <w:t xml:space="preserve">Дайте </w:t>
-      </w:r>
-      <w:r>
-        <w:rPr>
-          <w:b/>
-          <w:bCs/>
-          <w:lang w:val="bg-BG"/>
-        </w:rPr>
-        <w:t>примери</w:t>
-      </w:r>
-      <w:r>
-        <w:rPr>
-          <w:lang w:val="bg-BG"/>
-        </w:rPr>
-        <w:t xml:space="preserve"> за </w:t>
-      </w:r>
-      <w:r>
-        <w:rPr>
-          <w:b/>
-          <w:bCs/>
-          <w:lang w:val="bg-BG"/>
-        </w:rPr>
-        <w:t>система</w:t>
-      </w:r>
-      <w:r>
-        <w:rPr>
-          <w:lang w:val="bg-BG"/>
-        </w:rPr>
-        <w:t xml:space="preserve"> и назовете </w:t>
-      </w:r>
-      <w:r>
-        <w:rPr>
-          <w:b/>
-          <w:bCs/>
-          <w:lang w:val="bg-BG"/>
-        </w:rPr>
-        <w:t>употребата</w:t>
-      </w:r>
-      <w:r>
-        <w:rPr>
-          <w:lang w:val="bg-BG"/>
-        </w:rPr>
-        <w:t xml:space="preserve"> </w:t>
-      </w:r>
-      <w:r>
-        <w:rPr>
-          <w:lang w:val="bg-BG"/>
-        </w:rPr>
-        <w:t>ѝ</w:t>
-      </w:r>
-      <w:r>
-        <w:rPr>
-          <w:lang w:val="bg-BG"/>
-        </w:rPr>
-        <w:t xml:space="preserve">, </w:t>
-      </w:r>
-      <w:r>
-        <w:rPr>
-          <w:b/>
-          <w:bCs/>
-          <w:lang w:val="bg-BG"/>
-        </w:rPr>
-        <w:t>подходяща</w:t>
-      </w:r>
-      <w:r>
-        <w:rPr>
-          <w:lang w:val="bg-BG"/>
-        </w:rPr>
-        <w:t xml:space="preserve"> за всеки от по-долу изписаните </w:t>
-      </w:r>
-      <w:r>
-        <w:rPr>
-          <w:b/>
-          <w:bCs/>
-          <w:lang w:val="bg-BG"/>
-        </w:rPr>
-        <w:t>проблеми</w:t>
-      </w:r>
-      <w:r>
-        <w:rPr>
-          <w:lang w:val="bg-BG"/>
-        </w:rPr>
-        <w:t>:</w:t>
-      </w:r>
-    </w:p>
-    <w:p>
-      <w:pPr>
-        <w:pStyle w:val="ListParagraph"/>
-        <w:numPr>
-          <w:ilvl w:val="0"/>
-          <w:numId w:val="50"/>
-        </w:numPr>
-        <w:rPr>
-          <w:lang w:val="bg-BG"/>
-        </w:rPr>
-      </w:pPr>
-      <w:r>
-        <w:rPr>
-          <w:lang w:val="bg-BG"/>
-        </w:rPr>
-        <w:lastRenderedPageBreak/>
-        <w:t xml:space="preserve">Управление на </w:t>
-      </w:r>
-      <w:r>
-        <w:rPr>
-          <w:b/>
-          <w:bCs/>
-          <w:lang w:val="bg-BG"/>
-        </w:rPr>
-        <w:t>проекти</w:t>
-      </w:r>
-    </w:p>
-    <w:p>
-      <w:pPr>
-        <w:pStyle w:val="ListParagraph"/>
-        <w:numPr>
-          <w:ilvl w:val="0"/>
-          <w:numId w:val="50"/>
-        </w:numPr>
-        <w:rPr>
-          <w:lang w:val="bg-BG"/>
-        </w:rPr>
-      </w:pPr>
-      <w:r>
-        <w:rPr>
-          <w:lang w:val="bg-BG"/>
-        </w:rPr>
-        <w:t xml:space="preserve">Управление на </w:t>
-      </w:r>
-      <w:r>
-        <w:rPr>
-          <w:b/>
-          <w:bCs/>
-          <w:lang w:val="bg-BG"/>
-        </w:rPr>
-        <w:t>клиентски отношения</w:t>
-      </w:r>
-    </w:p>
-    <w:p>
-      <w:pPr>
-        <w:pStyle w:val="ListParagraph"/>
-        <w:numPr>
-          <w:ilvl w:val="0"/>
-          <w:numId w:val="50"/>
-        </w:numPr>
-        <w:rPr>
-          <w:lang w:val="bg-BG"/>
-        </w:rPr>
-      </w:pPr>
-      <w:r>
-        <w:rPr>
-          <w:lang w:val="bg-BG"/>
-        </w:rPr>
-        <w:t xml:space="preserve">Управление на </w:t>
-      </w:r>
-      <w:r>
-        <w:rPr>
-          <w:b/>
-          <w:bCs/>
-          <w:lang w:val="bg-BG"/>
-        </w:rPr>
-        <w:t>ресурси</w:t>
-      </w:r>
-      <w:r>
-        <w:rPr>
-          <w:lang w:val="bg-BG"/>
-        </w:rPr>
-        <w:t xml:space="preserve"> на </w:t>
-      </w:r>
-      <w:r>
-        <w:rPr>
-          <w:b/>
-          <w:bCs/>
-          <w:lang w:val="bg-BG"/>
-        </w:rPr>
-        <w:t>предприятието</w:t>
-      </w:r>
-    </w:p>
-    <w:p>
-      <w:pPr>
-        <w:pStyle w:val="ListParagraph"/>
-        <w:numPr>
-          <w:ilvl w:val="0"/>
-          <w:numId w:val="50"/>
-        </w:numPr>
-        <w:rPr>
-          <w:lang w:val="bg-BG"/>
-        </w:rPr>
-      </w:pPr>
-      <w:r>
-        <w:rPr>
-          <w:lang w:val="bg-BG"/>
-        </w:rPr>
-        <w:t xml:space="preserve">Управление на </w:t>
-      </w:r>
-      <w:r>
-        <w:rPr>
-          <w:b/>
-          <w:bCs/>
-          <w:lang w:val="bg-BG"/>
-        </w:rPr>
-        <w:t>учебни</w:t>
-      </w:r>
-      <w:r>
-        <w:rPr>
-          <w:lang w:val="bg-BG"/>
-        </w:rPr>
-        <w:t xml:space="preserve"> </w:t>
-      </w:r>
-      <w:r>
-        <w:rPr>
-          <w:b/>
-          <w:bCs/>
-          <w:lang w:val="bg-BG"/>
-        </w:rPr>
-        <w:t>материали</w:t>
-      </w:r>
-    </w:p>
-    <w:p>
-      <w:pPr>
-        <w:pStyle w:val="ListParagraph"/>
-        <w:numPr>
-          <w:ilvl w:val="0"/>
-          <w:numId w:val="50"/>
-        </w:numPr>
-        <w:rPr>
-          <w:lang w:val="bg-BG"/>
-        </w:rPr>
-      </w:pPr>
-      <w:r>
-        <w:rPr>
-          <w:lang w:val="bg-BG"/>
-        </w:rPr>
-        <w:t xml:space="preserve">Управление на </w:t>
-      </w:r>
-      <w:r>
-        <w:rPr>
-          <w:b/>
-          <w:bCs/>
-          <w:lang w:val="bg-BG"/>
-        </w:rPr>
-        <w:t>производствени</w:t>
-      </w:r>
-      <w:r>
-        <w:rPr>
-          <w:lang w:val="bg-BG"/>
-        </w:rPr>
-        <w:t xml:space="preserve"> </w:t>
-      </w:r>
-      <w:r>
-        <w:rPr>
-          <w:b/>
-          <w:bCs/>
-          <w:lang w:val="bg-BG"/>
-        </w:rPr>
-        <w:t>процеси</w:t>
-      </w:r>
-    </w:p>
-    <w:p>
-      <w:pPr>
-        <w:pStyle w:val="ListParagraph"/>
-        <w:numPr>
-          <w:ilvl w:val="0"/>
-          <w:numId w:val="50"/>
-        </w:numPr>
-        <w:rPr>
-          <w:lang w:val="bg-BG"/>
-        </w:rPr>
-      </w:pPr>
-      <w:r>
-        <w:rPr>
-          <w:lang w:val="bg-BG"/>
-        </w:rPr>
-        <w:t xml:space="preserve">Управление на </w:t>
-      </w:r>
-      <w:r>
-        <w:rPr>
-          <w:b/>
-          <w:bCs/>
-          <w:lang w:val="bg-BG"/>
-        </w:rPr>
-        <w:t>човешки ресурси</w:t>
-      </w:r>
-    </w:p>
-    <w:p>
-      <w:pPr>
-        <w:pStyle w:val="ListParagraph"/>
-        <w:numPr>
-          <w:ilvl w:val="0"/>
-          <w:numId w:val="50"/>
-        </w:numPr>
-        <w:rPr>
-          <w:lang w:val="bg-BG"/>
-        </w:rPr>
-      </w:pPr>
-      <w:r>
-        <w:rPr>
-          <w:lang w:val="bg-BG"/>
-        </w:rPr>
-        <w:t xml:space="preserve">Управление на </w:t>
-      </w:r>
-      <w:r>
-        <w:rPr>
-          <w:b/>
-          <w:bCs/>
-          <w:lang w:val="bg-BG"/>
-        </w:rPr>
-        <w:t>отношенията</w:t>
-      </w:r>
-      <w:r>
-        <w:rPr>
-          <w:lang w:val="bg-BG"/>
-        </w:rPr>
-        <w:t xml:space="preserve"> с </w:t>
-      </w:r>
-      <w:r>
-        <w:rPr>
-          <w:b/>
-          <w:bCs/>
-          <w:lang w:val="bg-BG"/>
-        </w:rPr>
-        <w:t>обществеността</w:t>
-      </w:r>
-    </w:p>
-    <w:p>
-      <w:pPr>
-        <w:pStyle w:val="ListParagraph"/>
-        <w:numPr>
-          <w:ilvl w:val="0"/>
-          <w:numId w:val="50"/>
-        </w:numPr>
-        <w:rPr>
-          <w:lang w:val="bg-BG"/>
-        </w:rPr>
-      </w:pPr>
-      <w:r>
-        <w:rPr>
-          <w:lang w:val="bg-BG"/>
-        </w:rPr>
-        <w:t xml:space="preserve">Обработка на </w:t>
-      </w:r>
-      <w:r>
-        <w:rPr>
-          <w:b/>
-          <w:bCs/>
-          <w:lang w:val="bg-BG"/>
-        </w:rPr>
-        <w:t>финансови</w:t>
-      </w:r>
-      <w:r>
-        <w:rPr>
-          <w:lang w:val="bg-BG"/>
-        </w:rPr>
-        <w:t xml:space="preserve"> </w:t>
-      </w:r>
-      <w:r>
-        <w:rPr>
-          <w:b/>
-          <w:bCs/>
-          <w:lang w:val="bg-BG"/>
-        </w:rPr>
-        <w:t>транзакции</w:t>
-      </w:r>
-    </w:p>
-    <w:p>
-      <w:pPr>
-        <w:pStyle w:val="ListParagraph"/>
-        <w:numPr>
-          <w:ilvl w:val="0"/>
-          <w:numId w:val="50"/>
-        </w:numPr>
-        <w:rPr>
-          <w:lang w:val="bg-BG"/>
-        </w:rPr>
-      </w:pPr>
-      <w:r>
-        <w:rPr>
-          <w:b/>
-          <w:bCs/>
-          <w:lang w:val="bg-BG"/>
-        </w:rPr>
-        <w:t>Анализ</w:t>
-      </w:r>
-      <w:r>
-        <w:rPr>
-          <w:lang w:val="bg-BG"/>
-        </w:rPr>
-        <w:t xml:space="preserve"> и </w:t>
-      </w:r>
-      <w:r>
-        <w:rPr>
-          <w:b/>
-          <w:bCs/>
-          <w:lang w:val="bg-BG"/>
-        </w:rPr>
-        <w:t>визуализация</w:t>
-      </w:r>
-      <w:r>
-        <w:rPr>
-          <w:lang w:val="bg-BG"/>
-        </w:rPr>
-        <w:t xml:space="preserve"> на </w:t>
-      </w:r>
-      <w:r>
-        <w:rPr>
-          <w:b/>
-          <w:bCs/>
-          <w:lang w:val="bg-BG"/>
-        </w:rPr>
-        <w:t>данни</w:t>
       </w:r>
     </w:p>
     <w:sectPr>
-      <w:headerReference w:type="default" r:id="rId18"/>
-      <w:footerReference w:type="default" r:id="rId19"/>
+      <w:headerReference w:type="default" r:id="rId19"/>
+      <w:footerReference w:type="default" r:id="rId20"/>
       <w:pgSz w:w="11909" w:h="16834" w:code="9"/>
       <w:pgMar w:top="567" w:right="737" w:bottom="680" w:left="737" w:header="567" w:footer="510" w:gutter="0"/>
       <w:cols w:space="720"/>
@@ -3378,6 +3941,7 @@
                               <w:color w:val="595959" w:themeColor="text1" w:themeTint="A6"/>
                               <w:sz w:val="17"/>
                               <w:szCs w:val="17"/>
+                              <w:lang w:val="ru-RU"/>
                             </w:rPr>
                             <w:t xml:space="preserve">, </w:t>
                           </w:r>
@@ -3448,7 +4012,16 @@
                               <w:sz w:val="17"/>
                               <w:szCs w:val="17"/>
                             </w:rPr>
-                            <w:t>NC-</w:t>
+                            <w:t>NC</w:t>
+                          </w:r>
+                          <w:r>
+                            <w:rPr>
+                              <w:color w:val="595959" w:themeColor="text1" w:themeTint="A6"/>
+                              <w:sz w:val="17"/>
+                              <w:szCs w:val="17"/>
+                              <w:lang w:val="ru-RU"/>
+                            </w:rPr>
+                            <w:t>-</w:t>
                           </w:r>
                           <w:r>
                             <w:rPr>
@@ -3675,6 +4248,7 @@
                         <w:color w:val="595959" w:themeColor="text1" w:themeTint="A6"/>
                         <w:sz w:val="17"/>
                         <w:szCs w:val="17"/>
+                        <w:lang w:val="ru-RU"/>
                       </w:rPr>
                       <w:t xml:space="preserve">, </w:t>
                     </w:r>
@@ -3745,7 +4319,16 @@
                         <w:sz w:val="17"/>
                         <w:szCs w:val="17"/>
                       </w:rPr>
-                      <w:t>NC-</w:t>
+                      <w:t>NC</w:t>
+                    </w:r>
+                    <w:r>
+                      <w:rPr>
+                        <w:color w:val="595959" w:themeColor="text1" w:themeTint="A6"/>
+                        <w:sz w:val="17"/>
+                        <w:szCs w:val="17"/>
+                        <w:lang w:val="ru-RU"/>
+                      </w:rPr>
+                      <w:t>-</w:t>
                     </w:r>
                     <w:r>
                       <w:rPr>
@@ -5197,7 +5780,7 @@
   <w:abstractNum w:abstractNumId="7" w15:restartNumberingAfterBreak="0">
     <w:nsid w:val="160D1AE7"/>
     <w:multiLevelType w:val="hybridMultilevel"/>
-    <w:tmpl w:val="8884A4F8"/>
+    <w:tmpl w:val="011CE7CE"/>
     <w:lvl w:ilvl="0" w:tplc="04090001">
       <w:start w:val="1"/>
       <w:numFmt w:val="bullet"/>

</xml_diff>

<commit_message>
Reorganization of content and additions
</commit_message>
<xml_diff>
--- a/Courses/Software-Sciences/Module-3-Databases-New/01-IT-Systems/01-IT-Systems-Exercise.docx
+++ b/Courses/Software-Sciences/Module-3-Databases-New/01-IT-Systems/01-IT-Systems-Exercise.docx
@@ -965,7 +965,7 @@
         <w:rPr>
           <w:noProof/>
         </w:rPr>
-        <w:pict w14:anchorId="5027F0F1">
+        <w:pict w14:anchorId="421EDBF7">
           <v:roundrect id="Rounded Rectangle 3" o:spid="_x0000_s2053" style="position:absolute;left:0;text-align:left;margin-left:250.75pt;margin-top:199pt;width:93.9pt;height:51.95pt;z-index:251659264;visibility:visible;mso-wrap-style:square;mso-width-percent:0;mso-height-percent:0;mso-wrap-distance-left:9pt;mso-wrap-distance-top:0;mso-wrap-distance-right:9pt;mso-wrap-distance-bottom:0;mso-position-horizontal:absolute;mso-position-horizontal-relative:text;mso-position-vertical:absolute;mso-position-vertical-relative:text;mso-width-percent:0;mso-height-percent:0;mso-width-relative:page;mso-height-relative:page;v-text-anchor:top" arcsize="3529f" o:gfxdata="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" filled="f" strokecolor="#1f497d" strokeweight="4.5pt"/>
         </w:pict>
       </w:r>
@@ -1489,7 +1489,7 @@
           <w:noProof/>
         </w:rPr>
         <w:lastRenderedPageBreak/>
-        <w:pict w14:anchorId="1CE6129F">
+        <w:pict w14:anchorId="1BFC09CE">
           <v:roundrect id="Rounded Rectangle 1" o:spid="_x0000_s2050" style="position:absolute;left:0;text-align:left;margin-left:173.45pt;margin-top:44.6pt;width:167.55pt;height:22.1pt;z-index:251665408;visibility:visible;mso-wrap-style:square;mso-width-percent:0;mso-height-percent:0;mso-wrap-distance-left:9pt;mso-wrap-distance-top:0;mso-wrap-distance-right:9pt;mso-wrap-distance-bottom:0;mso-position-horizontal:absolute;mso-position-horizontal-relative:text;mso-position-vertical:absolute;mso-position-vertical-relative:text;mso-width-percent:0;mso-height-percent:0;mso-width-relative:page;mso-height-relative:page;v-text-anchor:top" arcsize="3529f" o:gfxdata="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" filled="f" strokecolor="#1f497d" strokeweight="4.5pt"/>
         </w:pict>
       </w:r>
@@ -2848,6 +2848,18 @@
         <w:pStyle w:val="Heading2"/>
       </w:pPr>
       <w:r>
+        <w:rPr>
+          <w:lang w:val="en-US"/>
+        </w:rPr>
+        <w:t>*</w:t>
+      </w:r>
+      <w:r>
+        <w:rPr>
+          <w:lang w:val="en-US"/>
+        </w:rPr>
+        <w:t xml:space="preserve"> </w:t>
+      </w:r>
+      <w:r>
         <w:t>Сигурност на данните</w:t>
       </w:r>
     </w:p>
@@ -3514,7 +3526,7 @@
       <w:rPr>
         <w:noProof/>
       </w:rPr>
-      <w:pict w14:anchorId="1D5C23F0">
+      <w:pict w14:anchorId="10AA6E95">
         <v:shapetype id="_x0000_t202" coordsize="21600,21600" o:spt="202" path="m,l,21600r21600,l21600,xe">
           <v:stroke joinstyle="miter"/>
           <v:path gradientshapeok="t" o:connecttype="rect"/>
@@ -3890,7 +3902,7 @@
       <w:rPr>
         <w:noProof/>
       </w:rPr>
-      <w:pict w14:anchorId="79D95F00">
+      <w:pict w14:anchorId="445B1E89">
         <v:shape id="Text Box 5" o:spid="_x0000_s1025" type="#_x0000_t202" style="position:absolute;margin-left:444.65pt;margin-top:8.35pt;width:70.9pt;height:15.9pt;z-index:251661312;visibility:visible;mso-wrap-style:square;mso-width-percent:0;mso-height-percent:0;mso-wrap-distance-left:9pt;mso-wrap-distance-top:0;mso-wrap-distance-right:9pt;mso-wrap-distance-bottom:0;mso-position-horizontal:absolute;mso-position-horizontal-relative:text;mso-position-vertical:absolute;mso-position-vertical-relative:text;mso-width-percent:0;mso-height-percent:0;mso-width-relative:page;mso-height-relative:page;v-text-anchor:middle" o:gfxdata="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" filled="f" stroked="f" strokeweight=".5pt">
           <v:textbox inset="0,0,0,0">
             <w:txbxContent>

</xml_diff>